<commit_message>
EDIT: folder structuring of different tasks
</commit_message>
<xml_diff>
--- a/lab2/Отчёт.docx
+++ b/lab2/Отчёт.docx
@@ -1541,7 +1541,7 @@
           <w:u w:val="single"/>
         </w:rPr>
         <w:lastRenderedPageBreak/>
-        <w:t>Задание 1</w:t>
+        <w:t xml:space="preserve">Задание </w:t>
       </w:r>
       <w:r>
         <w:rPr>
@@ -1550,6 +1550,24 @@
           <w:szCs w:val="32"/>
           <w:u w:val="single"/>
         </w:rPr>
+        <w:t>3.</w:t>
+      </w:r>
+      <w:r>
+        <w:rPr>
+          <w:rFonts w:ascii="Times New Roman" w:hAnsi="Times New Roman" w:cs="Times New Roman"/>
+          <w:sz w:val="32"/>
+          <w:szCs w:val="32"/>
+          <w:u w:val="single"/>
+        </w:rPr>
+        <w:t>1</w:t>
+      </w:r>
+      <w:r>
+        <w:rPr>
+          <w:rFonts w:ascii="Times New Roman" w:hAnsi="Times New Roman" w:cs="Times New Roman"/>
+          <w:sz w:val="32"/>
+          <w:szCs w:val="32"/>
+          <w:u w:val="single"/>
+        </w:rPr>
         <w:t xml:space="preserve"> </w:t>
       </w:r>
     </w:p>
@@ -1581,6 +1599,7 @@
           <w:bCs/>
           <w:sz w:val="28"/>
           <w:szCs w:val="28"/>
+          <w:lang w:val="en-US"/>
         </w:rPr>
       </w:pPr>
       <w:r>
@@ -1591,7 +1610,28 @@
           <w:sz w:val="28"/>
           <w:szCs w:val="28"/>
         </w:rPr>
-        <w:t>Программная реализация</w:t>
+        <w:t>Программная</w:t>
+      </w:r>
+      <w:r>
+        <w:rPr>
+          <w:rFonts w:ascii="Times New Roman" w:hAnsi="Times New Roman" w:cs="Times New Roman"/>
+          <w:b/>
+          <w:bCs/>
+          <w:sz w:val="28"/>
+          <w:szCs w:val="28"/>
+          <w:lang w:val="en-US"/>
+        </w:rPr>
+        <w:t xml:space="preserve"> </w:t>
+      </w:r>
+      <w:r>
+        <w:rPr>
+          <w:rFonts w:ascii="Times New Roman" w:hAnsi="Times New Roman" w:cs="Times New Roman"/>
+          <w:b/>
+          <w:bCs/>
+          <w:sz w:val="28"/>
+          <w:szCs w:val="28"/>
+        </w:rPr>
+        <w:t>реализация</w:t>
       </w:r>
     </w:p>
     <w:p>
@@ -1603,7 +1643,7 @@
           <w:color w:val="D4D4D4"/>
           <w:sz w:val="18"/>
           <w:szCs w:val="18"/>
-          <w:lang w:eastAsia="ru-RU"/>
+          <w:lang w:val="en-US" w:eastAsia="ru-RU"/>
         </w:rPr>
       </w:pPr>
       <w:r>
@@ -1612,61 +1652,17 @@
           <w:color w:val="CE9178"/>
           <w:sz w:val="18"/>
           <w:szCs w:val="18"/>
-          <w:lang w:eastAsia="ru-RU"/>
-        </w:rPr>
-        <w:t>"</w:t>
-      </w:r>
-      <w:proofErr w:type="spellStart"/>
-      <w:r>
-        <w:rPr>
-          <w:rFonts w:ascii="Consolas" w:eastAsia="Times New Roman" w:hAnsi="Consolas" w:cs="Times New Roman"/>
-          <w:color w:val="CE9178"/>
-          <w:sz w:val="18"/>
-          <w:szCs w:val="18"/>
-          <w:lang w:eastAsia="ru-RU"/>
-        </w:rPr>
-        <w:t>use</w:t>
-      </w:r>
-      <w:proofErr w:type="spellEnd"/>
-      <w:r>
-        <w:rPr>
-          <w:rFonts w:ascii="Consolas" w:eastAsia="Times New Roman" w:hAnsi="Consolas" w:cs="Times New Roman"/>
-          <w:color w:val="CE9178"/>
-          <w:sz w:val="18"/>
-          <w:szCs w:val="18"/>
-          <w:lang w:eastAsia="ru-RU"/>
-        </w:rPr>
-        <w:t> </w:t>
-      </w:r>
-      <w:proofErr w:type="spellStart"/>
-      <w:r>
-        <w:rPr>
-          <w:rFonts w:ascii="Consolas" w:eastAsia="Times New Roman" w:hAnsi="Consolas" w:cs="Times New Roman"/>
-          <w:color w:val="CE9178"/>
-          <w:sz w:val="18"/>
-          <w:szCs w:val="18"/>
-          <w:lang w:eastAsia="ru-RU"/>
-        </w:rPr>
-        <w:t>strict</w:t>
-      </w:r>
-      <w:proofErr w:type="spellEnd"/>
-      <w:r>
-        <w:rPr>
-          <w:rFonts w:ascii="Consolas" w:eastAsia="Times New Roman" w:hAnsi="Consolas" w:cs="Times New Roman"/>
-          <w:color w:val="CE9178"/>
-          <w:sz w:val="18"/>
-          <w:szCs w:val="18"/>
-          <w:lang w:eastAsia="ru-RU"/>
-        </w:rPr>
-        <w:t>"</w:t>
-      </w:r>
-      <w:r>
-        <w:rPr>
-          <w:rFonts w:ascii="Consolas" w:eastAsia="Times New Roman" w:hAnsi="Consolas" w:cs="Times New Roman"/>
-          <w:color w:val="D4D4D4"/>
-          <w:sz w:val="18"/>
-          <w:szCs w:val="18"/>
-          <w:lang w:eastAsia="ru-RU"/>
+          <w:lang w:val="en-US" w:eastAsia="ru-RU"/>
+        </w:rPr>
+        <w:t>"use strict"</w:t>
+      </w:r>
+      <w:r>
+        <w:rPr>
+          <w:rFonts w:ascii="Consolas" w:eastAsia="Times New Roman" w:hAnsi="Consolas" w:cs="Times New Roman"/>
+          <w:color w:val="D4D4D4"/>
+          <w:sz w:val="18"/>
+          <w:szCs w:val="18"/>
+          <w:lang w:val="en-US" w:eastAsia="ru-RU"/>
         </w:rPr>
         <w:t>;</w:t>
       </w:r>
@@ -1680,7 +1676,7 @@
           <w:color w:val="D4D4D4"/>
           <w:sz w:val="18"/>
           <w:szCs w:val="18"/>
-          <w:lang w:eastAsia="ru-RU"/>
+          <w:lang w:val="en-US" w:eastAsia="ru-RU"/>
         </w:rPr>
       </w:pPr>
     </w:p>
@@ -3196,6 +3192,7 @@
       <w:r>
         <w:rPr>
           <w:rFonts w:ascii="Times New Roman" w:hAnsi="Times New Roman" w:cs="Times New Roman"/>
+          <w:noProof/>
           <w:sz w:val="28"/>
           <w:szCs w:val="28"/>
         </w:rPr>
@@ -3273,6 +3270,7 @@
       <w:r>
         <w:rPr>
           <w:rFonts w:ascii="Times New Roman" w:hAnsi="Times New Roman" w:cs="Times New Roman"/>
+          <w:noProof/>
           <w:sz w:val="28"/>
           <w:szCs w:val="28"/>
           <w:lang w:val="en-US"/>
@@ -3360,7 +3358,7 @@
           <w:szCs w:val="32"/>
           <w:u w:val="single"/>
         </w:rPr>
-        <w:t>2</w:t>
+        <w:t>3.</w:t>
       </w:r>
       <w:r>
         <w:rPr>
@@ -3369,6 +3367,15 @@
           <w:szCs w:val="32"/>
           <w:u w:val="single"/>
         </w:rPr>
+        <w:t>2</w:t>
+      </w:r>
+      <w:r>
+        <w:rPr>
+          <w:rFonts w:ascii="Times New Roman" w:hAnsi="Times New Roman" w:cs="Times New Roman"/>
+          <w:sz w:val="32"/>
+          <w:szCs w:val="32"/>
+          <w:u w:val="single"/>
+        </w:rPr>
         <w:t xml:space="preserve"> </w:t>
       </w:r>
     </w:p>
@@ -3414,39 +3421,1732 @@
     </w:p>
     <w:p>
       <w:pPr>
-        <w:rPr>
-          <w:rFonts w:ascii="Times New Roman" w:hAnsi="Times New Roman" w:cs="Times New Roman"/>
-          <w:sz w:val="28"/>
-          <w:szCs w:val="28"/>
-        </w:rPr>
-      </w:pPr>
-    </w:p>
-    <w:p>
-      <w:pPr>
-        <w:rPr>
-          <w:rFonts w:ascii="Times New Roman" w:hAnsi="Times New Roman" w:cs="Times New Roman"/>
-          <w:sz w:val="28"/>
-          <w:szCs w:val="28"/>
-        </w:rPr>
-      </w:pPr>
-      <w:r>
-        <w:rPr>
-          <w:rFonts w:ascii="Times New Roman" w:hAnsi="Times New Roman" w:cs="Times New Roman"/>
-          <w:sz w:val="28"/>
-          <w:szCs w:val="28"/>
-        </w:rPr>
-        <w:br w:type="page"/>
-      </w:r>
-    </w:p>
-    <w:p>
-      <w:pPr>
-        <w:ind w:firstLine="708"/>
+        <w:shd w:val="clear" w:color="auto" w:fill="1E1E1E"/>
+        <w:spacing w:after="0" w:line="285" w:lineRule="atLeast"/>
+        <w:rPr>
+          <w:rFonts w:ascii="Consolas" w:eastAsia="Times New Roman" w:hAnsi="Consolas" w:cs="Times New Roman"/>
+          <w:color w:val="D4D4D4"/>
+          <w:sz w:val="21"/>
+          <w:szCs w:val="21"/>
+          <w:lang w:eastAsia="ru-RU"/>
+        </w:rPr>
+      </w:pPr>
+      <w:r>
+        <w:rPr>
+          <w:rFonts w:ascii="Consolas" w:eastAsia="Times New Roman" w:hAnsi="Consolas" w:cs="Times New Roman"/>
+          <w:color w:val="CE9178"/>
+          <w:sz w:val="21"/>
+          <w:szCs w:val="21"/>
+          <w:lang w:eastAsia="ru-RU"/>
+        </w:rPr>
+        <w:t>"</w:t>
+      </w:r>
+      <w:proofErr w:type="spellStart"/>
+      <w:r>
+        <w:rPr>
+          <w:rFonts w:ascii="Consolas" w:eastAsia="Times New Roman" w:hAnsi="Consolas" w:cs="Times New Roman"/>
+          <w:color w:val="CE9178"/>
+          <w:sz w:val="21"/>
+          <w:szCs w:val="21"/>
+          <w:lang w:eastAsia="ru-RU"/>
+        </w:rPr>
+        <w:t>use</w:t>
+      </w:r>
+      <w:proofErr w:type="spellEnd"/>
+      <w:r>
+        <w:rPr>
+          <w:rFonts w:ascii="Consolas" w:eastAsia="Times New Roman" w:hAnsi="Consolas" w:cs="Times New Roman"/>
+          <w:color w:val="CE9178"/>
+          <w:sz w:val="21"/>
+          <w:szCs w:val="21"/>
+          <w:lang w:eastAsia="ru-RU"/>
+        </w:rPr>
+        <w:t> </w:t>
+      </w:r>
+      <w:proofErr w:type="spellStart"/>
+      <w:r>
+        <w:rPr>
+          <w:rFonts w:ascii="Consolas" w:eastAsia="Times New Roman" w:hAnsi="Consolas" w:cs="Times New Roman"/>
+          <w:color w:val="CE9178"/>
+          <w:sz w:val="21"/>
+          <w:szCs w:val="21"/>
+          <w:lang w:eastAsia="ru-RU"/>
+        </w:rPr>
+        <w:t>strict</w:t>
+      </w:r>
+      <w:proofErr w:type="spellEnd"/>
+      <w:r>
+        <w:rPr>
+          <w:rFonts w:ascii="Consolas" w:eastAsia="Times New Roman" w:hAnsi="Consolas" w:cs="Times New Roman"/>
+          <w:color w:val="CE9178"/>
+          <w:sz w:val="21"/>
+          <w:szCs w:val="21"/>
+          <w:lang w:eastAsia="ru-RU"/>
+        </w:rPr>
+        <w:t>"</w:t>
+      </w:r>
+      <w:r>
+        <w:rPr>
+          <w:rFonts w:ascii="Consolas" w:eastAsia="Times New Roman" w:hAnsi="Consolas" w:cs="Times New Roman"/>
+          <w:color w:val="D4D4D4"/>
+          <w:sz w:val="21"/>
+          <w:szCs w:val="21"/>
+          <w:lang w:eastAsia="ru-RU"/>
+        </w:rPr>
+        <w:t>;</w:t>
+      </w:r>
+    </w:p>
+    <w:p>
+      <w:pPr>
+        <w:shd w:val="clear" w:color="auto" w:fill="1E1E1E"/>
+        <w:spacing w:after="0" w:line="285" w:lineRule="atLeast"/>
+        <w:rPr>
+          <w:rFonts w:ascii="Consolas" w:eastAsia="Times New Roman" w:hAnsi="Consolas" w:cs="Times New Roman"/>
+          <w:color w:val="D4D4D4"/>
+          <w:sz w:val="21"/>
+          <w:szCs w:val="21"/>
+          <w:lang w:eastAsia="ru-RU"/>
+        </w:rPr>
+      </w:pPr>
+    </w:p>
+    <w:p>
+      <w:pPr>
+        <w:shd w:val="clear" w:color="auto" w:fill="1E1E1E"/>
+        <w:spacing w:after="0" w:line="285" w:lineRule="atLeast"/>
+        <w:rPr>
+          <w:rFonts w:ascii="Consolas" w:eastAsia="Times New Roman" w:hAnsi="Consolas" w:cs="Times New Roman"/>
+          <w:color w:val="D4D4D4"/>
+          <w:sz w:val="21"/>
+          <w:szCs w:val="21"/>
+          <w:lang w:val="en-US" w:eastAsia="ru-RU"/>
+        </w:rPr>
+      </w:pPr>
+      <w:r>
+        <w:rPr>
+          <w:rFonts w:ascii="Consolas" w:eastAsia="Times New Roman" w:hAnsi="Consolas" w:cs="Times New Roman"/>
+          <w:color w:val="569CD6"/>
+          <w:sz w:val="21"/>
+          <w:szCs w:val="21"/>
+          <w:lang w:val="en-US" w:eastAsia="ru-RU"/>
+        </w:rPr>
+        <w:t>const</w:t>
+      </w:r>
+      <w:r>
+        <w:rPr>
+          <w:rFonts w:ascii="Consolas" w:eastAsia="Times New Roman" w:hAnsi="Consolas" w:cs="Times New Roman"/>
+          <w:color w:val="D4D4D4"/>
+          <w:sz w:val="21"/>
+          <w:szCs w:val="21"/>
+          <w:lang w:val="en-US" w:eastAsia="ru-RU"/>
+        </w:rPr>
+        <w:t> </w:t>
+      </w:r>
+      <w:proofErr w:type="spellStart"/>
+      <w:r>
+        <w:rPr>
+          <w:rFonts w:ascii="Consolas" w:eastAsia="Times New Roman" w:hAnsi="Consolas" w:cs="Times New Roman"/>
+          <w:color w:val="4FC1FF"/>
+          <w:sz w:val="21"/>
+          <w:szCs w:val="21"/>
+          <w:lang w:val="en-US" w:eastAsia="ru-RU"/>
+        </w:rPr>
+        <w:t>vowles</w:t>
+      </w:r>
+      <w:proofErr w:type="spellEnd"/>
+      <w:r>
+        <w:rPr>
+          <w:rFonts w:ascii="Consolas" w:eastAsia="Times New Roman" w:hAnsi="Consolas" w:cs="Times New Roman"/>
+          <w:color w:val="D4D4D4"/>
+          <w:sz w:val="21"/>
+          <w:szCs w:val="21"/>
+          <w:lang w:val="en-US" w:eastAsia="ru-RU"/>
+        </w:rPr>
+        <w:t> = </w:t>
+      </w:r>
+      <w:r>
+        <w:rPr>
+          <w:rFonts w:ascii="Consolas" w:eastAsia="Times New Roman" w:hAnsi="Consolas" w:cs="Times New Roman"/>
+          <w:color w:val="CE9178"/>
+          <w:sz w:val="21"/>
+          <w:szCs w:val="21"/>
+          <w:lang w:val="en-US" w:eastAsia="ru-RU"/>
+        </w:rPr>
+        <w:t>"AEIOU"</w:t>
+      </w:r>
+    </w:p>
+    <w:p>
+      <w:pPr>
+        <w:shd w:val="clear" w:color="auto" w:fill="1E1E1E"/>
+        <w:spacing w:after="0" w:line="285" w:lineRule="atLeast"/>
+        <w:rPr>
+          <w:rFonts w:ascii="Consolas" w:eastAsia="Times New Roman" w:hAnsi="Consolas" w:cs="Times New Roman"/>
+          <w:color w:val="D4D4D4"/>
+          <w:sz w:val="21"/>
+          <w:szCs w:val="21"/>
+          <w:lang w:val="en-US" w:eastAsia="ru-RU"/>
+        </w:rPr>
+      </w:pPr>
+      <w:r>
+        <w:rPr>
+          <w:rFonts w:ascii="Consolas" w:eastAsia="Times New Roman" w:hAnsi="Consolas" w:cs="Times New Roman"/>
+          <w:color w:val="569CD6"/>
+          <w:sz w:val="21"/>
+          <w:szCs w:val="21"/>
+          <w:lang w:val="en-US" w:eastAsia="ru-RU"/>
+        </w:rPr>
+        <w:t>const</w:t>
+      </w:r>
+      <w:r>
+        <w:rPr>
+          <w:rFonts w:ascii="Consolas" w:eastAsia="Times New Roman" w:hAnsi="Consolas" w:cs="Times New Roman"/>
+          <w:color w:val="D4D4D4"/>
+          <w:sz w:val="21"/>
+          <w:szCs w:val="21"/>
+          <w:lang w:val="en-US" w:eastAsia="ru-RU"/>
+        </w:rPr>
+        <w:t> </w:t>
+      </w:r>
+      <w:r>
+        <w:rPr>
+          <w:rFonts w:ascii="Consolas" w:eastAsia="Times New Roman" w:hAnsi="Consolas" w:cs="Times New Roman"/>
+          <w:color w:val="4FC1FF"/>
+          <w:sz w:val="21"/>
+          <w:szCs w:val="21"/>
+          <w:lang w:val="en-US" w:eastAsia="ru-RU"/>
+        </w:rPr>
+        <w:t>fs</w:t>
+      </w:r>
+      <w:r>
+        <w:rPr>
+          <w:rFonts w:ascii="Consolas" w:eastAsia="Times New Roman" w:hAnsi="Consolas" w:cs="Times New Roman"/>
+          <w:color w:val="D4D4D4"/>
+          <w:sz w:val="21"/>
+          <w:szCs w:val="21"/>
+          <w:lang w:val="en-US" w:eastAsia="ru-RU"/>
+        </w:rPr>
+        <w:t> = </w:t>
+      </w:r>
+      <w:r>
+        <w:rPr>
+          <w:rFonts w:ascii="Consolas" w:eastAsia="Times New Roman" w:hAnsi="Consolas" w:cs="Times New Roman"/>
+          <w:color w:val="DCDCAA"/>
+          <w:sz w:val="21"/>
+          <w:szCs w:val="21"/>
+          <w:lang w:val="en-US" w:eastAsia="ru-RU"/>
+        </w:rPr>
+        <w:t>require</w:t>
+      </w:r>
+      <w:r>
+        <w:rPr>
+          <w:rFonts w:ascii="Consolas" w:eastAsia="Times New Roman" w:hAnsi="Consolas" w:cs="Times New Roman"/>
+          <w:color w:val="D4D4D4"/>
+          <w:sz w:val="21"/>
+          <w:szCs w:val="21"/>
+          <w:lang w:val="en-US" w:eastAsia="ru-RU"/>
+        </w:rPr>
+        <w:t>(</w:t>
+      </w:r>
+      <w:r>
+        <w:rPr>
+          <w:rFonts w:ascii="Consolas" w:eastAsia="Times New Roman" w:hAnsi="Consolas" w:cs="Times New Roman"/>
+          <w:color w:val="CE9178"/>
+          <w:sz w:val="21"/>
+          <w:szCs w:val="21"/>
+          <w:lang w:val="en-US" w:eastAsia="ru-RU"/>
+        </w:rPr>
+        <w:t>"fs"</w:t>
+      </w:r>
+      <w:r>
+        <w:rPr>
+          <w:rFonts w:ascii="Consolas" w:eastAsia="Times New Roman" w:hAnsi="Consolas" w:cs="Times New Roman"/>
+          <w:color w:val="D4D4D4"/>
+          <w:sz w:val="21"/>
+          <w:szCs w:val="21"/>
+          <w:lang w:val="en-US" w:eastAsia="ru-RU"/>
+        </w:rPr>
+        <w:t>);</w:t>
+      </w:r>
+    </w:p>
+    <w:p>
+      <w:pPr>
+        <w:shd w:val="clear" w:color="auto" w:fill="1E1E1E"/>
+        <w:spacing w:after="0" w:line="285" w:lineRule="atLeast"/>
+        <w:rPr>
+          <w:rFonts w:ascii="Consolas" w:eastAsia="Times New Roman" w:hAnsi="Consolas" w:cs="Times New Roman"/>
+          <w:color w:val="D4D4D4"/>
+          <w:sz w:val="21"/>
+          <w:szCs w:val="21"/>
+          <w:lang w:val="en-US" w:eastAsia="ru-RU"/>
+        </w:rPr>
+      </w:pPr>
+      <w:r>
+        <w:rPr>
+          <w:rFonts w:ascii="Consolas" w:eastAsia="Times New Roman" w:hAnsi="Consolas" w:cs="Times New Roman"/>
+          <w:color w:val="569CD6"/>
+          <w:sz w:val="21"/>
+          <w:szCs w:val="21"/>
+          <w:lang w:val="en-US" w:eastAsia="ru-RU"/>
+        </w:rPr>
+        <w:t>const</w:t>
+      </w:r>
+      <w:r>
+        <w:rPr>
+          <w:rFonts w:ascii="Consolas" w:eastAsia="Times New Roman" w:hAnsi="Consolas" w:cs="Times New Roman"/>
+          <w:color w:val="D4D4D4"/>
+          <w:sz w:val="21"/>
+          <w:szCs w:val="21"/>
+          <w:lang w:val="en-US" w:eastAsia="ru-RU"/>
+        </w:rPr>
+        <w:t> </w:t>
+      </w:r>
+      <w:proofErr w:type="spellStart"/>
+      <w:r>
+        <w:rPr>
+          <w:rFonts w:ascii="Consolas" w:eastAsia="Times New Roman" w:hAnsi="Consolas" w:cs="Times New Roman"/>
+          <w:color w:val="4FC1FF"/>
+          <w:sz w:val="21"/>
+          <w:szCs w:val="21"/>
+          <w:lang w:val="en-US" w:eastAsia="ru-RU"/>
+        </w:rPr>
+        <w:t>nameString</w:t>
+      </w:r>
+      <w:proofErr w:type="spellEnd"/>
+      <w:r>
+        <w:rPr>
+          <w:rFonts w:ascii="Consolas" w:eastAsia="Times New Roman" w:hAnsi="Consolas" w:cs="Times New Roman"/>
+          <w:color w:val="D4D4D4"/>
+          <w:sz w:val="21"/>
+          <w:szCs w:val="21"/>
+          <w:lang w:val="en-US" w:eastAsia="ru-RU"/>
+        </w:rPr>
+        <w:t> = </w:t>
+      </w:r>
+      <w:r>
+        <w:rPr>
+          <w:rFonts w:ascii="Consolas" w:eastAsia="Times New Roman" w:hAnsi="Consolas" w:cs="Times New Roman"/>
+          <w:color w:val="CE9178"/>
+          <w:sz w:val="21"/>
+          <w:szCs w:val="21"/>
+          <w:lang w:val="en-US" w:eastAsia="ru-RU"/>
+        </w:rPr>
+        <w:t>"test.txt"</w:t>
+      </w:r>
+      <w:r>
+        <w:rPr>
+          <w:rFonts w:ascii="Consolas" w:eastAsia="Times New Roman" w:hAnsi="Consolas" w:cs="Times New Roman"/>
+          <w:color w:val="D4D4D4"/>
+          <w:sz w:val="21"/>
+          <w:szCs w:val="21"/>
+          <w:lang w:val="en-US" w:eastAsia="ru-RU"/>
+        </w:rPr>
+        <w:t>;</w:t>
+      </w:r>
+    </w:p>
+    <w:p>
+      <w:pPr>
+        <w:shd w:val="clear" w:color="auto" w:fill="1E1E1E"/>
+        <w:spacing w:after="0" w:line="285" w:lineRule="atLeast"/>
+        <w:rPr>
+          <w:rFonts w:ascii="Consolas" w:eastAsia="Times New Roman" w:hAnsi="Consolas" w:cs="Times New Roman"/>
+          <w:color w:val="D4D4D4"/>
+          <w:sz w:val="21"/>
+          <w:szCs w:val="21"/>
+          <w:lang w:val="en-US" w:eastAsia="ru-RU"/>
+        </w:rPr>
+      </w:pPr>
+    </w:p>
+    <w:p>
+      <w:pPr>
+        <w:shd w:val="clear" w:color="auto" w:fill="1E1E1E"/>
+        <w:spacing w:after="0" w:line="285" w:lineRule="atLeast"/>
+        <w:rPr>
+          <w:rFonts w:ascii="Consolas" w:eastAsia="Times New Roman" w:hAnsi="Consolas" w:cs="Times New Roman"/>
+          <w:color w:val="D4D4D4"/>
+          <w:sz w:val="21"/>
+          <w:szCs w:val="21"/>
+          <w:lang w:val="en-US" w:eastAsia="ru-RU"/>
+        </w:rPr>
+      </w:pPr>
+      <w:r>
+        <w:rPr>
+          <w:rFonts w:ascii="Consolas" w:eastAsia="Times New Roman" w:hAnsi="Consolas" w:cs="Times New Roman"/>
+          <w:color w:val="569CD6"/>
+          <w:sz w:val="21"/>
+          <w:szCs w:val="21"/>
+          <w:lang w:val="en-US" w:eastAsia="ru-RU"/>
+        </w:rPr>
+        <w:t>const</w:t>
+      </w:r>
+      <w:r>
+        <w:rPr>
+          <w:rFonts w:ascii="Consolas" w:eastAsia="Times New Roman" w:hAnsi="Consolas" w:cs="Times New Roman"/>
+          <w:color w:val="D4D4D4"/>
+          <w:sz w:val="21"/>
+          <w:szCs w:val="21"/>
+          <w:lang w:val="en-US" w:eastAsia="ru-RU"/>
+        </w:rPr>
+        <w:t> </w:t>
+      </w:r>
+      <w:r>
+        <w:rPr>
+          <w:rFonts w:ascii="Consolas" w:eastAsia="Times New Roman" w:hAnsi="Consolas" w:cs="Times New Roman"/>
+          <w:color w:val="4FC1FF"/>
+          <w:sz w:val="21"/>
+          <w:szCs w:val="21"/>
+          <w:lang w:val="en-US" w:eastAsia="ru-RU"/>
+        </w:rPr>
+        <w:t>str</w:t>
+      </w:r>
+      <w:r>
+        <w:rPr>
+          <w:rFonts w:ascii="Consolas" w:eastAsia="Times New Roman" w:hAnsi="Consolas" w:cs="Times New Roman"/>
+          <w:color w:val="D4D4D4"/>
+          <w:sz w:val="21"/>
+          <w:szCs w:val="21"/>
+          <w:lang w:val="en-US" w:eastAsia="ru-RU"/>
+        </w:rPr>
+        <w:t> = </w:t>
+      </w:r>
+      <w:proofErr w:type="spellStart"/>
+      <w:r>
+        <w:rPr>
+          <w:rFonts w:ascii="Consolas" w:eastAsia="Times New Roman" w:hAnsi="Consolas" w:cs="Times New Roman"/>
+          <w:color w:val="4FC1FF"/>
+          <w:sz w:val="21"/>
+          <w:szCs w:val="21"/>
+          <w:lang w:val="en-US" w:eastAsia="ru-RU"/>
+        </w:rPr>
+        <w:t>fs</w:t>
+      </w:r>
+      <w:r>
+        <w:rPr>
+          <w:rFonts w:ascii="Consolas" w:eastAsia="Times New Roman" w:hAnsi="Consolas" w:cs="Times New Roman"/>
+          <w:color w:val="D4D4D4"/>
+          <w:sz w:val="21"/>
+          <w:szCs w:val="21"/>
+          <w:lang w:val="en-US" w:eastAsia="ru-RU"/>
+        </w:rPr>
+        <w:t>.</w:t>
+      </w:r>
+      <w:r>
+        <w:rPr>
+          <w:rFonts w:ascii="Consolas" w:eastAsia="Times New Roman" w:hAnsi="Consolas" w:cs="Times New Roman"/>
+          <w:color w:val="DCDCAA"/>
+          <w:sz w:val="21"/>
+          <w:szCs w:val="21"/>
+          <w:lang w:val="en-US" w:eastAsia="ru-RU"/>
+        </w:rPr>
+        <w:t>readFileSync</w:t>
+      </w:r>
+      <w:proofErr w:type="spellEnd"/>
+      <w:r>
+        <w:rPr>
+          <w:rFonts w:ascii="Consolas" w:eastAsia="Times New Roman" w:hAnsi="Consolas" w:cs="Times New Roman"/>
+          <w:color w:val="D4D4D4"/>
+          <w:sz w:val="21"/>
+          <w:szCs w:val="21"/>
+          <w:lang w:val="en-US" w:eastAsia="ru-RU"/>
+        </w:rPr>
+        <w:t>(</w:t>
+      </w:r>
+      <w:proofErr w:type="spellStart"/>
+      <w:r>
+        <w:rPr>
+          <w:rFonts w:ascii="Consolas" w:eastAsia="Times New Roman" w:hAnsi="Consolas" w:cs="Times New Roman"/>
+          <w:color w:val="4FC1FF"/>
+          <w:sz w:val="21"/>
+          <w:szCs w:val="21"/>
+          <w:lang w:val="en-US" w:eastAsia="ru-RU"/>
+        </w:rPr>
+        <w:t>nameString</w:t>
+      </w:r>
+      <w:proofErr w:type="spellEnd"/>
+      <w:r>
+        <w:rPr>
+          <w:rFonts w:ascii="Consolas" w:eastAsia="Times New Roman" w:hAnsi="Consolas" w:cs="Times New Roman"/>
+          <w:color w:val="D4D4D4"/>
+          <w:sz w:val="21"/>
+          <w:szCs w:val="21"/>
+          <w:lang w:val="en-US" w:eastAsia="ru-RU"/>
+        </w:rPr>
+        <w:t>, </w:t>
+      </w:r>
+      <w:r>
+        <w:rPr>
+          <w:rFonts w:ascii="Consolas" w:eastAsia="Times New Roman" w:hAnsi="Consolas" w:cs="Times New Roman"/>
+          <w:color w:val="CE9178"/>
+          <w:sz w:val="21"/>
+          <w:szCs w:val="21"/>
+          <w:lang w:val="en-US" w:eastAsia="ru-RU"/>
+        </w:rPr>
+        <w:t>"utf-8"</w:t>
+      </w:r>
+      <w:r>
+        <w:rPr>
+          <w:rFonts w:ascii="Consolas" w:eastAsia="Times New Roman" w:hAnsi="Consolas" w:cs="Times New Roman"/>
+          <w:color w:val="D4D4D4"/>
+          <w:sz w:val="21"/>
+          <w:szCs w:val="21"/>
+          <w:lang w:val="en-US" w:eastAsia="ru-RU"/>
+        </w:rPr>
+        <w:t>);</w:t>
+      </w:r>
+    </w:p>
+    <w:p>
+      <w:pPr>
+        <w:shd w:val="clear" w:color="auto" w:fill="1E1E1E"/>
+        <w:spacing w:after="0" w:line="285" w:lineRule="atLeast"/>
+        <w:rPr>
+          <w:rFonts w:ascii="Consolas" w:eastAsia="Times New Roman" w:hAnsi="Consolas" w:cs="Times New Roman"/>
+          <w:color w:val="D4D4D4"/>
+          <w:sz w:val="21"/>
+          <w:szCs w:val="21"/>
+          <w:lang w:val="en-US" w:eastAsia="ru-RU"/>
+        </w:rPr>
+      </w:pPr>
+      <w:r>
+        <w:rPr>
+          <w:rFonts w:ascii="Consolas" w:eastAsia="Times New Roman" w:hAnsi="Consolas" w:cs="Times New Roman"/>
+          <w:color w:val="9CDCFE"/>
+          <w:sz w:val="21"/>
+          <w:szCs w:val="21"/>
+          <w:lang w:val="en-US" w:eastAsia="ru-RU"/>
+        </w:rPr>
+        <w:t>console</w:t>
+      </w:r>
+      <w:r>
+        <w:rPr>
+          <w:rFonts w:ascii="Consolas" w:eastAsia="Times New Roman" w:hAnsi="Consolas" w:cs="Times New Roman"/>
+          <w:color w:val="D4D4D4"/>
+          <w:sz w:val="21"/>
+          <w:szCs w:val="21"/>
+          <w:lang w:val="en-US" w:eastAsia="ru-RU"/>
+        </w:rPr>
+        <w:t>.</w:t>
+      </w:r>
+      <w:r>
+        <w:rPr>
+          <w:rFonts w:ascii="Consolas" w:eastAsia="Times New Roman" w:hAnsi="Consolas" w:cs="Times New Roman"/>
+          <w:color w:val="DCDCAA"/>
+          <w:sz w:val="21"/>
+          <w:szCs w:val="21"/>
+          <w:lang w:val="en-US" w:eastAsia="ru-RU"/>
+        </w:rPr>
+        <w:t>log</w:t>
+      </w:r>
+      <w:r>
+        <w:rPr>
+          <w:rFonts w:ascii="Consolas" w:eastAsia="Times New Roman" w:hAnsi="Consolas" w:cs="Times New Roman"/>
+          <w:color w:val="D4D4D4"/>
+          <w:sz w:val="21"/>
+          <w:szCs w:val="21"/>
+          <w:lang w:val="en-US" w:eastAsia="ru-RU"/>
+        </w:rPr>
+        <w:t>(</w:t>
+      </w:r>
+      <w:r>
+        <w:rPr>
+          <w:rFonts w:ascii="Consolas" w:eastAsia="Times New Roman" w:hAnsi="Consolas" w:cs="Times New Roman"/>
+          <w:color w:val="CE9178"/>
+          <w:sz w:val="21"/>
+          <w:szCs w:val="21"/>
+          <w:lang w:val="en-US" w:eastAsia="ru-RU"/>
+        </w:rPr>
+        <w:t>"</w:t>
+      </w:r>
+      <w:proofErr w:type="spellStart"/>
+      <w:r>
+        <w:rPr>
+          <w:rFonts w:ascii="Consolas" w:eastAsia="Times New Roman" w:hAnsi="Consolas" w:cs="Times New Roman"/>
+          <w:color w:val="CE9178"/>
+          <w:sz w:val="21"/>
+          <w:szCs w:val="21"/>
+          <w:lang w:val="en-US" w:eastAsia="ru-RU"/>
+        </w:rPr>
+        <w:t>Scaned</w:t>
+      </w:r>
+      <w:proofErr w:type="spellEnd"/>
+      <w:r>
+        <w:rPr>
+          <w:rFonts w:ascii="Consolas" w:eastAsia="Times New Roman" w:hAnsi="Consolas" w:cs="Times New Roman"/>
+          <w:color w:val="CE9178"/>
+          <w:sz w:val="21"/>
+          <w:szCs w:val="21"/>
+          <w:lang w:val="en-US" w:eastAsia="ru-RU"/>
+        </w:rPr>
+        <w:t> string: "</w:t>
+      </w:r>
+      <w:r>
+        <w:rPr>
+          <w:rFonts w:ascii="Consolas" w:eastAsia="Times New Roman" w:hAnsi="Consolas" w:cs="Times New Roman"/>
+          <w:color w:val="D4D4D4"/>
+          <w:sz w:val="21"/>
+          <w:szCs w:val="21"/>
+          <w:lang w:val="en-US" w:eastAsia="ru-RU"/>
+        </w:rPr>
+        <w:t> + </w:t>
+      </w:r>
+      <w:r>
+        <w:rPr>
+          <w:rFonts w:ascii="Consolas" w:eastAsia="Times New Roman" w:hAnsi="Consolas" w:cs="Times New Roman"/>
+          <w:color w:val="4FC1FF"/>
+          <w:sz w:val="21"/>
+          <w:szCs w:val="21"/>
+          <w:lang w:val="en-US" w:eastAsia="ru-RU"/>
+        </w:rPr>
+        <w:t>str</w:t>
+      </w:r>
+      <w:r>
+        <w:rPr>
+          <w:rFonts w:ascii="Consolas" w:eastAsia="Times New Roman" w:hAnsi="Consolas" w:cs="Times New Roman"/>
+          <w:color w:val="D4D4D4"/>
+          <w:sz w:val="21"/>
+          <w:szCs w:val="21"/>
+          <w:lang w:val="en-US" w:eastAsia="ru-RU"/>
+        </w:rPr>
+        <w:t>);</w:t>
+      </w:r>
+    </w:p>
+    <w:p>
+      <w:pPr>
+        <w:shd w:val="clear" w:color="auto" w:fill="1E1E1E"/>
+        <w:spacing w:after="0" w:line="285" w:lineRule="atLeast"/>
+        <w:rPr>
+          <w:rFonts w:ascii="Consolas" w:eastAsia="Times New Roman" w:hAnsi="Consolas" w:cs="Times New Roman"/>
+          <w:color w:val="D4D4D4"/>
+          <w:sz w:val="21"/>
+          <w:szCs w:val="21"/>
+          <w:lang w:val="en-US" w:eastAsia="ru-RU"/>
+        </w:rPr>
+      </w:pPr>
+    </w:p>
+    <w:p>
+      <w:pPr>
+        <w:shd w:val="clear" w:color="auto" w:fill="1E1E1E"/>
+        <w:spacing w:after="0" w:line="285" w:lineRule="atLeast"/>
+        <w:rPr>
+          <w:rFonts w:ascii="Consolas" w:eastAsia="Times New Roman" w:hAnsi="Consolas" w:cs="Times New Roman"/>
+          <w:color w:val="D4D4D4"/>
+          <w:sz w:val="21"/>
+          <w:szCs w:val="21"/>
+          <w:lang w:val="en-US" w:eastAsia="ru-RU"/>
+        </w:rPr>
+      </w:pPr>
+      <w:r>
+        <w:rPr>
+          <w:rFonts w:ascii="Consolas" w:eastAsia="Times New Roman" w:hAnsi="Consolas" w:cs="Times New Roman"/>
+          <w:color w:val="9CDCFE"/>
+          <w:sz w:val="21"/>
+          <w:szCs w:val="21"/>
+          <w:lang w:val="en-US" w:eastAsia="ru-RU"/>
+        </w:rPr>
+        <w:t>console</w:t>
+      </w:r>
+      <w:r>
+        <w:rPr>
+          <w:rFonts w:ascii="Consolas" w:eastAsia="Times New Roman" w:hAnsi="Consolas" w:cs="Times New Roman"/>
+          <w:color w:val="D4D4D4"/>
+          <w:sz w:val="21"/>
+          <w:szCs w:val="21"/>
+          <w:lang w:val="en-US" w:eastAsia="ru-RU"/>
+        </w:rPr>
+        <w:t>.</w:t>
+      </w:r>
+      <w:r>
+        <w:rPr>
+          <w:rFonts w:ascii="Consolas" w:eastAsia="Times New Roman" w:hAnsi="Consolas" w:cs="Times New Roman"/>
+          <w:color w:val="DCDCAA"/>
+          <w:sz w:val="21"/>
+          <w:szCs w:val="21"/>
+          <w:lang w:val="en-US" w:eastAsia="ru-RU"/>
+        </w:rPr>
+        <w:t>log</w:t>
+      </w:r>
+      <w:r>
+        <w:rPr>
+          <w:rFonts w:ascii="Consolas" w:eastAsia="Times New Roman" w:hAnsi="Consolas" w:cs="Times New Roman"/>
+          <w:color w:val="D4D4D4"/>
+          <w:sz w:val="21"/>
+          <w:szCs w:val="21"/>
+          <w:lang w:val="en-US" w:eastAsia="ru-RU"/>
+        </w:rPr>
+        <w:t>(</w:t>
+      </w:r>
+      <w:r>
+        <w:rPr>
+          <w:rFonts w:ascii="Consolas" w:eastAsia="Times New Roman" w:hAnsi="Consolas" w:cs="Times New Roman"/>
+          <w:color w:val="CE9178"/>
+          <w:sz w:val="21"/>
+          <w:szCs w:val="21"/>
+          <w:lang w:val="en-US" w:eastAsia="ru-RU"/>
+        </w:rPr>
+        <w:t>"</w:t>
+      </w:r>
+      <w:proofErr w:type="spellStart"/>
+      <w:r>
+        <w:rPr>
+          <w:rFonts w:ascii="Consolas" w:eastAsia="Times New Roman" w:hAnsi="Consolas" w:cs="Times New Roman"/>
+          <w:color w:val="CE9178"/>
+          <w:sz w:val="21"/>
+          <w:szCs w:val="21"/>
+          <w:lang w:val="en-US" w:eastAsia="ru-RU"/>
+        </w:rPr>
+        <w:t>Vowles</w:t>
+      </w:r>
+      <w:proofErr w:type="spellEnd"/>
+      <w:r>
+        <w:rPr>
+          <w:rFonts w:ascii="Consolas" w:eastAsia="Times New Roman" w:hAnsi="Consolas" w:cs="Times New Roman"/>
+          <w:color w:val="CE9178"/>
+          <w:sz w:val="21"/>
+          <w:szCs w:val="21"/>
+          <w:lang w:val="en-US" w:eastAsia="ru-RU"/>
+        </w:rPr>
+        <w:t> strings:"</w:t>
+      </w:r>
+      <w:r>
+        <w:rPr>
+          <w:rFonts w:ascii="Consolas" w:eastAsia="Times New Roman" w:hAnsi="Consolas" w:cs="Times New Roman"/>
+          <w:color w:val="D4D4D4"/>
+          <w:sz w:val="21"/>
+          <w:szCs w:val="21"/>
+          <w:lang w:val="en-US" w:eastAsia="ru-RU"/>
+        </w:rPr>
+        <w:t>);</w:t>
+      </w:r>
+    </w:p>
+    <w:p>
+      <w:pPr>
+        <w:shd w:val="clear" w:color="auto" w:fill="1E1E1E"/>
+        <w:spacing w:after="0" w:line="285" w:lineRule="atLeast"/>
+        <w:rPr>
+          <w:rFonts w:ascii="Consolas" w:eastAsia="Times New Roman" w:hAnsi="Consolas" w:cs="Times New Roman"/>
+          <w:color w:val="D4D4D4"/>
+          <w:sz w:val="21"/>
+          <w:szCs w:val="21"/>
+          <w:lang w:val="en-US" w:eastAsia="ru-RU"/>
+        </w:rPr>
+      </w:pPr>
+      <w:r>
+        <w:rPr>
+          <w:rFonts w:ascii="Consolas" w:eastAsia="Times New Roman" w:hAnsi="Consolas" w:cs="Times New Roman"/>
+          <w:color w:val="569CD6"/>
+          <w:sz w:val="21"/>
+          <w:szCs w:val="21"/>
+          <w:lang w:val="en-US" w:eastAsia="ru-RU"/>
+        </w:rPr>
+        <w:t>let</w:t>
+      </w:r>
+      <w:r>
+        <w:rPr>
+          <w:rFonts w:ascii="Consolas" w:eastAsia="Times New Roman" w:hAnsi="Consolas" w:cs="Times New Roman"/>
+          <w:color w:val="D4D4D4"/>
+          <w:sz w:val="21"/>
+          <w:szCs w:val="21"/>
+          <w:lang w:val="en-US" w:eastAsia="ru-RU"/>
+        </w:rPr>
+        <w:t> </w:t>
+      </w:r>
+      <w:r>
+        <w:rPr>
+          <w:rFonts w:ascii="Consolas" w:eastAsia="Times New Roman" w:hAnsi="Consolas" w:cs="Times New Roman"/>
+          <w:color w:val="9CDCFE"/>
+          <w:sz w:val="21"/>
+          <w:szCs w:val="21"/>
+          <w:lang w:val="en-US" w:eastAsia="ru-RU"/>
+        </w:rPr>
+        <w:t>data</w:t>
+      </w:r>
+      <w:r>
+        <w:rPr>
+          <w:rFonts w:ascii="Consolas" w:eastAsia="Times New Roman" w:hAnsi="Consolas" w:cs="Times New Roman"/>
+          <w:color w:val="D4D4D4"/>
+          <w:sz w:val="21"/>
+          <w:szCs w:val="21"/>
+          <w:lang w:val="en-US" w:eastAsia="ru-RU"/>
+        </w:rPr>
+        <w:t> = </w:t>
+      </w:r>
+      <w:proofErr w:type="spellStart"/>
+      <w:r>
+        <w:rPr>
+          <w:rFonts w:ascii="Consolas" w:eastAsia="Times New Roman" w:hAnsi="Consolas" w:cs="Times New Roman"/>
+          <w:color w:val="9CDCFE"/>
+          <w:sz w:val="21"/>
+          <w:szCs w:val="21"/>
+          <w:lang w:val="en-US" w:eastAsia="ru-RU"/>
+        </w:rPr>
+        <w:t>JSON</w:t>
+      </w:r>
+      <w:r>
+        <w:rPr>
+          <w:rFonts w:ascii="Consolas" w:eastAsia="Times New Roman" w:hAnsi="Consolas" w:cs="Times New Roman"/>
+          <w:color w:val="D4D4D4"/>
+          <w:sz w:val="21"/>
+          <w:szCs w:val="21"/>
+          <w:lang w:val="en-US" w:eastAsia="ru-RU"/>
+        </w:rPr>
+        <w:t>.</w:t>
+      </w:r>
+      <w:r>
+        <w:rPr>
+          <w:rFonts w:ascii="Consolas" w:eastAsia="Times New Roman" w:hAnsi="Consolas" w:cs="Times New Roman"/>
+          <w:color w:val="DCDCAA"/>
+          <w:sz w:val="21"/>
+          <w:szCs w:val="21"/>
+          <w:lang w:val="en-US" w:eastAsia="ru-RU"/>
+        </w:rPr>
+        <w:t>parse</w:t>
+      </w:r>
+      <w:proofErr w:type="spellEnd"/>
+      <w:r>
+        <w:rPr>
+          <w:rFonts w:ascii="Consolas" w:eastAsia="Times New Roman" w:hAnsi="Consolas" w:cs="Times New Roman"/>
+          <w:color w:val="D4D4D4"/>
+          <w:sz w:val="21"/>
+          <w:szCs w:val="21"/>
+          <w:lang w:val="en-US" w:eastAsia="ru-RU"/>
+        </w:rPr>
+        <w:t>(</w:t>
+      </w:r>
+      <w:r>
+        <w:rPr>
+          <w:rFonts w:ascii="Consolas" w:eastAsia="Times New Roman" w:hAnsi="Consolas" w:cs="Times New Roman"/>
+          <w:color w:val="4FC1FF"/>
+          <w:sz w:val="21"/>
+          <w:szCs w:val="21"/>
+          <w:lang w:val="en-US" w:eastAsia="ru-RU"/>
+        </w:rPr>
+        <w:t>str</w:t>
+      </w:r>
+      <w:r>
+        <w:rPr>
+          <w:rFonts w:ascii="Consolas" w:eastAsia="Times New Roman" w:hAnsi="Consolas" w:cs="Times New Roman"/>
+          <w:color w:val="D4D4D4"/>
+          <w:sz w:val="21"/>
+          <w:szCs w:val="21"/>
+          <w:lang w:val="en-US" w:eastAsia="ru-RU"/>
+        </w:rPr>
+        <w:t>);</w:t>
+      </w:r>
+    </w:p>
+    <w:p>
+      <w:pPr>
+        <w:shd w:val="clear" w:color="auto" w:fill="1E1E1E"/>
+        <w:spacing w:after="0" w:line="285" w:lineRule="atLeast"/>
+        <w:rPr>
+          <w:rFonts w:ascii="Consolas" w:eastAsia="Times New Roman" w:hAnsi="Consolas" w:cs="Times New Roman"/>
+          <w:color w:val="D4D4D4"/>
+          <w:sz w:val="21"/>
+          <w:szCs w:val="21"/>
+          <w:lang w:val="en-US" w:eastAsia="ru-RU"/>
+        </w:rPr>
+      </w:pPr>
+    </w:p>
+    <w:p>
+      <w:pPr>
+        <w:shd w:val="clear" w:color="auto" w:fill="1E1E1E"/>
+        <w:spacing w:after="0" w:line="285" w:lineRule="atLeast"/>
+        <w:rPr>
+          <w:rFonts w:ascii="Consolas" w:eastAsia="Times New Roman" w:hAnsi="Consolas" w:cs="Times New Roman"/>
+          <w:color w:val="D4D4D4"/>
+          <w:sz w:val="21"/>
+          <w:szCs w:val="21"/>
+          <w:lang w:val="en-US" w:eastAsia="ru-RU"/>
+        </w:rPr>
+      </w:pPr>
+      <w:r>
+        <w:rPr>
+          <w:rFonts w:ascii="Consolas" w:eastAsia="Times New Roman" w:hAnsi="Consolas" w:cs="Times New Roman"/>
+          <w:color w:val="C586C0"/>
+          <w:sz w:val="21"/>
+          <w:szCs w:val="21"/>
+          <w:lang w:val="en-US" w:eastAsia="ru-RU"/>
+        </w:rPr>
+        <w:t>for</w:t>
+      </w:r>
+      <w:r>
+        <w:rPr>
+          <w:rFonts w:ascii="Consolas" w:eastAsia="Times New Roman" w:hAnsi="Consolas" w:cs="Times New Roman"/>
+          <w:color w:val="D4D4D4"/>
+          <w:sz w:val="21"/>
+          <w:szCs w:val="21"/>
+          <w:lang w:val="en-US" w:eastAsia="ru-RU"/>
+        </w:rPr>
+        <w:t> (</w:t>
+      </w:r>
+      <w:r>
+        <w:rPr>
+          <w:rFonts w:ascii="Consolas" w:eastAsia="Times New Roman" w:hAnsi="Consolas" w:cs="Times New Roman"/>
+          <w:color w:val="569CD6"/>
+          <w:sz w:val="21"/>
+          <w:szCs w:val="21"/>
+          <w:lang w:val="en-US" w:eastAsia="ru-RU"/>
+        </w:rPr>
+        <w:t>let</w:t>
+      </w:r>
+      <w:r>
+        <w:rPr>
+          <w:rFonts w:ascii="Consolas" w:eastAsia="Times New Roman" w:hAnsi="Consolas" w:cs="Times New Roman"/>
+          <w:color w:val="D4D4D4"/>
+          <w:sz w:val="21"/>
+          <w:szCs w:val="21"/>
+          <w:lang w:val="en-US" w:eastAsia="ru-RU"/>
+        </w:rPr>
+        <w:t> </w:t>
+      </w:r>
+      <w:proofErr w:type="spellStart"/>
+      <w:r>
+        <w:rPr>
+          <w:rFonts w:ascii="Consolas" w:eastAsia="Times New Roman" w:hAnsi="Consolas" w:cs="Times New Roman"/>
+          <w:color w:val="9CDCFE"/>
+          <w:sz w:val="21"/>
+          <w:szCs w:val="21"/>
+          <w:lang w:val="en-US" w:eastAsia="ru-RU"/>
+        </w:rPr>
+        <w:t>i</w:t>
+      </w:r>
+      <w:proofErr w:type="spellEnd"/>
+      <w:r>
+        <w:rPr>
+          <w:rFonts w:ascii="Consolas" w:eastAsia="Times New Roman" w:hAnsi="Consolas" w:cs="Times New Roman"/>
+          <w:color w:val="D4D4D4"/>
+          <w:sz w:val="21"/>
+          <w:szCs w:val="21"/>
+          <w:lang w:val="en-US" w:eastAsia="ru-RU"/>
+        </w:rPr>
+        <w:t> </w:t>
+      </w:r>
+      <w:r>
+        <w:rPr>
+          <w:rFonts w:ascii="Consolas" w:eastAsia="Times New Roman" w:hAnsi="Consolas" w:cs="Times New Roman"/>
+          <w:color w:val="569CD6"/>
+          <w:sz w:val="21"/>
+          <w:szCs w:val="21"/>
+          <w:lang w:val="en-US" w:eastAsia="ru-RU"/>
+        </w:rPr>
+        <w:t>in</w:t>
+      </w:r>
+      <w:r>
+        <w:rPr>
+          <w:rFonts w:ascii="Consolas" w:eastAsia="Times New Roman" w:hAnsi="Consolas" w:cs="Times New Roman"/>
+          <w:color w:val="D4D4D4"/>
+          <w:sz w:val="21"/>
+          <w:szCs w:val="21"/>
+          <w:lang w:val="en-US" w:eastAsia="ru-RU"/>
+        </w:rPr>
+        <w:t> </w:t>
+      </w:r>
+      <w:r>
+        <w:rPr>
+          <w:rFonts w:ascii="Consolas" w:eastAsia="Times New Roman" w:hAnsi="Consolas" w:cs="Times New Roman"/>
+          <w:color w:val="9CDCFE"/>
+          <w:sz w:val="21"/>
+          <w:szCs w:val="21"/>
+          <w:lang w:val="en-US" w:eastAsia="ru-RU"/>
+        </w:rPr>
+        <w:t>data</w:t>
+      </w:r>
+      <w:r>
+        <w:rPr>
+          <w:rFonts w:ascii="Consolas" w:eastAsia="Times New Roman" w:hAnsi="Consolas" w:cs="Times New Roman"/>
+          <w:color w:val="D4D4D4"/>
+          <w:sz w:val="21"/>
+          <w:szCs w:val="21"/>
+          <w:lang w:val="en-US" w:eastAsia="ru-RU"/>
+        </w:rPr>
+        <w:t>) {</w:t>
+      </w:r>
+    </w:p>
+    <w:p>
+      <w:pPr>
+        <w:shd w:val="clear" w:color="auto" w:fill="1E1E1E"/>
+        <w:spacing w:after="0" w:line="285" w:lineRule="atLeast"/>
+        <w:rPr>
+          <w:rFonts w:ascii="Consolas" w:eastAsia="Times New Roman" w:hAnsi="Consolas" w:cs="Times New Roman"/>
+          <w:color w:val="D4D4D4"/>
+          <w:sz w:val="21"/>
+          <w:szCs w:val="21"/>
+          <w:lang w:val="en-US" w:eastAsia="ru-RU"/>
+        </w:rPr>
+      </w:pPr>
+      <w:r>
+        <w:rPr>
+          <w:rFonts w:ascii="Consolas" w:eastAsia="Times New Roman" w:hAnsi="Consolas" w:cs="Times New Roman"/>
+          <w:color w:val="D4D4D4"/>
+          <w:sz w:val="21"/>
+          <w:szCs w:val="21"/>
+          <w:lang w:val="en-US" w:eastAsia="ru-RU"/>
+        </w:rPr>
+        <w:t>    </w:t>
+      </w:r>
+      <w:r>
+        <w:rPr>
+          <w:rFonts w:ascii="Consolas" w:eastAsia="Times New Roman" w:hAnsi="Consolas" w:cs="Times New Roman"/>
+          <w:color w:val="569CD6"/>
+          <w:sz w:val="21"/>
+          <w:szCs w:val="21"/>
+          <w:lang w:val="en-US" w:eastAsia="ru-RU"/>
+        </w:rPr>
+        <w:t>let</w:t>
+      </w:r>
+      <w:r>
+        <w:rPr>
+          <w:rFonts w:ascii="Consolas" w:eastAsia="Times New Roman" w:hAnsi="Consolas" w:cs="Times New Roman"/>
+          <w:color w:val="D4D4D4"/>
+          <w:sz w:val="21"/>
+          <w:szCs w:val="21"/>
+          <w:lang w:val="en-US" w:eastAsia="ru-RU"/>
+        </w:rPr>
+        <w:t> </w:t>
+      </w:r>
+      <w:r>
+        <w:rPr>
+          <w:rFonts w:ascii="Consolas" w:eastAsia="Times New Roman" w:hAnsi="Consolas" w:cs="Times New Roman"/>
+          <w:color w:val="9CDCFE"/>
+          <w:sz w:val="21"/>
+          <w:szCs w:val="21"/>
+          <w:lang w:val="en-US" w:eastAsia="ru-RU"/>
+        </w:rPr>
+        <w:t>str</w:t>
+      </w:r>
+      <w:r>
+        <w:rPr>
+          <w:rFonts w:ascii="Consolas" w:eastAsia="Times New Roman" w:hAnsi="Consolas" w:cs="Times New Roman"/>
+          <w:color w:val="D4D4D4"/>
+          <w:sz w:val="21"/>
+          <w:szCs w:val="21"/>
+          <w:lang w:val="en-US" w:eastAsia="ru-RU"/>
+        </w:rPr>
+        <w:t> = </w:t>
+      </w:r>
+      <w:r>
+        <w:rPr>
+          <w:rFonts w:ascii="Consolas" w:eastAsia="Times New Roman" w:hAnsi="Consolas" w:cs="Times New Roman"/>
+          <w:color w:val="9CDCFE"/>
+          <w:sz w:val="21"/>
+          <w:szCs w:val="21"/>
+          <w:lang w:val="en-US" w:eastAsia="ru-RU"/>
+        </w:rPr>
+        <w:t>data</w:t>
+      </w:r>
+      <w:r>
+        <w:rPr>
+          <w:rFonts w:ascii="Consolas" w:eastAsia="Times New Roman" w:hAnsi="Consolas" w:cs="Times New Roman"/>
+          <w:color w:val="D4D4D4"/>
+          <w:sz w:val="21"/>
+          <w:szCs w:val="21"/>
+          <w:lang w:val="en-US" w:eastAsia="ru-RU"/>
+        </w:rPr>
+        <w:t>[</w:t>
+      </w:r>
+      <w:proofErr w:type="spellStart"/>
+      <w:r>
+        <w:rPr>
+          <w:rFonts w:ascii="Consolas" w:eastAsia="Times New Roman" w:hAnsi="Consolas" w:cs="Times New Roman"/>
+          <w:color w:val="9CDCFE"/>
+          <w:sz w:val="21"/>
+          <w:szCs w:val="21"/>
+          <w:lang w:val="en-US" w:eastAsia="ru-RU"/>
+        </w:rPr>
+        <w:t>i</w:t>
+      </w:r>
+      <w:proofErr w:type="spellEnd"/>
+      <w:r>
+        <w:rPr>
+          <w:rFonts w:ascii="Consolas" w:eastAsia="Times New Roman" w:hAnsi="Consolas" w:cs="Times New Roman"/>
+          <w:color w:val="D4D4D4"/>
+          <w:sz w:val="21"/>
+          <w:szCs w:val="21"/>
+          <w:lang w:val="en-US" w:eastAsia="ru-RU"/>
+        </w:rPr>
+        <w:t>].</w:t>
+      </w:r>
+      <w:proofErr w:type="spellStart"/>
+      <w:r>
+        <w:rPr>
+          <w:rFonts w:ascii="Consolas" w:eastAsia="Times New Roman" w:hAnsi="Consolas" w:cs="Times New Roman"/>
+          <w:color w:val="DCDCAA"/>
+          <w:sz w:val="21"/>
+          <w:szCs w:val="21"/>
+          <w:lang w:val="en-US" w:eastAsia="ru-RU"/>
+        </w:rPr>
+        <w:t>toUpperCase</w:t>
+      </w:r>
+      <w:proofErr w:type="spellEnd"/>
+      <w:r>
+        <w:rPr>
+          <w:rFonts w:ascii="Consolas" w:eastAsia="Times New Roman" w:hAnsi="Consolas" w:cs="Times New Roman"/>
+          <w:color w:val="D4D4D4"/>
+          <w:sz w:val="21"/>
+          <w:szCs w:val="21"/>
+          <w:lang w:val="en-US" w:eastAsia="ru-RU"/>
+        </w:rPr>
+        <w:t>();</w:t>
+      </w:r>
+    </w:p>
+    <w:p>
+      <w:pPr>
+        <w:shd w:val="clear" w:color="auto" w:fill="1E1E1E"/>
+        <w:spacing w:after="0" w:line="285" w:lineRule="atLeast"/>
+        <w:rPr>
+          <w:rFonts w:ascii="Consolas" w:eastAsia="Times New Roman" w:hAnsi="Consolas" w:cs="Times New Roman"/>
+          <w:color w:val="D4D4D4"/>
+          <w:sz w:val="21"/>
+          <w:szCs w:val="21"/>
+          <w:lang w:val="en-US" w:eastAsia="ru-RU"/>
+        </w:rPr>
+      </w:pPr>
+      <w:r>
+        <w:rPr>
+          <w:rFonts w:ascii="Consolas" w:eastAsia="Times New Roman" w:hAnsi="Consolas" w:cs="Times New Roman"/>
+          <w:color w:val="D4D4D4"/>
+          <w:sz w:val="21"/>
+          <w:szCs w:val="21"/>
+          <w:lang w:val="en-US" w:eastAsia="ru-RU"/>
+        </w:rPr>
+        <w:t>    </w:t>
+      </w:r>
+      <w:r>
+        <w:rPr>
+          <w:rFonts w:ascii="Consolas" w:eastAsia="Times New Roman" w:hAnsi="Consolas" w:cs="Times New Roman"/>
+          <w:color w:val="569CD6"/>
+          <w:sz w:val="21"/>
+          <w:szCs w:val="21"/>
+          <w:lang w:val="en-US" w:eastAsia="ru-RU"/>
+        </w:rPr>
+        <w:t>let</w:t>
+      </w:r>
+      <w:r>
+        <w:rPr>
+          <w:rFonts w:ascii="Consolas" w:eastAsia="Times New Roman" w:hAnsi="Consolas" w:cs="Times New Roman"/>
+          <w:color w:val="D4D4D4"/>
+          <w:sz w:val="21"/>
+          <w:szCs w:val="21"/>
+          <w:lang w:val="en-US" w:eastAsia="ru-RU"/>
+        </w:rPr>
+        <w:t> </w:t>
+      </w:r>
+      <w:r>
+        <w:rPr>
+          <w:rFonts w:ascii="Consolas" w:eastAsia="Times New Roman" w:hAnsi="Consolas" w:cs="Times New Roman"/>
+          <w:color w:val="9CDCFE"/>
+          <w:sz w:val="21"/>
+          <w:szCs w:val="21"/>
+          <w:lang w:val="en-US" w:eastAsia="ru-RU"/>
+        </w:rPr>
+        <w:t>j</w:t>
+      </w:r>
+      <w:r>
+        <w:rPr>
+          <w:rFonts w:ascii="Consolas" w:eastAsia="Times New Roman" w:hAnsi="Consolas" w:cs="Times New Roman"/>
+          <w:color w:val="D4D4D4"/>
+          <w:sz w:val="21"/>
+          <w:szCs w:val="21"/>
+          <w:lang w:val="en-US" w:eastAsia="ru-RU"/>
+        </w:rPr>
+        <w:t>=</w:t>
+      </w:r>
+      <w:r>
+        <w:rPr>
+          <w:rFonts w:ascii="Consolas" w:eastAsia="Times New Roman" w:hAnsi="Consolas" w:cs="Times New Roman"/>
+          <w:color w:val="B5CEA8"/>
+          <w:sz w:val="21"/>
+          <w:szCs w:val="21"/>
+          <w:lang w:val="en-US" w:eastAsia="ru-RU"/>
+        </w:rPr>
+        <w:t>0</w:t>
+      </w:r>
+      <w:r>
+        <w:rPr>
+          <w:rFonts w:ascii="Consolas" w:eastAsia="Times New Roman" w:hAnsi="Consolas" w:cs="Times New Roman"/>
+          <w:color w:val="D4D4D4"/>
+          <w:sz w:val="21"/>
+          <w:szCs w:val="21"/>
+          <w:lang w:val="en-US" w:eastAsia="ru-RU"/>
+        </w:rPr>
+        <w:t>;</w:t>
+      </w:r>
+    </w:p>
+    <w:p>
+      <w:pPr>
+        <w:shd w:val="clear" w:color="auto" w:fill="1E1E1E"/>
+        <w:spacing w:after="0" w:line="285" w:lineRule="atLeast"/>
+        <w:rPr>
+          <w:rFonts w:ascii="Consolas" w:eastAsia="Times New Roman" w:hAnsi="Consolas" w:cs="Times New Roman"/>
+          <w:color w:val="D4D4D4"/>
+          <w:sz w:val="21"/>
+          <w:szCs w:val="21"/>
+          <w:lang w:val="en-US" w:eastAsia="ru-RU"/>
+        </w:rPr>
+      </w:pPr>
+      <w:r>
+        <w:rPr>
+          <w:rFonts w:ascii="Consolas" w:eastAsia="Times New Roman" w:hAnsi="Consolas" w:cs="Times New Roman"/>
+          <w:color w:val="D4D4D4"/>
+          <w:sz w:val="21"/>
+          <w:szCs w:val="21"/>
+          <w:lang w:val="en-US" w:eastAsia="ru-RU"/>
+        </w:rPr>
+        <w:t>    </w:t>
+      </w:r>
+      <w:r>
+        <w:rPr>
+          <w:rFonts w:ascii="Consolas" w:eastAsia="Times New Roman" w:hAnsi="Consolas" w:cs="Times New Roman"/>
+          <w:color w:val="C586C0"/>
+          <w:sz w:val="21"/>
+          <w:szCs w:val="21"/>
+          <w:lang w:val="en-US" w:eastAsia="ru-RU"/>
+        </w:rPr>
+        <w:t>for</w:t>
+      </w:r>
+      <w:r>
+        <w:rPr>
+          <w:rFonts w:ascii="Consolas" w:eastAsia="Times New Roman" w:hAnsi="Consolas" w:cs="Times New Roman"/>
+          <w:color w:val="D4D4D4"/>
+          <w:sz w:val="21"/>
+          <w:szCs w:val="21"/>
+          <w:lang w:val="en-US" w:eastAsia="ru-RU"/>
+        </w:rPr>
+        <w:t> (; </w:t>
+      </w:r>
+      <w:r>
+        <w:rPr>
+          <w:rFonts w:ascii="Consolas" w:eastAsia="Times New Roman" w:hAnsi="Consolas" w:cs="Times New Roman"/>
+          <w:color w:val="9CDCFE"/>
+          <w:sz w:val="21"/>
+          <w:szCs w:val="21"/>
+          <w:lang w:val="en-US" w:eastAsia="ru-RU"/>
+        </w:rPr>
+        <w:t>j</w:t>
+      </w:r>
+      <w:r>
+        <w:rPr>
+          <w:rFonts w:ascii="Consolas" w:eastAsia="Times New Roman" w:hAnsi="Consolas" w:cs="Times New Roman"/>
+          <w:color w:val="D4D4D4"/>
+          <w:sz w:val="21"/>
+          <w:szCs w:val="21"/>
+          <w:lang w:val="en-US" w:eastAsia="ru-RU"/>
+        </w:rPr>
+        <w:t> &lt; </w:t>
+      </w:r>
+      <w:proofErr w:type="spellStart"/>
+      <w:r>
+        <w:rPr>
+          <w:rFonts w:ascii="Consolas" w:eastAsia="Times New Roman" w:hAnsi="Consolas" w:cs="Times New Roman"/>
+          <w:color w:val="9CDCFE"/>
+          <w:sz w:val="21"/>
+          <w:szCs w:val="21"/>
+          <w:lang w:val="en-US" w:eastAsia="ru-RU"/>
+        </w:rPr>
+        <w:t>str</w:t>
+      </w:r>
+      <w:r>
+        <w:rPr>
+          <w:rFonts w:ascii="Consolas" w:eastAsia="Times New Roman" w:hAnsi="Consolas" w:cs="Times New Roman"/>
+          <w:color w:val="D4D4D4"/>
+          <w:sz w:val="21"/>
+          <w:szCs w:val="21"/>
+          <w:lang w:val="en-US" w:eastAsia="ru-RU"/>
+        </w:rPr>
+        <w:t>.</w:t>
+      </w:r>
+      <w:r>
+        <w:rPr>
+          <w:rFonts w:ascii="Consolas" w:eastAsia="Times New Roman" w:hAnsi="Consolas" w:cs="Times New Roman"/>
+          <w:color w:val="9CDCFE"/>
+          <w:sz w:val="21"/>
+          <w:szCs w:val="21"/>
+          <w:lang w:val="en-US" w:eastAsia="ru-RU"/>
+        </w:rPr>
+        <w:t>length</w:t>
+      </w:r>
+      <w:proofErr w:type="spellEnd"/>
+      <w:r>
+        <w:rPr>
+          <w:rFonts w:ascii="Consolas" w:eastAsia="Times New Roman" w:hAnsi="Consolas" w:cs="Times New Roman"/>
+          <w:color w:val="D4D4D4"/>
+          <w:sz w:val="21"/>
+          <w:szCs w:val="21"/>
+          <w:lang w:val="en-US" w:eastAsia="ru-RU"/>
+        </w:rPr>
+        <w:t>; </w:t>
+      </w:r>
+      <w:proofErr w:type="spellStart"/>
+      <w:r>
+        <w:rPr>
+          <w:rFonts w:ascii="Consolas" w:eastAsia="Times New Roman" w:hAnsi="Consolas" w:cs="Times New Roman"/>
+          <w:color w:val="9CDCFE"/>
+          <w:sz w:val="21"/>
+          <w:szCs w:val="21"/>
+          <w:lang w:val="en-US" w:eastAsia="ru-RU"/>
+        </w:rPr>
+        <w:t>j</w:t>
+      </w:r>
+      <w:r>
+        <w:rPr>
+          <w:rFonts w:ascii="Consolas" w:eastAsia="Times New Roman" w:hAnsi="Consolas" w:cs="Times New Roman"/>
+          <w:color w:val="D4D4D4"/>
+          <w:sz w:val="21"/>
+          <w:szCs w:val="21"/>
+          <w:lang w:val="en-US" w:eastAsia="ru-RU"/>
+        </w:rPr>
+        <w:t>++</w:t>
+      </w:r>
+      <w:proofErr w:type="spellEnd"/>
+      <w:r>
+        <w:rPr>
+          <w:rFonts w:ascii="Consolas" w:eastAsia="Times New Roman" w:hAnsi="Consolas" w:cs="Times New Roman"/>
+          <w:color w:val="D4D4D4"/>
+          <w:sz w:val="21"/>
+          <w:szCs w:val="21"/>
+          <w:lang w:val="en-US" w:eastAsia="ru-RU"/>
+        </w:rPr>
+        <w:t>) {</w:t>
+      </w:r>
+    </w:p>
+    <w:p>
+      <w:pPr>
+        <w:shd w:val="clear" w:color="auto" w:fill="1E1E1E"/>
+        <w:spacing w:after="0" w:line="285" w:lineRule="atLeast"/>
+        <w:rPr>
+          <w:rFonts w:ascii="Consolas" w:eastAsia="Times New Roman" w:hAnsi="Consolas" w:cs="Times New Roman"/>
+          <w:color w:val="D4D4D4"/>
+          <w:sz w:val="21"/>
+          <w:szCs w:val="21"/>
+          <w:lang w:val="en-US" w:eastAsia="ru-RU"/>
+        </w:rPr>
+      </w:pPr>
+      <w:r>
+        <w:rPr>
+          <w:rFonts w:ascii="Consolas" w:eastAsia="Times New Roman" w:hAnsi="Consolas" w:cs="Times New Roman"/>
+          <w:color w:val="D4D4D4"/>
+          <w:sz w:val="21"/>
+          <w:szCs w:val="21"/>
+          <w:lang w:val="en-US" w:eastAsia="ru-RU"/>
+        </w:rPr>
+        <w:t>        </w:t>
+      </w:r>
+      <w:r>
+        <w:rPr>
+          <w:rFonts w:ascii="Consolas" w:eastAsia="Times New Roman" w:hAnsi="Consolas" w:cs="Times New Roman"/>
+          <w:color w:val="C586C0"/>
+          <w:sz w:val="21"/>
+          <w:szCs w:val="21"/>
+          <w:lang w:val="en-US" w:eastAsia="ru-RU"/>
+        </w:rPr>
+        <w:t>if</w:t>
+      </w:r>
+      <w:r>
+        <w:rPr>
+          <w:rFonts w:ascii="Consolas" w:eastAsia="Times New Roman" w:hAnsi="Consolas" w:cs="Times New Roman"/>
+          <w:color w:val="D4D4D4"/>
+          <w:sz w:val="21"/>
+          <w:szCs w:val="21"/>
+          <w:lang w:val="en-US" w:eastAsia="ru-RU"/>
+        </w:rPr>
+        <w:t> (!(</w:t>
+      </w:r>
+      <w:proofErr w:type="spellStart"/>
+      <w:r>
+        <w:rPr>
+          <w:rFonts w:ascii="Consolas" w:eastAsia="Times New Roman" w:hAnsi="Consolas" w:cs="Times New Roman"/>
+          <w:color w:val="4FC1FF"/>
+          <w:sz w:val="21"/>
+          <w:szCs w:val="21"/>
+          <w:lang w:val="en-US" w:eastAsia="ru-RU"/>
+        </w:rPr>
+        <w:t>vowles</w:t>
+      </w:r>
+      <w:r>
+        <w:rPr>
+          <w:rFonts w:ascii="Consolas" w:eastAsia="Times New Roman" w:hAnsi="Consolas" w:cs="Times New Roman"/>
+          <w:color w:val="D4D4D4"/>
+          <w:sz w:val="21"/>
+          <w:szCs w:val="21"/>
+          <w:lang w:val="en-US" w:eastAsia="ru-RU"/>
+        </w:rPr>
+        <w:t>.</w:t>
+      </w:r>
+      <w:r>
+        <w:rPr>
+          <w:rFonts w:ascii="Consolas" w:eastAsia="Times New Roman" w:hAnsi="Consolas" w:cs="Times New Roman"/>
+          <w:color w:val="DCDCAA"/>
+          <w:sz w:val="21"/>
+          <w:szCs w:val="21"/>
+          <w:lang w:val="en-US" w:eastAsia="ru-RU"/>
+        </w:rPr>
+        <w:t>includes</w:t>
+      </w:r>
+      <w:proofErr w:type="spellEnd"/>
+      <w:r>
+        <w:rPr>
+          <w:rFonts w:ascii="Consolas" w:eastAsia="Times New Roman" w:hAnsi="Consolas" w:cs="Times New Roman"/>
+          <w:color w:val="D4D4D4"/>
+          <w:sz w:val="21"/>
+          <w:szCs w:val="21"/>
+          <w:lang w:val="en-US" w:eastAsia="ru-RU"/>
+        </w:rPr>
+        <w:t>(</w:t>
+      </w:r>
+      <w:r>
+        <w:rPr>
+          <w:rFonts w:ascii="Consolas" w:eastAsia="Times New Roman" w:hAnsi="Consolas" w:cs="Times New Roman"/>
+          <w:color w:val="9CDCFE"/>
+          <w:sz w:val="21"/>
+          <w:szCs w:val="21"/>
+          <w:lang w:val="en-US" w:eastAsia="ru-RU"/>
+        </w:rPr>
+        <w:t>str</w:t>
+      </w:r>
+      <w:r>
+        <w:rPr>
+          <w:rFonts w:ascii="Consolas" w:eastAsia="Times New Roman" w:hAnsi="Consolas" w:cs="Times New Roman"/>
+          <w:color w:val="D4D4D4"/>
+          <w:sz w:val="21"/>
+          <w:szCs w:val="21"/>
+          <w:lang w:val="en-US" w:eastAsia="ru-RU"/>
+        </w:rPr>
+        <w:t>[</w:t>
+      </w:r>
+      <w:r>
+        <w:rPr>
+          <w:rFonts w:ascii="Consolas" w:eastAsia="Times New Roman" w:hAnsi="Consolas" w:cs="Times New Roman"/>
+          <w:color w:val="9CDCFE"/>
+          <w:sz w:val="21"/>
+          <w:szCs w:val="21"/>
+          <w:lang w:val="en-US" w:eastAsia="ru-RU"/>
+        </w:rPr>
+        <w:t>j</w:t>
+      </w:r>
+      <w:r>
+        <w:rPr>
+          <w:rFonts w:ascii="Consolas" w:eastAsia="Times New Roman" w:hAnsi="Consolas" w:cs="Times New Roman"/>
+          <w:color w:val="D4D4D4"/>
+          <w:sz w:val="21"/>
+          <w:szCs w:val="21"/>
+          <w:lang w:val="en-US" w:eastAsia="ru-RU"/>
+        </w:rPr>
+        <w:t>])))</w:t>
+      </w:r>
+    </w:p>
+    <w:p>
+      <w:pPr>
+        <w:shd w:val="clear" w:color="auto" w:fill="1E1E1E"/>
+        <w:spacing w:after="0" w:line="285" w:lineRule="atLeast"/>
+        <w:rPr>
+          <w:rFonts w:ascii="Consolas" w:eastAsia="Times New Roman" w:hAnsi="Consolas" w:cs="Times New Roman"/>
+          <w:color w:val="D4D4D4"/>
+          <w:sz w:val="21"/>
+          <w:szCs w:val="21"/>
+          <w:lang w:val="en-US" w:eastAsia="ru-RU"/>
+        </w:rPr>
+      </w:pPr>
+      <w:r>
+        <w:rPr>
+          <w:rFonts w:ascii="Consolas" w:eastAsia="Times New Roman" w:hAnsi="Consolas" w:cs="Times New Roman"/>
+          <w:color w:val="D4D4D4"/>
+          <w:sz w:val="21"/>
+          <w:szCs w:val="21"/>
+          <w:lang w:val="en-US" w:eastAsia="ru-RU"/>
+        </w:rPr>
+        <w:t>            </w:t>
+      </w:r>
+      <w:r>
+        <w:rPr>
+          <w:rFonts w:ascii="Consolas" w:eastAsia="Times New Roman" w:hAnsi="Consolas" w:cs="Times New Roman"/>
+          <w:color w:val="C586C0"/>
+          <w:sz w:val="21"/>
+          <w:szCs w:val="21"/>
+          <w:lang w:val="en-US" w:eastAsia="ru-RU"/>
+        </w:rPr>
+        <w:t>break</w:t>
+      </w:r>
+      <w:r>
+        <w:rPr>
+          <w:rFonts w:ascii="Consolas" w:eastAsia="Times New Roman" w:hAnsi="Consolas" w:cs="Times New Roman"/>
+          <w:color w:val="D4D4D4"/>
+          <w:sz w:val="21"/>
+          <w:szCs w:val="21"/>
+          <w:lang w:val="en-US" w:eastAsia="ru-RU"/>
+        </w:rPr>
+        <w:t>;</w:t>
+      </w:r>
+    </w:p>
+    <w:p>
+      <w:pPr>
+        <w:shd w:val="clear" w:color="auto" w:fill="1E1E1E"/>
+        <w:spacing w:after="0" w:line="285" w:lineRule="atLeast"/>
+        <w:rPr>
+          <w:rFonts w:ascii="Consolas" w:eastAsia="Times New Roman" w:hAnsi="Consolas" w:cs="Times New Roman"/>
+          <w:color w:val="D4D4D4"/>
+          <w:sz w:val="21"/>
+          <w:szCs w:val="21"/>
+          <w:lang w:val="en-US" w:eastAsia="ru-RU"/>
+        </w:rPr>
+      </w:pPr>
+      <w:r>
+        <w:rPr>
+          <w:rFonts w:ascii="Consolas" w:eastAsia="Times New Roman" w:hAnsi="Consolas" w:cs="Times New Roman"/>
+          <w:color w:val="D4D4D4"/>
+          <w:sz w:val="21"/>
+          <w:szCs w:val="21"/>
+          <w:lang w:val="en-US" w:eastAsia="ru-RU"/>
+        </w:rPr>
+        <w:t>    }</w:t>
+      </w:r>
+    </w:p>
+    <w:p>
+      <w:pPr>
+        <w:shd w:val="clear" w:color="auto" w:fill="1E1E1E"/>
+        <w:spacing w:after="0" w:line="285" w:lineRule="atLeast"/>
+        <w:rPr>
+          <w:rFonts w:ascii="Consolas" w:eastAsia="Times New Roman" w:hAnsi="Consolas" w:cs="Times New Roman"/>
+          <w:color w:val="D4D4D4"/>
+          <w:sz w:val="21"/>
+          <w:szCs w:val="21"/>
+          <w:lang w:val="en-US" w:eastAsia="ru-RU"/>
+        </w:rPr>
+      </w:pPr>
+      <w:r>
+        <w:rPr>
+          <w:rFonts w:ascii="Consolas" w:eastAsia="Times New Roman" w:hAnsi="Consolas" w:cs="Times New Roman"/>
+          <w:color w:val="D4D4D4"/>
+          <w:sz w:val="21"/>
+          <w:szCs w:val="21"/>
+          <w:lang w:val="en-US" w:eastAsia="ru-RU"/>
+        </w:rPr>
+        <w:t>    </w:t>
+      </w:r>
+      <w:r>
+        <w:rPr>
+          <w:rFonts w:ascii="Consolas" w:eastAsia="Times New Roman" w:hAnsi="Consolas" w:cs="Times New Roman"/>
+          <w:color w:val="C586C0"/>
+          <w:sz w:val="21"/>
+          <w:szCs w:val="21"/>
+          <w:lang w:val="en-US" w:eastAsia="ru-RU"/>
+        </w:rPr>
+        <w:t>if</w:t>
+      </w:r>
+      <w:r>
+        <w:rPr>
+          <w:rFonts w:ascii="Consolas" w:eastAsia="Times New Roman" w:hAnsi="Consolas" w:cs="Times New Roman"/>
+          <w:color w:val="D4D4D4"/>
+          <w:sz w:val="21"/>
+          <w:szCs w:val="21"/>
+          <w:lang w:val="en-US" w:eastAsia="ru-RU"/>
+        </w:rPr>
+        <w:t> (</w:t>
+      </w:r>
+      <w:r>
+        <w:rPr>
+          <w:rFonts w:ascii="Consolas" w:eastAsia="Times New Roman" w:hAnsi="Consolas" w:cs="Times New Roman"/>
+          <w:color w:val="9CDCFE"/>
+          <w:sz w:val="21"/>
+          <w:szCs w:val="21"/>
+          <w:lang w:val="en-US" w:eastAsia="ru-RU"/>
+        </w:rPr>
+        <w:t>j</w:t>
+      </w:r>
+      <w:r>
+        <w:rPr>
+          <w:rFonts w:ascii="Consolas" w:eastAsia="Times New Roman" w:hAnsi="Consolas" w:cs="Times New Roman"/>
+          <w:color w:val="D4D4D4"/>
+          <w:sz w:val="21"/>
+          <w:szCs w:val="21"/>
+          <w:lang w:val="en-US" w:eastAsia="ru-RU"/>
+        </w:rPr>
+        <w:t> == </w:t>
+      </w:r>
+      <w:proofErr w:type="spellStart"/>
+      <w:r>
+        <w:rPr>
+          <w:rFonts w:ascii="Consolas" w:eastAsia="Times New Roman" w:hAnsi="Consolas" w:cs="Times New Roman"/>
+          <w:color w:val="9CDCFE"/>
+          <w:sz w:val="21"/>
+          <w:szCs w:val="21"/>
+          <w:lang w:val="en-US" w:eastAsia="ru-RU"/>
+        </w:rPr>
+        <w:t>str</w:t>
+      </w:r>
+      <w:r>
+        <w:rPr>
+          <w:rFonts w:ascii="Consolas" w:eastAsia="Times New Roman" w:hAnsi="Consolas" w:cs="Times New Roman"/>
+          <w:color w:val="D4D4D4"/>
+          <w:sz w:val="21"/>
+          <w:szCs w:val="21"/>
+          <w:lang w:val="en-US" w:eastAsia="ru-RU"/>
+        </w:rPr>
+        <w:t>.</w:t>
+      </w:r>
+      <w:r>
+        <w:rPr>
+          <w:rFonts w:ascii="Consolas" w:eastAsia="Times New Roman" w:hAnsi="Consolas" w:cs="Times New Roman"/>
+          <w:color w:val="9CDCFE"/>
+          <w:sz w:val="21"/>
+          <w:szCs w:val="21"/>
+          <w:lang w:val="en-US" w:eastAsia="ru-RU"/>
+        </w:rPr>
+        <w:t>length</w:t>
+      </w:r>
+      <w:proofErr w:type="spellEnd"/>
+      <w:r>
+        <w:rPr>
+          <w:rFonts w:ascii="Consolas" w:eastAsia="Times New Roman" w:hAnsi="Consolas" w:cs="Times New Roman"/>
+          <w:color w:val="D4D4D4"/>
+          <w:sz w:val="21"/>
+          <w:szCs w:val="21"/>
+          <w:lang w:val="en-US" w:eastAsia="ru-RU"/>
+        </w:rPr>
+        <w:t>)</w:t>
+      </w:r>
+    </w:p>
+    <w:p>
+      <w:pPr>
+        <w:shd w:val="clear" w:color="auto" w:fill="1E1E1E"/>
+        <w:spacing w:after="0" w:line="285" w:lineRule="atLeast"/>
+        <w:rPr>
+          <w:rFonts w:ascii="Consolas" w:eastAsia="Times New Roman" w:hAnsi="Consolas" w:cs="Times New Roman"/>
+          <w:color w:val="D4D4D4"/>
+          <w:sz w:val="21"/>
+          <w:szCs w:val="21"/>
+          <w:lang w:eastAsia="ru-RU"/>
+        </w:rPr>
+      </w:pPr>
+      <w:r>
+        <w:rPr>
+          <w:rFonts w:ascii="Consolas" w:eastAsia="Times New Roman" w:hAnsi="Consolas" w:cs="Times New Roman"/>
+          <w:color w:val="D4D4D4"/>
+          <w:sz w:val="21"/>
+          <w:szCs w:val="21"/>
+          <w:lang w:val="en-US" w:eastAsia="ru-RU"/>
+        </w:rPr>
+        <w:t>        </w:t>
+      </w:r>
+      <w:r>
+        <w:rPr>
+          <w:rFonts w:ascii="Consolas" w:eastAsia="Times New Roman" w:hAnsi="Consolas" w:cs="Times New Roman"/>
+          <w:color w:val="9CDCFE"/>
+          <w:sz w:val="21"/>
+          <w:szCs w:val="21"/>
+          <w:lang w:eastAsia="ru-RU"/>
+        </w:rPr>
+        <w:t>console</w:t>
+      </w:r>
+      <w:r>
+        <w:rPr>
+          <w:rFonts w:ascii="Consolas" w:eastAsia="Times New Roman" w:hAnsi="Consolas" w:cs="Times New Roman"/>
+          <w:color w:val="D4D4D4"/>
+          <w:sz w:val="21"/>
+          <w:szCs w:val="21"/>
+          <w:lang w:eastAsia="ru-RU"/>
+        </w:rPr>
+        <w:t>.</w:t>
+      </w:r>
+      <w:r>
+        <w:rPr>
+          <w:rFonts w:ascii="Consolas" w:eastAsia="Times New Roman" w:hAnsi="Consolas" w:cs="Times New Roman"/>
+          <w:color w:val="DCDCAA"/>
+          <w:sz w:val="21"/>
+          <w:szCs w:val="21"/>
+          <w:lang w:eastAsia="ru-RU"/>
+        </w:rPr>
+        <w:t>log</w:t>
+      </w:r>
+      <w:r>
+        <w:rPr>
+          <w:rFonts w:ascii="Consolas" w:eastAsia="Times New Roman" w:hAnsi="Consolas" w:cs="Times New Roman"/>
+          <w:color w:val="D4D4D4"/>
+          <w:sz w:val="21"/>
+          <w:szCs w:val="21"/>
+          <w:lang w:eastAsia="ru-RU"/>
+        </w:rPr>
+        <w:t>(</w:t>
+      </w:r>
+      <w:proofErr w:type="spellStart"/>
+      <w:r>
+        <w:rPr>
+          <w:rFonts w:ascii="Consolas" w:eastAsia="Times New Roman" w:hAnsi="Consolas" w:cs="Times New Roman"/>
+          <w:color w:val="9CDCFE"/>
+          <w:sz w:val="21"/>
+          <w:szCs w:val="21"/>
+          <w:lang w:eastAsia="ru-RU"/>
+        </w:rPr>
+        <w:t>data</w:t>
+      </w:r>
+      <w:proofErr w:type="spellEnd"/>
+      <w:r>
+        <w:rPr>
+          <w:rFonts w:ascii="Consolas" w:eastAsia="Times New Roman" w:hAnsi="Consolas" w:cs="Times New Roman"/>
+          <w:color w:val="D4D4D4"/>
+          <w:sz w:val="21"/>
+          <w:szCs w:val="21"/>
+          <w:lang w:eastAsia="ru-RU"/>
+        </w:rPr>
+        <w:t>[</w:t>
+      </w:r>
+      <w:r>
+        <w:rPr>
+          <w:rFonts w:ascii="Consolas" w:eastAsia="Times New Roman" w:hAnsi="Consolas" w:cs="Times New Roman"/>
+          <w:color w:val="9CDCFE"/>
+          <w:sz w:val="21"/>
+          <w:szCs w:val="21"/>
+          <w:lang w:eastAsia="ru-RU"/>
+        </w:rPr>
+        <w:t>i</w:t>
+      </w:r>
+      <w:r>
+        <w:rPr>
+          <w:rFonts w:ascii="Consolas" w:eastAsia="Times New Roman" w:hAnsi="Consolas" w:cs="Times New Roman"/>
+          <w:color w:val="D4D4D4"/>
+          <w:sz w:val="21"/>
+          <w:szCs w:val="21"/>
+          <w:lang w:eastAsia="ru-RU"/>
+        </w:rPr>
+        <w:t>]);</w:t>
+      </w:r>
+    </w:p>
+    <w:p>
+      <w:pPr>
+        <w:shd w:val="clear" w:color="auto" w:fill="1E1E1E"/>
+        <w:spacing w:after="0" w:line="285" w:lineRule="atLeast"/>
+        <w:rPr>
+          <w:rFonts w:ascii="Consolas" w:eastAsia="Times New Roman" w:hAnsi="Consolas" w:cs="Times New Roman"/>
+          <w:color w:val="D4D4D4"/>
+          <w:sz w:val="21"/>
+          <w:szCs w:val="21"/>
+          <w:lang w:eastAsia="ru-RU"/>
+        </w:rPr>
+      </w:pPr>
+      <w:r>
+        <w:rPr>
+          <w:rFonts w:ascii="Consolas" w:eastAsia="Times New Roman" w:hAnsi="Consolas" w:cs="Times New Roman"/>
+          <w:color w:val="D4D4D4"/>
+          <w:sz w:val="21"/>
+          <w:szCs w:val="21"/>
+          <w:lang w:eastAsia="ru-RU"/>
+        </w:rPr>
+        <w:t>}</w:t>
+      </w:r>
+    </w:p>
+    <w:p>
+      <w:pPr>
+        <w:rPr>
+          <w:rFonts w:ascii="Times New Roman" w:hAnsi="Times New Roman" w:cs="Times New Roman"/>
+          <w:sz w:val="28"/>
+          <w:szCs w:val="28"/>
+        </w:rPr>
+      </w:pPr>
+    </w:p>
+    <w:p>
+      <w:pPr>
         <w:rPr>
           <w:rFonts w:ascii="Times New Roman" w:hAnsi="Times New Roman" w:cs="Times New Roman"/>
           <w:b/>
           <w:bCs/>
           <w:sz w:val="28"/>
           <w:szCs w:val="28"/>
+          <w:lang w:val="en-US"/>
         </w:rPr>
       </w:pPr>
       <w:r>
@@ -3456,6 +5156,1171 @@
           <w:bCs/>
           <w:sz w:val="28"/>
           <w:szCs w:val="28"/>
+          <w:lang w:val="en-US"/>
+        </w:rPr>
+        <w:tab/>
+      </w:r>
+      <w:r>
+        <w:rPr>
+          <w:rFonts w:ascii="Times New Roman" w:hAnsi="Times New Roman" w:cs="Times New Roman"/>
+          <w:b/>
+          <w:bCs/>
+          <w:sz w:val="28"/>
+          <w:szCs w:val="28"/>
+        </w:rPr>
+        <w:t>Тесты</w:t>
+      </w:r>
+    </w:p>
+    <w:p>
+      <w:pPr>
+        <w:rPr>
+          <w:rFonts w:ascii="Times New Roman" w:hAnsi="Times New Roman" w:cs="Times New Roman"/>
+          <w:sz w:val="28"/>
+          <w:szCs w:val="28"/>
+          <w:lang w:val="en-US"/>
+        </w:rPr>
+      </w:pPr>
+      <w:r>
+        <w:rPr>
+          <w:rFonts w:ascii="Times New Roman" w:hAnsi="Times New Roman" w:cs="Times New Roman"/>
+          <w:sz w:val="28"/>
+          <w:szCs w:val="28"/>
+        </w:rPr>
+        <w:t>Ввод</w:t>
+      </w:r>
+      <w:r>
+        <w:rPr>
+          <w:rFonts w:ascii="Times New Roman" w:hAnsi="Times New Roman" w:cs="Times New Roman"/>
+          <w:sz w:val="28"/>
+          <w:szCs w:val="28"/>
+          <w:lang w:val="en-US"/>
+        </w:rPr>
+        <w:t>:</w:t>
+      </w:r>
+    </w:p>
+    <w:p>
+      <w:pPr>
+        <w:rPr>
+          <w:rFonts w:ascii="Times New Roman" w:hAnsi="Times New Roman" w:cs="Times New Roman"/>
+          <w:sz w:val="28"/>
+          <w:szCs w:val="28"/>
+          <w:lang w:val="en-US"/>
+        </w:rPr>
+      </w:pPr>
+      <w:r>
+        <w:rPr>
+          <w:rFonts w:ascii="Times New Roman" w:hAnsi="Times New Roman" w:cs="Times New Roman"/>
+          <w:sz w:val="28"/>
+          <w:szCs w:val="28"/>
+          <w:lang w:val="en-US"/>
+        </w:rPr>
+        <w:drawing>
+          <wp:inline distT="0" distB="0" distL="0" distR="0" wp14:anchorId="36B9CA81" wp14:editId="109A8C96">
+            <wp:extent cx="4026107" cy="1009702"/>
+            <wp:effectExtent l="0" t="0" r="0" b="0"/>
+            <wp:docPr id="3" name="Рисунок 3"/>
+            <wp:cNvGraphicFramePr>
+              <a:graphicFrameLocks xmlns:a="http://schemas.openxmlformats.org/drawingml/2006/main" noChangeAspect="1"/>
+            </wp:cNvGraphicFramePr>
+            <a:graphic xmlns:a="http://schemas.openxmlformats.org/drawingml/2006/main">
+              <a:graphicData uri="http://schemas.openxmlformats.org/drawingml/2006/picture">
+                <pic:pic xmlns:pic="http://schemas.openxmlformats.org/drawingml/2006/picture">
+                  <pic:nvPicPr>
+                    <pic:cNvPr id="1" name=""/>
+                    <pic:cNvPicPr/>
+                  </pic:nvPicPr>
+                  <pic:blipFill>
+                    <a:blip r:embed="rId10"/>
+                    <a:stretch>
+                      <a:fillRect/>
+                    </a:stretch>
+                  </pic:blipFill>
+                  <pic:spPr>
+                    <a:xfrm>
+                      <a:off x="0" y="0"/>
+                      <a:ext cx="4026107" cy="1009702"/>
+                    </a:xfrm>
+                    <a:prstGeom prst="rect">
+                      <a:avLst/>
+                    </a:prstGeom>
+                  </pic:spPr>
+                </pic:pic>
+              </a:graphicData>
+            </a:graphic>
+          </wp:inline>
+        </w:drawing>
+      </w:r>
+    </w:p>
+    <w:p>
+      <w:pPr>
+        <w:rPr>
+          <w:rFonts w:ascii="Times New Roman" w:hAnsi="Times New Roman" w:cs="Times New Roman"/>
+          <w:sz w:val="28"/>
+          <w:szCs w:val="28"/>
+          <w:lang w:val="en-US"/>
+        </w:rPr>
+      </w:pPr>
+      <w:r>
+        <w:rPr>
+          <w:rFonts w:ascii="Times New Roman" w:hAnsi="Times New Roman" w:cs="Times New Roman"/>
+          <w:sz w:val="28"/>
+          <w:szCs w:val="28"/>
+        </w:rPr>
+        <w:t>Вывод</w:t>
+      </w:r>
+      <w:r>
+        <w:rPr>
+          <w:rFonts w:ascii="Times New Roman" w:hAnsi="Times New Roman" w:cs="Times New Roman"/>
+          <w:sz w:val="28"/>
+          <w:szCs w:val="28"/>
+          <w:lang w:val="en-US"/>
+        </w:rPr>
+        <w:t>:</w:t>
+      </w:r>
+    </w:p>
+    <w:p>
+      <w:pPr>
+        <w:rPr>
+          <w:rFonts w:ascii="Times New Roman" w:hAnsi="Times New Roman" w:cs="Times New Roman"/>
+          <w:sz w:val="28"/>
+          <w:szCs w:val="28"/>
+          <w:lang w:val="en-US"/>
+        </w:rPr>
+      </w:pPr>
+      <w:r>
+        <w:rPr>
+          <w:rFonts w:ascii="Times New Roman" w:hAnsi="Times New Roman" w:cs="Times New Roman"/>
+          <w:sz w:val="28"/>
+          <w:szCs w:val="28"/>
+          <w:lang w:val="en-US"/>
+        </w:rPr>
+        <w:drawing>
+          <wp:inline distT="0" distB="0" distL="0" distR="0" wp14:anchorId="1711A0EB" wp14:editId="721BC774">
+            <wp:extent cx="3209925" cy="972920"/>
+            <wp:effectExtent l="0" t="0" r="0" b="0"/>
+            <wp:docPr id="4" name="Рисунок 4"/>
+            <wp:cNvGraphicFramePr>
+              <a:graphicFrameLocks xmlns:a="http://schemas.openxmlformats.org/drawingml/2006/main" noChangeAspect="1"/>
+            </wp:cNvGraphicFramePr>
+            <a:graphic xmlns:a="http://schemas.openxmlformats.org/drawingml/2006/main">
+              <a:graphicData uri="http://schemas.openxmlformats.org/drawingml/2006/picture">
+                <pic:pic xmlns:pic="http://schemas.openxmlformats.org/drawingml/2006/picture">
+                  <pic:nvPicPr>
+                    <pic:cNvPr id="1" name=""/>
+                    <pic:cNvPicPr/>
+                  </pic:nvPicPr>
+                  <pic:blipFill>
+                    <a:blip r:embed="rId11"/>
+                    <a:stretch>
+                      <a:fillRect/>
+                    </a:stretch>
+                  </pic:blipFill>
+                  <pic:spPr>
+                    <a:xfrm>
+                      <a:off x="0" y="0"/>
+                      <a:ext cx="3223800" cy="977125"/>
+                    </a:xfrm>
+                    <a:prstGeom prst="rect">
+                      <a:avLst/>
+                    </a:prstGeom>
+                  </pic:spPr>
+                </pic:pic>
+              </a:graphicData>
+            </a:graphic>
+          </wp:inline>
+        </w:drawing>
+      </w:r>
+    </w:p>
+    <w:p>
+      <w:pPr>
+        <w:rPr>
+          <w:rFonts w:ascii="Times New Roman" w:hAnsi="Times New Roman" w:cs="Times New Roman"/>
+          <w:sz w:val="28"/>
+          <w:szCs w:val="28"/>
+        </w:rPr>
+      </w:pPr>
+      <w:r>
+        <w:rPr>
+          <w:rFonts w:ascii="Times New Roman" w:hAnsi="Times New Roman" w:cs="Times New Roman"/>
+          <w:sz w:val="28"/>
+          <w:szCs w:val="28"/>
+        </w:rPr>
+        <w:br w:type="page"/>
+      </w:r>
+    </w:p>
+    <w:p>
+      <w:pPr>
+        <w:ind w:firstLine="851"/>
+        <w:rPr>
+          <w:rFonts w:ascii="Times New Roman" w:hAnsi="Times New Roman" w:cs="Times New Roman"/>
+          <w:sz w:val="32"/>
+          <w:szCs w:val="32"/>
+          <w:u w:val="single"/>
+        </w:rPr>
+      </w:pPr>
+      <w:r>
+        <w:rPr>
+          <w:rFonts w:ascii="Times New Roman" w:hAnsi="Times New Roman" w:cs="Times New Roman"/>
+          <w:sz w:val="32"/>
+          <w:szCs w:val="32"/>
+          <w:u w:val="single"/>
+        </w:rPr>
+        <w:lastRenderedPageBreak/>
+        <w:t xml:space="preserve">Задание </w:t>
+      </w:r>
+      <w:r>
+        <w:rPr>
+          <w:rFonts w:ascii="Times New Roman" w:hAnsi="Times New Roman" w:cs="Times New Roman"/>
+          <w:sz w:val="32"/>
+          <w:szCs w:val="32"/>
+          <w:u w:val="single"/>
+        </w:rPr>
+        <w:t>3.</w:t>
+      </w:r>
+      <w:r>
+        <w:rPr>
+          <w:rFonts w:ascii="Times New Roman" w:hAnsi="Times New Roman" w:cs="Times New Roman"/>
+          <w:sz w:val="32"/>
+          <w:szCs w:val="32"/>
+          <w:u w:val="single"/>
+        </w:rPr>
+        <w:t>3</w:t>
+      </w:r>
+      <w:r>
+        <w:rPr>
+          <w:rFonts w:ascii="Times New Roman" w:hAnsi="Times New Roman" w:cs="Times New Roman"/>
+          <w:sz w:val="32"/>
+          <w:szCs w:val="32"/>
+          <w:u w:val="single"/>
+        </w:rPr>
+        <w:t xml:space="preserve"> </w:t>
+      </w:r>
+    </w:p>
+    <w:p>
+      <w:pPr>
+        <w:rPr>
+          <w:rFonts w:ascii="Times New Roman" w:hAnsi="Times New Roman" w:cs="Times New Roman"/>
+          <w:sz w:val="28"/>
+          <w:szCs w:val="28"/>
+        </w:rPr>
+      </w:pPr>
+    </w:p>
+    <w:p>
+      <w:pPr>
+        <w:ind w:firstLine="851"/>
+        <w:rPr>
+          <w:rFonts w:ascii="Times New Roman" w:hAnsi="Times New Roman" w:cs="Times New Roman"/>
+          <w:b/>
+          <w:bCs/>
+          <w:sz w:val="28"/>
+          <w:szCs w:val="28"/>
+        </w:rPr>
+      </w:pPr>
+      <w:r>
+        <w:rPr>
+          <w:rFonts w:ascii="Times New Roman" w:hAnsi="Times New Roman" w:cs="Times New Roman"/>
+          <w:b/>
+          <w:bCs/>
+          <w:sz w:val="28"/>
+          <w:szCs w:val="28"/>
+        </w:rPr>
+        <w:t>Программная реализация</w:t>
+      </w:r>
+    </w:p>
+    <w:p>
+      <w:pPr>
+        <w:rPr>
+          <w:rFonts w:ascii="Consolas" w:eastAsia="Times New Roman" w:hAnsi="Consolas" w:cs="Times New Roman"/>
+          <w:color w:val="CE9178"/>
+          <w:sz w:val="21"/>
+          <w:szCs w:val="21"/>
+          <w:lang w:eastAsia="ru-RU"/>
+        </w:rPr>
+      </w:pPr>
+    </w:p>
+    <w:p>
+      <w:pPr>
+        <w:rPr>
+          <w:rFonts w:ascii="Consolas" w:eastAsia="Times New Roman" w:hAnsi="Consolas" w:cs="Times New Roman"/>
+          <w:color w:val="CE9178"/>
+          <w:sz w:val="21"/>
+          <w:szCs w:val="21"/>
+          <w:lang w:eastAsia="ru-RU"/>
+        </w:rPr>
+      </w:pPr>
+    </w:p>
+    <w:p>
+      <w:pPr>
+        <w:ind w:firstLine="851"/>
+        <w:rPr>
+          <w:rFonts w:ascii="Times New Roman" w:hAnsi="Times New Roman" w:cs="Times New Roman"/>
+          <w:b/>
+          <w:bCs/>
+          <w:sz w:val="28"/>
+          <w:szCs w:val="28"/>
+          <w:lang w:val="en-US"/>
+        </w:rPr>
+      </w:pPr>
+      <w:r>
+        <w:rPr>
+          <w:rFonts w:ascii="Times New Roman" w:hAnsi="Times New Roman" w:cs="Times New Roman"/>
+          <w:b/>
+          <w:bCs/>
+          <w:sz w:val="28"/>
+          <w:szCs w:val="28"/>
+        </w:rPr>
+        <w:t>Тесты</w:t>
+      </w:r>
+    </w:p>
+    <w:p>
+      <w:pPr>
+        <w:rPr>
+          <w:rFonts w:ascii="Times New Roman" w:hAnsi="Times New Roman" w:cs="Times New Roman"/>
+          <w:sz w:val="28"/>
+          <w:szCs w:val="28"/>
+          <w:lang w:val="en-US"/>
+        </w:rPr>
+      </w:pPr>
+      <w:r>
+        <w:rPr>
+          <w:rFonts w:ascii="Times New Roman" w:hAnsi="Times New Roman" w:cs="Times New Roman"/>
+          <w:sz w:val="28"/>
+          <w:szCs w:val="28"/>
+        </w:rPr>
+        <w:t>Ввод</w:t>
+      </w:r>
+      <w:r>
+        <w:rPr>
+          <w:rFonts w:ascii="Times New Roman" w:hAnsi="Times New Roman" w:cs="Times New Roman"/>
+          <w:sz w:val="28"/>
+          <w:szCs w:val="28"/>
+          <w:lang w:val="en-US"/>
+        </w:rPr>
+        <w:t>:</w:t>
+      </w:r>
+    </w:p>
+    <w:p>
+      <w:pPr>
+        <w:rPr>
+          <w:rFonts w:ascii="Times New Roman" w:hAnsi="Times New Roman" w:cs="Times New Roman"/>
+          <w:sz w:val="28"/>
+          <w:szCs w:val="28"/>
+          <w:lang w:val="en-US"/>
+        </w:rPr>
+      </w:pPr>
+    </w:p>
+    <w:p>
+      <w:pPr>
+        <w:rPr>
+          <w:rFonts w:ascii="Times New Roman" w:hAnsi="Times New Roman" w:cs="Times New Roman"/>
+          <w:sz w:val="28"/>
+          <w:szCs w:val="28"/>
+          <w:lang w:val="en-US"/>
+        </w:rPr>
+      </w:pPr>
+      <w:r>
+        <w:rPr>
+          <w:rFonts w:ascii="Times New Roman" w:hAnsi="Times New Roman" w:cs="Times New Roman"/>
+          <w:sz w:val="28"/>
+          <w:szCs w:val="28"/>
+        </w:rPr>
+        <w:t>Вывод</w:t>
+      </w:r>
+      <w:r>
+        <w:rPr>
+          <w:rFonts w:ascii="Times New Roman" w:hAnsi="Times New Roman" w:cs="Times New Roman"/>
+          <w:sz w:val="28"/>
+          <w:szCs w:val="28"/>
+          <w:lang w:val="en-US"/>
+        </w:rPr>
+        <w:t>:</w:t>
+      </w:r>
+    </w:p>
+    <w:p>
+      <w:pPr>
+        <w:rPr>
+          <w:rFonts w:ascii="Times New Roman" w:hAnsi="Times New Roman" w:cs="Times New Roman"/>
+          <w:sz w:val="28"/>
+          <w:szCs w:val="28"/>
+        </w:rPr>
+      </w:pPr>
+      <w:r>
+        <w:rPr>
+          <w:rFonts w:ascii="Times New Roman" w:hAnsi="Times New Roman" w:cs="Times New Roman"/>
+          <w:sz w:val="28"/>
+          <w:szCs w:val="28"/>
+        </w:rPr>
+        <w:br w:type="page"/>
+      </w:r>
+    </w:p>
+    <w:p>
+      <w:pPr>
+        <w:ind w:firstLine="851"/>
+        <w:rPr>
+          <w:rFonts w:ascii="Times New Roman" w:hAnsi="Times New Roman" w:cs="Times New Roman"/>
+          <w:sz w:val="32"/>
+          <w:szCs w:val="32"/>
+          <w:u w:val="single"/>
+        </w:rPr>
+      </w:pPr>
+      <w:r>
+        <w:rPr>
+          <w:rFonts w:ascii="Times New Roman" w:hAnsi="Times New Roman" w:cs="Times New Roman"/>
+          <w:sz w:val="32"/>
+          <w:szCs w:val="32"/>
+          <w:u w:val="single"/>
+        </w:rPr>
+        <w:lastRenderedPageBreak/>
+        <w:t xml:space="preserve">Задание </w:t>
+      </w:r>
+      <w:r>
+        <w:rPr>
+          <w:rFonts w:ascii="Times New Roman" w:hAnsi="Times New Roman" w:cs="Times New Roman"/>
+          <w:sz w:val="32"/>
+          <w:szCs w:val="32"/>
+          <w:u w:val="single"/>
+        </w:rPr>
+        <w:t>3.</w:t>
+      </w:r>
+      <w:r>
+        <w:rPr>
+          <w:rFonts w:ascii="Times New Roman" w:hAnsi="Times New Roman" w:cs="Times New Roman"/>
+          <w:sz w:val="32"/>
+          <w:szCs w:val="32"/>
+          <w:u w:val="single"/>
+        </w:rPr>
+        <w:t>4</w:t>
+      </w:r>
+      <w:r>
+        <w:rPr>
+          <w:rFonts w:ascii="Times New Roman" w:hAnsi="Times New Roman" w:cs="Times New Roman"/>
+          <w:sz w:val="32"/>
+          <w:szCs w:val="32"/>
+          <w:u w:val="single"/>
+        </w:rPr>
+        <w:t xml:space="preserve"> </w:t>
+      </w:r>
+    </w:p>
+    <w:p>
+      <w:pPr>
+        <w:rPr>
+          <w:rFonts w:ascii="Times New Roman" w:hAnsi="Times New Roman" w:cs="Times New Roman"/>
+          <w:sz w:val="28"/>
+          <w:szCs w:val="28"/>
+        </w:rPr>
+      </w:pPr>
+    </w:p>
+    <w:p>
+      <w:pPr>
+        <w:ind w:firstLine="851"/>
+        <w:rPr>
+          <w:rFonts w:ascii="Times New Roman" w:hAnsi="Times New Roman" w:cs="Times New Roman"/>
+          <w:b/>
+          <w:bCs/>
+          <w:sz w:val="28"/>
+          <w:szCs w:val="28"/>
+        </w:rPr>
+      </w:pPr>
+      <w:r>
+        <w:rPr>
+          <w:rFonts w:ascii="Times New Roman" w:hAnsi="Times New Roman" w:cs="Times New Roman"/>
+          <w:b/>
+          <w:bCs/>
+          <w:sz w:val="28"/>
+          <w:szCs w:val="28"/>
+        </w:rPr>
+        <w:t>Программная реализация</w:t>
+      </w:r>
+    </w:p>
+    <w:p>
+      <w:pPr>
+        <w:rPr>
+          <w:rFonts w:ascii="Consolas" w:eastAsia="Times New Roman" w:hAnsi="Consolas" w:cs="Times New Roman"/>
+          <w:color w:val="CE9178"/>
+          <w:sz w:val="21"/>
+          <w:szCs w:val="21"/>
+          <w:lang w:eastAsia="ru-RU"/>
+        </w:rPr>
+      </w:pPr>
+    </w:p>
+    <w:p>
+      <w:pPr>
+        <w:rPr>
+          <w:rFonts w:ascii="Consolas" w:eastAsia="Times New Roman" w:hAnsi="Consolas" w:cs="Times New Roman"/>
+          <w:color w:val="CE9178"/>
+          <w:sz w:val="21"/>
+          <w:szCs w:val="21"/>
+          <w:lang w:eastAsia="ru-RU"/>
+        </w:rPr>
+      </w:pPr>
+    </w:p>
+    <w:p>
+      <w:pPr>
+        <w:ind w:firstLine="851"/>
+        <w:rPr>
+          <w:rFonts w:ascii="Times New Roman" w:hAnsi="Times New Roman" w:cs="Times New Roman"/>
+          <w:b/>
+          <w:bCs/>
+          <w:sz w:val="28"/>
+          <w:szCs w:val="28"/>
+        </w:rPr>
+      </w:pPr>
+      <w:r>
+        <w:rPr>
+          <w:rFonts w:ascii="Times New Roman" w:hAnsi="Times New Roman" w:cs="Times New Roman"/>
+          <w:b/>
+          <w:bCs/>
+          <w:sz w:val="28"/>
+          <w:szCs w:val="28"/>
+        </w:rPr>
+        <w:t>Тесты</w:t>
+      </w:r>
+    </w:p>
+    <w:p>
+      <w:pPr>
+        <w:rPr>
+          <w:rFonts w:ascii="Times New Roman" w:hAnsi="Times New Roman" w:cs="Times New Roman"/>
+          <w:sz w:val="28"/>
+          <w:szCs w:val="28"/>
+        </w:rPr>
+      </w:pPr>
+      <w:r>
+        <w:rPr>
+          <w:rFonts w:ascii="Times New Roman" w:hAnsi="Times New Roman" w:cs="Times New Roman"/>
+          <w:sz w:val="28"/>
+          <w:szCs w:val="28"/>
+        </w:rPr>
+        <w:t>Ввод</w:t>
+      </w:r>
+      <w:r>
+        <w:rPr>
+          <w:rFonts w:ascii="Times New Roman" w:hAnsi="Times New Roman" w:cs="Times New Roman"/>
+          <w:sz w:val="28"/>
+          <w:szCs w:val="28"/>
+        </w:rPr>
+        <w:t>:</w:t>
+      </w:r>
+    </w:p>
+    <w:p>
+      <w:pPr>
+        <w:rPr>
+          <w:rFonts w:ascii="Times New Roman" w:hAnsi="Times New Roman" w:cs="Times New Roman"/>
+          <w:sz w:val="28"/>
+          <w:szCs w:val="28"/>
+        </w:rPr>
+      </w:pPr>
+    </w:p>
+    <w:p>
+      <w:pPr>
+        <w:rPr>
+          <w:rFonts w:ascii="Times New Roman" w:hAnsi="Times New Roman" w:cs="Times New Roman"/>
+          <w:sz w:val="28"/>
+          <w:szCs w:val="28"/>
+          <w:lang w:val="en-US"/>
+        </w:rPr>
+      </w:pPr>
+      <w:r>
+        <w:rPr>
+          <w:rFonts w:ascii="Times New Roman" w:hAnsi="Times New Roman" w:cs="Times New Roman"/>
+          <w:sz w:val="28"/>
+          <w:szCs w:val="28"/>
+        </w:rPr>
+        <w:t>Вывод</w:t>
+      </w:r>
+      <w:r>
+        <w:rPr>
+          <w:rFonts w:ascii="Times New Roman" w:hAnsi="Times New Roman" w:cs="Times New Roman"/>
+          <w:sz w:val="28"/>
+          <w:szCs w:val="28"/>
+          <w:lang w:val="en-US"/>
+        </w:rPr>
+        <w:t>:</w:t>
+      </w:r>
+    </w:p>
+    <w:p>
+      <w:pPr>
+        <w:rPr>
+          <w:rFonts w:ascii="Times New Roman" w:hAnsi="Times New Roman" w:cs="Times New Roman"/>
+          <w:sz w:val="28"/>
+          <w:szCs w:val="28"/>
+        </w:rPr>
+      </w:pPr>
+      <w:r>
+        <w:rPr>
+          <w:rFonts w:ascii="Times New Roman" w:hAnsi="Times New Roman" w:cs="Times New Roman"/>
+          <w:sz w:val="28"/>
+          <w:szCs w:val="28"/>
+        </w:rPr>
+        <w:br w:type="page"/>
+      </w:r>
+    </w:p>
+    <w:p>
+      <w:pPr>
+        <w:ind w:firstLine="851"/>
+        <w:rPr>
+          <w:rFonts w:ascii="Times New Roman" w:hAnsi="Times New Roman" w:cs="Times New Roman"/>
+          <w:sz w:val="32"/>
+          <w:szCs w:val="32"/>
+          <w:u w:val="single"/>
+        </w:rPr>
+      </w:pPr>
+      <w:r>
+        <w:rPr>
+          <w:rFonts w:ascii="Times New Roman" w:hAnsi="Times New Roman" w:cs="Times New Roman"/>
+          <w:sz w:val="32"/>
+          <w:szCs w:val="32"/>
+          <w:u w:val="single"/>
+        </w:rPr>
+        <w:lastRenderedPageBreak/>
+        <w:t xml:space="preserve">Задание </w:t>
+      </w:r>
+      <w:r>
+        <w:rPr>
+          <w:rFonts w:ascii="Times New Roman" w:hAnsi="Times New Roman" w:cs="Times New Roman"/>
+          <w:sz w:val="32"/>
+          <w:szCs w:val="32"/>
+          <w:u w:val="single"/>
+        </w:rPr>
+        <w:t xml:space="preserve">3.3 </w:t>
+      </w:r>
+    </w:p>
+    <w:p>
+      <w:pPr>
+        <w:rPr>
+          <w:rFonts w:ascii="Times New Roman" w:hAnsi="Times New Roman" w:cs="Times New Roman"/>
+          <w:sz w:val="28"/>
+          <w:szCs w:val="28"/>
+        </w:rPr>
+      </w:pPr>
+    </w:p>
+    <w:p>
+      <w:pPr>
+        <w:ind w:firstLine="851"/>
+        <w:rPr>
+          <w:rFonts w:ascii="Times New Roman" w:hAnsi="Times New Roman" w:cs="Times New Roman"/>
+          <w:b/>
+          <w:bCs/>
+          <w:sz w:val="28"/>
+          <w:szCs w:val="28"/>
+        </w:rPr>
+      </w:pPr>
+      <w:r>
+        <w:rPr>
+          <w:rFonts w:ascii="Times New Roman" w:hAnsi="Times New Roman" w:cs="Times New Roman"/>
+          <w:b/>
+          <w:bCs/>
+          <w:sz w:val="28"/>
+          <w:szCs w:val="28"/>
+        </w:rPr>
+        <w:t>Программная реализация</w:t>
+      </w:r>
+    </w:p>
+    <w:p>
+      <w:pPr>
+        <w:rPr>
+          <w:rFonts w:ascii="Consolas" w:eastAsia="Times New Roman" w:hAnsi="Consolas" w:cs="Times New Roman"/>
+          <w:color w:val="CE9178"/>
+          <w:sz w:val="21"/>
+          <w:szCs w:val="21"/>
+          <w:lang w:eastAsia="ru-RU"/>
+        </w:rPr>
+      </w:pPr>
+    </w:p>
+    <w:p>
+      <w:pPr>
+        <w:rPr>
+          <w:rFonts w:ascii="Consolas" w:eastAsia="Times New Roman" w:hAnsi="Consolas" w:cs="Times New Roman"/>
+          <w:color w:val="CE9178"/>
+          <w:sz w:val="21"/>
+          <w:szCs w:val="21"/>
+          <w:lang w:eastAsia="ru-RU"/>
+        </w:rPr>
+      </w:pPr>
+    </w:p>
+    <w:p>
+      <w:pPr>
+        <w:ind w:firstLine="851"/>
+        <w:rPr>
+          <w:rFonts w:ascii="Times New Roman" w:hAnsi="Times New Roman" w:cs="Times New Roman"/>
+          <w:b/>
+          <w:bCs/>
+          <w:sz w:val="28"/>
+          <w:szCs w:val="28"/>
+        </w:rPr>
+      </w:pPr>
+      <w:r>
+        <w:rPr>
+          <w:rFonts w:ascii="Times New Roman" w:hAnsi="Times New Roman" w:cs="Times New Roman"/>
+          <w:b/>
+          <w:bCs/>
+          <w:sz w:val="28"/>
+          <w:szCs w:val="28"/>
+        </w:rPr>
+        <w:t>Тесты</w:t>
+      </w:r>
+    </w:p>
+    <w:p>
+      <w:pPr>
+        <w:rPr>
+          <w:rFonts w:ascii="Times New Roman" w:hAnsi="Times New Roman" w:cs="Times New Roman"/>
+          <w:sz w:val="28"/>
+          <w:szCs w:val="28"/>
+        </w:rPr>
+      </w:pPr>
+      <w:r>
+        <w:rPr>
+          <w:rFonts w:ascii="Times New Roman" w:hAnsi="Times New Roman" w:cs="Times New Roman"/>
+          <w:sz w:val="28"/>
+          <w:szCs w:val="28"/>
+        </w:rPr>
+        <w:t>Ввод</w:t>
+      </w:r>
+      <w:r>
+        <w:rPr>
+          <w:rFonts w:ascii="Times New Roman" w:hAnsi="Times New Roman" w:cs="Times New Roman"/>
+          <w:sz w:val="28"/>
+          <w:szCs w:val="28"/>
+        </w:rPr>
+        <w:t>:</w:t>
+      </w:r>
+    </w:p>
+    <w:p>
+      <w:pPr>
+        <w:rPr>
+          <w:rFonts w:ascii="Times New Roman" w:hAnsi="Times New Roman" w:cs="Times New Roman"/>
+          <w:sz w:val="28"/>
+          <w:szCs w:val="28"/>
+        </w:rPr>
+      </w:pPr>
+    </w:p>
+    <w:p>
+      <w:pPr>
+        <w:rPr>
+          <w:rFonts w:ascii="Times New Roman" w:hAnsi="Times New Roman" w:cs="Times New Roman"/>
+          <w:sz w:val="28"/>
+          <w:szCs w:val="28"/>
+          <w:lang w:val="en-US"/>
+        </w:rPr>
+      </w:pPr>
+      <w:r>
+        <w:rPr>
+          <w:rFonts w:ascii="Times New Roman" w:hAnsi="Times New Roman" w:cs="Times New Roman"/>
+          <w:sz w:val="28"/>
+          <w:szCs w:val="28"/>
+        </w:rPr>
+        <w:t>Вывод</w:t>
+      </w:r>
+      <w:r>
+        <w:rPr>
+          <w:rFonts w:ascii="Times New Roman" w:hAnsi="Times New Roman" w:cs="Times New Roman"/>
+          <w:sz w:val="28"/>
+          <w:szCs w:val="28"/>
+          <w:lang w:val="en-US"/>
+        </w:rPr>
+        <w:t>:</w:t>
+      </w:r>
+    </w:p>
+    <w:p>
+      <w:pPr>
+        <w:rPr>
+          <w:rFonts w:ascii="Times New Roman" w:hAnsi="Times New Roman" w:cs="Times New Roman"/>
+          <w:sz w:val="28"/>
+          <w:szCs w:val="28"/>
+        </w:rPr>
+      </w:pPr>
+      <w:r>
+        <w:rPr>
+          <w:rFonts w:ascii="Times New Roman" w:hAnsi="Times New Roman" w:cs="Times New Roman"/>
+          <w:sz w:val="28"/>
+          <w:szCs w:val="28"/>
+        </w:rPr>
+        <w:br w:type="page"/>
+      </w:r>
+    </w:p>
+    <w:p>
+      <w:pPr>
+        <w:ind w:firstLine="851"/>
+        <w:rPr>
+          <w:rFonts w:ascii="Times New Roman" w:hAnsi="Times New Roman" w:cs="Times New Roman"/>
+          <w:sz w:val="32"/>
+          <w:szCs w:val="32"/>
+          <w:u w:val="single"/>
+        </w:rPr>
+      </w:pPr>
+      <w:r>
+        <w:rPr>
+          <w:rFonts w:ascii="Times New Roman" w:hAnsi="Times New Roman" w:cs="Times New Roman"/>
+          <w:sz w:val="32"/>
+          <w:szCs w:val="32"/>
+          <w:u w:val="single"/>
+        </w:rPr>
+        <w:lastRenderedPageBreak/>
+        <w:t xml:space="preserve">Задание </w:t>
+      </w:r>
+      <w:r>
+        <w:rPr>
+          <w:rFonts w:ascii="Times New Roman" w:hAnsi="Times New Roman" w:cs="Times New Roman"/>
+          <w:sz w:val="32"/>
+          <w:szCs w:val="32"/>
+          <w:u w:val="single"/>
+        </w:rPr>
+        <w:t xml:space="preserve">3.3 </w:t>
+      </w:r>
+    </w:p>
+    <w:p>
+      <w:pPr>
+        <w:rPr>
+          <w:rFonts w:ascii="Times New Roman" w:hAnsi="Times New Roman" w:cs="Times New Roman"/>
+          <w:sz w:val="28"/>
+          <w:szCs w:val="28"/>
+        </w:rPr>
+      </w:pPr>
+    </w:p>
+    <w:p>
+      <w:pPr>
+        <w:ind w:firstLine="851"/>
+        <w:rPr>
+          <w:rFonts w:ascii="Times New Roman" w:hAnsi="Times New Roman" w:cs="Times New Roman"/>
+          <w:b/>
+          <w:bCs/>
+          <w:sz w:val="28"/>
+          <w:szCs w:val="28"/>
+        </w:rPr>
+      </w:pPr>
+      <w:r>
+        <w:rPr>
+          <w:rFonts w:ascii="Times New Roman" w:hAnsi="Times New Roman" w:cs="Times New Roman"/>
+          <w:b/>
+          <w:bCs/>
+          <w:sz w:val="28"/>
+          <w:szCs w:val="28"/>
+        </w:rPr>
+        <w:t>Программная реализация</w:t>
+      </w:r>
+    </w:p>
+    <w:p>
+      <w:pPr>
+        <w:rPr>
+          <w:rFonts w:ascii="Consolas" w:eastAsia="Times New Roman" w:hAnsi="Consolas" w:cs="Times New Roman"/>
+          <w:color w:val="CE9178"/>
+          <w:sz w:val="21"/>
+          <w:szCs w:val="21"/>
+          <w:lang w:eastAsia="ru-RU"/>
+        </w:rPr>
+      </w:pPr>
+    </w:p>
+    <w:p>
+      <w:pPr>
+        <w:rPr>
+          <w:rFonts w:ascii="Consolas" w:eastAsia="Times New Roman" w:hAnsi="Consolas" w:cs="Times New Roman"/>
+          <w:color w:val="CE9178"/>
+          <w:sz w:val="21"/>
+          <w:szCs w:val="21"/>
+          <w:lang w:eastAsia="ru-RU"/>
+        </w:rPr>
+      </w:pPr>
+    </w:p>
+    <w:p>
+      <w:pPr>
+        <w:ind w:firstLine="851"/>
+        <w:rPr>
+          <w:rFonts w:ascii="Times New Roman" w:hAnsi="Times New Roman" w:cs="Times New Roman"/>
+          <w:b/>
+          <w:bCs/>
+          <w:sz w:val="28"/>
+          <w:szCs w:val="28"/>
+        </w:rPr>
+      </w:pPr>
+      <w:r>
+        <w:rPr>
+          <w:rFonts w:ascii="Times New Roman" w:hAnsi="Times New Roman" w:cs="Times New Roman"/>
+          <w:b/>
+          <w:bCs/>
+          <w:sz w:val="28"/>
+          <w:szCs w:val="28"/>
+        </w:rPr>
+        <w:t>Тесты</w:t>
+      </w:r>
+    </w:p>
+    <w:p>
+      <w:pPr>
+        <w:rPr>
+          <w:rFonts w:ascii="Times New Roman" w:hAnsi="Times New Roman" w:cs="Times New Roman"/>
+          <w:sz w:val="28"/>
+          <w:szCs w:val="28"/>
+        </w:rPr>
+      </w:pPr>
+      <w:r>
+        <w:rPr>
+          <w:rFonts w:ascii="Times New Roman" w:hAnsi="Times New Roman" w:cs="Times New Roman"/>
+          <w:sz w:val="28"/>
+          <w:szCs w:val="28"/>
+        </w:rPr>
+        <w:t>Ввод</w:t>
+      </w:r>
+      <w:r>
+        <w:rPr>
+          <w:rFonts w:ascii="Times New Roman" w:hAnsi="Times New Roman" w:cs="Times New Roman"/>
+          <w:sz w:val="28"/>
+          <w:szCs w:val="28"/>
+        </w:rPr>
+        <w:t>:</w:t>
+      </w:r>
+    </w:p>
+    <w:p>
+      <w:pPr>
+        <w:rPr>
+          <w:rFonts w:ascii="Times New Roman" w:hAnsi="Times New Roman" w:cs="Times New Roman"/>
+          <w:sz w:val="28"/>
+          <w:szCs w:val="28"/>
+        </w:rPr>
+      </w:pPr>
+    </w:p>
+    <w:p>
+      <w:pPr>
+        <w:rPr>
+          <w:rFonts w:ascii="Times New Roman" w:hAnsi="Times New Roman" w:cs="Times New Roman"/>
+          <w:sz w:val="28"/>
+          <w:szCs w:val="28"/>
+          <w:lang w:val="en-US"/>
+        </w:rPr>
+      </w:pPr>
+      <w:r>
+        <w:rPr>
+          <w:rFonts w:ascii="Times New Roman" w:hAnsi="Times New Roman" w:cs="Times New Roman"/>
+          <w:sz w:val="28"/>
+          <w:szCs w:val="28"/>
+        </w:rPr>
+        <w:t>Вывод</w:t>
+      </w:r>
+      <w:r>
+        <w:rPr>
+          <w:rFonts w:ascii="Times New Roman" w:hAnsi="Times New Roman" w:cs="Times New Roman"/>
+          <w:sz w:val="28"/>
+          <w:szCs w:val="28"/>
+          <w:lang w:val="en-US"/>
+        </w:rPr>
+        <w:t>:</w:t>
+      </w:r>
+    </w:p>
+    <w:p>
+      <w:pPr>
+        <w:rPr>
+          <w:rFonts w:ascii="Times New Roman" w:hAnsi="Times New Roman" w:cs="Times New Roman"/>
+          <w:sz w:val="28"/>
+          <w:szCs w:val="28"/>
+        </w:rPr>
+      </w:pPr>
+      <w:r>
+        <w:rPr>
+          <w:rFonts w:ascii="Times New Roman" w:hAnsi="Times New Roman" w:cs="Times New Roman"/>
+          <w:sz w:val="28"/>
+          <w:szCs w:val="28"/>
+        </w:rPr>
+        <w:br w:type="page"/>
+      </w:r>
+    </w:p>
+    <w:p>
+      <w:pPr>
+        <w:ind w:firstLine="851"/>
+        <w:rPr>
+          <w:rFonts w:ascii="Times New Roman" w:hAnsi="Times New Roman" w:cs="Times New Roman"/>
+          <w:sz w:val="32"/>
+          <w:szCs w:val="32"/>
+          <w:u w:val="single"/>
+        </w:rPr>
+      </w:pPr>
+      <w:r>
+        <w:rPr>
+          <w:rFonts w:ascii="Times New Roman" w:hAnsi="Times New Roman" w:cs="Times New Roman"/>
+          <w:sz w:val="32"/>
+          <w:szCs w:val="32"/>
+          <w:u w:val="single"/>
+        </w:rPr>
+        <w:lastRenderedPageBreak/>
+        <w:t xml:space="preserve">Задание </w:t>
+      </w:r>
+      <w:r>
+        <w:rPr>
+          <w:rFonts w:ascii="Times New Roman" w:hAnsi="Times New Roman" w:cs="Times New Roman"/>
+          <w:sz w:val="32"/>
+          <w:szCs w:val="32"/>
+          <w:u w:val="single"/>
+        </w:rPr>
+        <w:t xml:space="preserve">3.3 </w:t>
+      </w:r>
+    </w:p>
+    <w:p>
+      <w:pPr>
+        <w:rPr>
+          <w:rFonts w:ascii="Times New Roman" w:hAnsi="Times New Roman" w:cs="Times New Roman"/>
+          <w:sz w:val="28"/>
+          <w:szCs w:val="28"/>
+        </w:rPr>
+      </w:pPr>
+    </w:p>
+    <w:p>
+      <w:pPr>
+        <w:ind w:firstLine="851"/>
+        <w:rPr>
+          <w:rFonts w:ascii="Times New Roman" w:hAnsi="Times New Roman" w:cs="Times New Roman"/>
+          <w:b/>
+          <w:bCs/>
+          <w:sz w:val="28"/>
+          <w:szCs w:val="28"/>
+        </w:rPr>
+      </w:pPr>
+      <w:r>
+        <w:rPr>
+          <w:rFonts w:ascii="Times New Roman" w:hAnsi="Times New Roman" w:cs="Times New Roman"/>
+          <w:b/>
+          <w:bCs/>
+          <w:sz w:val="28"/>
+          <w:szCs w:val="28"/>
+        </w:rPr>
+        <w:t>Программная реализация</w:t>
+      </w:r>
+    </w:p>
+    <w:p>
+      <w:pPr>
+        <w:rPr>
+          <w:rFonts w:ascii="Consolas" w:eastAsia="Times New Roman" w:hAnsi="Consolas" w:cs="Times New Roman"/>
+          <w:color w:val="CE9178"/>
+          <w:sz w:val="21"/>
+          <w:szCs w:val="21"/>
+          <w:lang w:eastAsia="ru-RU"/>
+        </w:rPr>
+      </w:pPr>
+    </w:p>
+    <w:p>
+      <w:pPr>
+        <w:rPr>
+          <w:rFonts w:ascii="Consolas" w:eastAsia="Times New Roman" w:hAnsi="Consolas" w:cs="Times New Roman"/>
+          <w:color w:val="CE9178"/>
+          <w:sz w:val="21"/>
+          <w:szCs w:val="21"/>
+          <w:lang w:eastAsia="ru-RU"/>
+        </w:rPr>
+      </w:pPr>
+    </w:p>
+    <w:p>
+      <w:pPr>
+        <w:ind w:firstLine="851"/>
+        <w:rPr>
+          <w:rFonts w:ascii="Times New Roman" w:hAnsi="Times New Roman" w:cs="Times New Roman"/>
+          <w:b/>
+          <w:bCs/>
+          <w:sz w:val="28"/>
+          <w:szCs w:val="28"/>
+        </w:rPr>
+      </w:pPr>
+      <w:r>
+        <w:rPr>
+          <w:rFonts w:ascii="Times New Roman" w:hAnsi="Times New Roman" w:cs="Times New Roman"/>
+          <w:b/>
+          <w:bCs/>
+          <w:sz w:val="28"/>
+          <w:szCs w:val="28"/>
+        </w:rPr>
+        <w:t>Тесты</w:t>
+      </w:r>
+    </w:p>
+    <w:p>
+      <w:pPr>
+        <w:rPr>
+          <w:rFonts w:ascii="Times New Roman" w:hAnsi="Times New Roman" w:cs="Times New Roman"/>
+          <w:sz w:val="28"/>
+          <w:szCs w:val="28"/>
+        </w:rPr>
+      </w:pPr>
+      <w:r>
+        <w:rPr>
+          <w:rFonts w:ascii="Times New Roman" w:hAnsi="Times New Roman" w:cs="Times New Roman"/>
+          <w:sz w:val="28"/>
+          <w:szCs w:val="28"/>
+        </w:rPr>
+        <w:t>Ввод</w:t>
+      </w:r>
+      <w:r>
+        <w:rPr>
+          <w:rFonts w:ascii="Times New Roman" w:hAnsi="Times New Roman" w:cs="Times New Roman"/>
+          <w:sz w:val="28"/>
+          <w:szCs w:val="28"/>
+        </w:rPr>
+        <w:t>:</w:t>
+      </w:r>
+    </w:p>
+    <w:p>
+      <w:pPr>
+        <w:rPr>
+          <w:rFonts w:ascii="Times New Roman" w:hAnsi="Times New Roman" w:cs="Times New Roman"/>
+          <w:sz w:val="28"/>
+          <w:szCs w:val="28"/>
+        </w:rPr>
+      </w:pPr>
+    </w:p>
+    <w:p>
+      <w:pPr>
+        <w:rPr>
+          <w:rFonts w:ascii="Times New Roman" w:hAnsi="Times New Roman" w:cs="Times New Roman"/>
+          <w:sz w:val="28"/>
+          <w:szCs w:val="28"/>
+          <w:lang w:val="en-US"/>
+        </w:rPr>
+      </w:pPr>
+      <w:r>
+        <w:rPr>
+          <w:rFonts w:ascii="Times New Roman" w:hAnsi="Times New Roman" w:cs="Times New Roman"/>
+          <w:sz w:val="28"/>
+          <w:szCs w:val="28"/>
+        </w:rPr>
+        <w:t>Вывод</w:t>
+      </w:r>
+      <w:r>
+        <w:rPr>
+          <w:rFonts w:ascii="Times New Roman" w:hAnsi="Times New Roman" w:cs="Times New Roman"/>
+          <w:sz w:val="28"/>
+          <w:szCs w:val="28"/>
+          <w:lang w:val="en-US"/>
+        </w:rPr>
+        <w:t>:</w:t>
+      </w:r>
+    </w:p>
+    <w:p>
+      <w:pPr>
+        <w:rPr>
+          <w:rFonts w:ascii="Times New Roman" w:hAnsi="Times New Roman" w:cs="Times New Roman"/>
+          <w:sz w:val="28"/>
+          <w:szCs w:val="28"/>
+        </w:rPr>
+      </w:pPr>
+      <w:r>
+        <w:rPr>
+          <w:rFonts w:ascii="Times New Roman" w:hAnsi="Times New Roman" w:cs="Times New Roman"/>
+          <w:sz w:val="28"/>
+          <w:szCs w:val="28"/>
+        </w:rPr>
+        <w:br w:type="page"/>
+      </w:r>
+    </w:p>
+    <w:p>
+      <w:pPr>
+        <w:ind w:firstLine="708"/>
+        <w:rPr>
+          <w:rFonts w:ascii="Times New Roman" w:hAnsi="Times New Roman" w:cs="Times New Roman"/>
+          <w:b/>
+          <w:bCs/>
+          <w:sz w:val="28"/>
+          <w:szCs w:val="28"/>
+        </w:rPr>
+      </w:pPr>
+      <w:r>
+        <w:rPr>
+          <w:rFonts w:ascii="Times New Roman" w:hAnsi="Times New Roman" w:cs="Times New Roman"/>
+          <w:b/>
+          <w:bCs/>
+          <w:sz w:val="28"/>
+          <w:szCs w:val="28"/>
         </w:rPr>
         <w:lastRenderedPageBreak/>
         <w:t>Вывод</w:t>
@@ -3476,7 +6341,15 @@
           <w:sz w:val="28"/>
           <w:szCs w:val="28"/>
         </w:rPr>
-        <w:t xml:space="preserve">В рамках лабораторной работы было выполнено ознакомление и практическое закрепление основ языка </w:t>
+        <w:t xml:space="preserve">В рамках лабораторной работы было выполнено ознакомление и практическое закрепление основ </w:t>
+      </w:r>
+      <w:r>
+        <w:rPr>
+          <w:rFonts w:ascii="Times New Roman" w:hAnsi="Times New Roman" w:cs="Times New Roman"/>
+          <w:sz w:val="28"/>
+          <w:szCs w:val="28"/>
+        </w:rPr>
+        <w:t xml:space="preserve">работы с </w:t>
       </w:r>
       <w:r>
         <w:rPr>
@@ -3485,6 +6358,31 @@
           <w:szCs w:val="28"/>
           <w:lang w:val="en-US"/>
         </w:rPr>
+        <w:t>JSON</w:t>
+      </w:r>
+      <w:r>
+        <w:rPr>
+          <w:rFonts w:ascii="Times New Roman" w:hAnsi="Times New Roman" w:cs="Times New Roman"/>
+          <w:sz w:val="28"/>
+          <w:szCs w:val="28"/>
+        </w:rPr>
+        <w:t xml:space="preserve">, </w:t>
+      </w:r>
+      <w:r>
+        <w:rPr>
+          <w:rFonts w:ascii="Times New Roman" w:hAnsi="Times New Roman" w:cs="Times New Roman"/>
+          <w:sz w:val="28"/>
+          <w:szCs w:val="28"/>
+        </w:rPr>
+        <w:t xml:space="preserve">потоками ввода/вывода, управления серверами в языке </w:t>
+      </w:r>
+      <w:r>
+        <w:rPr>
+          <w:rFonts w:ascii="Times New Roman" w:hAnsi="Times New Roman" w:cs="Times New Roman"/>
+          <w:sz w:val="28"/>
+          <w:szCs w:val="28"/>
+          <w:lang w:val="en-US"/>
+        </w:rPr>
         <w:t>JS</w:t>
       </w:r>
       <w:r>
@@ -3497,7 +6395,7 @@
       </w:r>
     </w:p>
     <w:sectPr>
-      <w:footerReference w:type="default" r:id="rId10"/>
+      <w:footerReference w:type="default" r:id="rId12"/>
       <w:pgSz w:w="11906" w:h="16838"/>
       <w:pgMar w:top="1134" w:right="850" w:bottom="1134" w:left="1701" w:header="708" w:footer="708" w:gutter="0"/>
       <w:pgNumType w:chapStyle="1"/>

</xml_diff>

<commit_message>
ADD: task 3.5, 3.6
</commit_message>
<xml_diff>
--- a/lab2/Отчёт.docx
+++ b/lab2/Отчёт.docx
@@ -7682,6 +7682,58 @@
           <w:szCs w:val="28"/>
         </w:rPr>
       </w:pPr>
+      <w:r>
+        <w:rPr>
+          <w:rFonts w:ascii="Times New Roman" w:hAnsi="Times New Roman" w:cs="Times New Roman"/>
+          <w:sz w:val="28"/>
+          <w:szCs w:val="28"/>
+        </w:rPr>
+        <w:tab/>
+      </w:r>
+      <w:r>
+        <w:rPr>
+          <w:rFonts w:ascii="Times New Roman" w:hAnsi="Times New Roman" w:cs="Times New Roman"/>
+          <w:sz w:val="28"/>
+          <w:szCs w:val="28"/>
+        </w:rPr>
+        <w:t xml:space="preserve">Дана вложенная структура файлов и папок. Все файлы имеют </w:t>
+      </w:r>
+      <w:proofErr w:type="spellStart"/>
+      <w:r>
+        <w:rPr>
+          <w:rFonts w:ascii="Times New Roman" w:hAnsi="Times New Roman" w:cs="Times New Roman"/>
+          <w:sz w:val="28"/>
+          <w:szCs w:val="28"/>
+        </w:rPr>
+        <w:t>раширение</w:t>
+      </w:r>
+      <w:proofErr w:type="spellEnd"/>
+      <w:r>
+        <w:rPr>
+          <w:rFonts w:ascii="Times New Roman" w:hAnsi="Times New Roman" w:cs="Times New Roman"/>
+          <w:sz w:val="28"/>
+          <w:szCs w:val="28"/>
+        </w:rPr>
+        <w:t xml:space="preserve"> "</w:t>
+      </w:r>
+      <w:proofErr w:type="spellStart"/>
+      <w:r>
+        <w:rPr>
+          <w:rFonts w:ascii="Times New Roman" w:hAnsi="Times New Roman" w:cs="Times New Roman"/>
+          <w:sz w:val="28"/>
+          <w:szCs w:val="28"/>
+        </w:rPr>
+        <w:t>txt</w:t>
+      </w:r>
+      <w:proofErr w:type="spellEnd"/>
+      <w:r>
+        <w:rPr>
+          <w:rFonts w:ascii="Times New Roman" w:hAnsi="Times New Roman" w:cs="Times New Roman"/>
+          <w:sz w:val="28"/>
+          <w:szCs w:val="28"/>
+        </w:rPr>
+        <w:t>". Необходимо рекурсивно перебрать вложенную структуру и вывести имена файлов, у которых содержимое не превышает по длине 10 символов.</w:t>
+      </w:r>
     </w:p>
     <w:p>
       <w:pPr>
@@ -7707,6 +7759,17 @@
     </w:p>
     <w:p>
       <w:pPr>
+        <w:shd w:val="clear" w:color="auto" w:fill="1E1E1E"/>
+        <w:spacing w:after="0" w:line="285" w:lineRule="atLeast"/>
+        <w:rPr>
+          <w:rFonts w:ascii="Consolas" w:eastAsia="Times New Roman" w:hAnsi="Consolas" w:cs="Times New Roman"/>
+          <w:color w:val="D4D4D4"/>
+          <w:sz w:val="21"/>
+          <w:szCs w:val="21"/>
+          <w:lang w:eastAsia="ru-RU"/>
+        </w:rPr>
+      </w:pPr>
+      <w:r>
         <w:rPr>
           <w:rFonts w:ascii="Consolas" w:eastAsia="Times New Roman" w:hAnsi="Consolas" w:cs="Times New Roman"/>
           <w:color w:val="CE9178"/>
@@ -7714,16 +7777,1800 @@
           <w:szCs w:val="21"/>
           <w:lang w:eastAsia="ru-RU"/>
         </w:rPr>
-      </w:pPr>
-    </w:p>
-    <w:p>
-      <w:pPr>
+        <w:t>"</w:t>
+      </w:r>
+      <w:proofErr w:type="spellStart"/>
+      <w:r>
         <w:rPr>
           <w:rFonts w:ascii="Consolas" w:eastAsia="Times New Roman" w:hAnsi="Consolas" w:cs="Times New Roman"/>
           <w:color w:val="CE9178"/>
           <w:sz w:val="21"/>
           <w:szCs w:val="21"/>
           <w:lang w:eastAsia="ru-RU"/>
+        </w:rPr>
+        <w:t>use</w:t>
+      </w:r>
+      <w:proofErr w:type="spellEnd"/>
+      <w:r>
+        <w:rPr>
+          <w:rFonts w:ascii="Consolas" w:eastAsia="Times New Roman" w:hAnsi="Consolas" w:cs="Times New Roman"/>
+          <w:color w:val="CE9178"/>
+          <w:sz w:val="21"/>
+          <w:szCs w:val="21"/>
+          <w:lang w:eastAsia="ru-RU"/>
+        </w:rPr>
+        <w:t> </w:t>
+      </w:r>
+      <w:proofErr w:type="spellStart"/>
+      <w:r>
+        <w:rPr>
+          <w:rFonts w:ascii="Consolas" w:eastAsia="Times New Roman" w:hAnsi="Consolas" w:cs="Times New Roman"/>
+          <w:color w:val="CE9178"/>
+          <w:sz w:val="21"/>
+          <w:szCs w:val="21"/>
+          <w:lang w:eastAsia="ru-RU"/>
+        </w:rPr>
+        <w:t>strict</w:t>
+      </w:r>
+      <w:proofErr w:type="spellEnd"/>
+      <w:r>
+        <w:rPr>
+          <w:rFonts w:ascii="Consolas" w:eastAsia="Times New Roman" w:hAnsi="Consolas" w:cs="Times New Roman"/>
+          <w:color w:val="CE9178"/>
+          <w:sz w:val="21"/>
+          <w:szCs w:val="21"/>
+          <w:lang w:eastAsia="ru-RU"/>
+        </w:rPr>
+        <w:t>"</w:t>
+      </w:r>
+      <w:r>
+        <w:rPr>
+          <w:rFonts w:ascii="Consolas" w:eastAsia="Times New Roman" w:hAnsi="Consolas" w:cs="Times New Roman"/>
+          <w:color w:val="D4D4D4"/>
+          <w:sz w:val="21"/>
+          <w:szCs w:val="21"/>
+          <w:lang w:eastAsia="ru-RU"/>
+        </w:rPr>
+        <w:t>;</w:t>
+      </w:r>
+    </w:p>
+    <w:p>
+      <w:pPr>
+        <w:shd w:val="clear" w:color="auto" w:fill="1E1E1E"/>
+        <w:spacing w:after="0" w:line="285" w:lineRule="atLeast"/>
+        <w:rPr>
+          <w:rFonts w:ascii="Consolas" w:eastAsia="Times New Roman" w:hAnsi="Consolas" w:cs="Times New Roman"/>
+          <w:color w:val="D4D4D4"/>
+          <w:sz w:val="21"/>
+          <w:szCs w:val="21"/>
+          <w:lang w:eastAsia="ru-RU"/>
+        </w:rPr>
+      </w:pPr>
+    </w:p>
+    <w:p>
+      <w:pPr>
+        <w:shd w:val="clear" w:color="auto" w:fill="1E1E1E"/>
+        <w:spacing w:after="0" w:line="285" w:lineRule="atLeast"/>
+        <w:rPr>
+          <w:rFonts w:ascii="Consolas" w:eastAsia="Times New Roman" w:hAnsi="Consolas" w:cs="Times New Roman"/>
+          <w:color w:val="D4D4D4"/>
+          <w:sz w:val="21"/>
+          <w:szCs w:val="21"/>
+          <w:lang w:val="en-US" w:eastAsia="ru-RU"/>
+        </w:rPr>
+      </w:pPr>
+      <w:r>
+        <w:rPr>
+          <w:rFonts w:ascii="Consolas" w:eastAsia="Times New Roman" w:hAnsi="Consolas" w:cs="Times New Roman"/>
+          <w:color w:val="569CD6"/>
+          <w:sz w:val="21"/>
+          <w:szCs w:val="21"/>
+          <w:lang w:val="en-US" w:eastAsia="ru-RU"/>
+        </w:rPr>
+        <w:t>const</w:t>
+      </w:r>
+      <w:r>
+        <w:rPr>
+          <w:rFonts w:ascii="Consolas" w:eastAsia="Times New Roman" w:hAnsi="Consolas" w:cs="Times New Roman"/>
+          <w:color w:val="D4D4D4"/>
+          <w:sz w:val="21"/>
+          <w:szCs w:val="21"/>
+          <w:lang w:val="en-US" w:eastAsia="ru-RU"/>
+        </w:rPr>
+        <w:t> </w:t>
+      </w:r>
+      <w:r>
+        <w:rPr>
+          <w:rFonts w:ascii="Consolas" w:eastAsia="Times New Roman" w:hAnsi="Consolas" w:cs="Times New Roman"/>
+          <w:color w:val="4FC1FF"/>
+          <w:sz w:val="21"/>
+          <w:szCs w:val="21"/>
+          <w:lang w:val="en-US" w:eastAsia="ru-RU"/>
+        </w:rPr>
+        <w:t>fs</w:t>
+      </w:r>
+      <w:r>
+        <w:rPr>
+          <w:rFonts w:ascii="Consolas" w:eastAsia="Times New Roman" w:hAnsi="Consolas" w:cs="Times New Roman"/>
+          <w:color w:val="D4D4D4"/>
+          <w:sz w:val="21"/>
+          <w:szCs w:val="21"/>
+          <w:lang w:val="en-US" w:eastAsia="ru-RU"/>
+        </w:rPr>
+        <w:t> = </w:t>
+      </w:r>
+      <w:r>
+        <w:rPr>
+          <w:rFonts w:ascii="Consolas" w:eastAsia="Times New Roman" w:hAnsi="Consolas" w:cs="Times New Roman"/>
+          <w:color w:val="DCDCAA"/>
+          <w:sz w:val="21"/>
+          <w:szCs w:val="21"/>
+          <w:lang w:val="en-US" w:eastAsia="ru-RU"/>
+        </w:rPr>
+        <w:t>require</w:t>
+      </w:r>
+      <w:r>
+        <w:rPr>
+          <w:rFonts w:ascii="Consolas" w:eastAsia="Times New Roman" w:hAnsi="Consolas" w:cs="Times New Roman"/>
+          <w:color w:val="D4D4D4"/>
+          <w:sz w:val="21"/>
+          <w:szCs w:val="21"/>
+          <w:lang w:val="en-US" w:eastAsia="ru-RU"/>
+        </w:rPr>
+        <w:t>(</w:t>
+      </w:r>
+      <w:r>
+        <w:rPr>
+          <w:rFonts w:ascii="Consolas" w:eastAsia="Times New Roman" w:hAnsi="Consolas" w:cs="Times New Roman"/>
+          <w:color w:val="CE9178"/>
+          <w:sz w:val="21"/>
+          <w:szCs w:val="21"/>
+          <w:lang w:val="en-US" w:eastAsia="ru-RU"/>
+        </w:rPr>
+        <w:t>"fs"</w:t>
+      </w:r>
+      <w:r>
+        <w:rPr>
+          <w:rFonts w:ascii="Consolas" w:eastAsia="Times New Roman" w:hAnsi="Consolas" w:cs="Times New Roman"/>
+          <w:color w:val="D4D4D4"/>
+          <w:sz w:val="21"/>
+          <w:szCs w:val="21"/>
+          <w:lang w:val="en-US" w:eastAsia="ru-RU"/>
+        </w:rPr>
+        <w:t>);</w:t>
+      </w:r>
+    </w:p>
+    <w:p>
+      <w:pPr>
+        <w:shd w:val="clear" w:color="auto" w:fill="1E1E1E"/>
+        <w:spacing w:after="0" w:line="285" w:lineRule="atLeast"/>
+        <w:rPr>
+          <w:rFonts w:ascii="Consolas" w:eastAsia="Times New Roman" w:hAnsi="Consolas" w:cs="Times New Roman"/>
+          <w:color w:val="D4D4D4"/>
+          <w:sz w:val="21"/>
+          <w:szCs w:val="21"/>
+          <w:lang w:val="en-US" w:eastAsia="ru-RU"/>
+        </w:rPr>
+      </w:pPr>
+    </w:p>
+    <w:p>
+      <w:pPr>
+        <w:shd w:val="clear" w:color="auto" w:fill="1E1E1E"/>
+        <w:spacing w:after="0" w:line="285" w:lineRule="atLeast"/>
+        <w:rPr>
+          <w:rFonts w:ascii="Consolas" w:eastAsia="Times New Roman" w:hAnsi="Consolas" w:cs="Times New Roman"/>
+          <w:color w:val="D4D4D4"/>
+          <w:sz w:val="21"/>
+          <w:szCs w:val="21"/>
+          <w:lang w:val="en-US" w:eastAsia="ru-RU"/>
+        </w:rPr>
+      </w:pPr>
+      <w:r>
+        <w:rPr>
+          <w:rFonts w:ascii="Consolas" w:eastAsia="Times New Roman" w:hAnsi="Consolas" w:cs="Times New Roman"/>
+          <w:color w:val="569CD6"/>
+          <w:sz w:val="21"/>
+          <w:szCs w:val="21"/>
+          <w:lang w:val="en-US" w:eastAsia="ru-RU"/>
+        </w:rPr>
+        <w:t>function</w:t>
+      </w:r>
+      <w:r>
+        <w:rPr>
+          <w:rFonts w:ascii="Consolas" w:eastAsia="Times New Roman" w:hAnsi="Consolas" w:cs="Times New Roman"/>
+          <w:color w:val="D4D4D4"/>
+          <w:sz w:val="21"/>
+          <w:szCs w:val="21"/>
+          <w:lang w:val="en-US" w:eastAsia="ru-RU"/>
+        </w:rPr>
+        <w:t> </w:t>
+      </w:r>
+      <w:proofErr w:type="spellStart"/>
+      <w:r>
+        <w:rPr>
+          <w:rFonts w:ascii="Consolas" w:eastAsia="Times New Roman" w:hAnsi="Consolas" w:cs="Times New Roman"/>
+          <w:color w:val="DCDCAA"/>
+          <w:sz w:val="21"/>
+          <w:szCs w:val="21"/>
+          <w:lang w:val="en-US" w:eastAsia="ru-RU"/>
+        </w:rPr>
+        <w:t>lookup_folder</w:t>
+      </w:r>
+      <w:proofErr w:type="spellEnd"/>
+      <w:r>
+        <w:rPr>
+          <w:rFonts w:ascii="Consolas" w:eastAsia="Times New Roman" w:hAnsi="Consolas" w:cs="Times New Roman"/>
+          <w:color w:val="D4D4D4"/>
+          <w:sz w:val="21"/>
+          <w:szCs w:val="21"/>
+          <w:lang w:val="en-US" w:eastAsia="ru-RU"/>
+        </w:rPr>
+        <w:t>(</w:t>
+      </w:r>
+      <w:proofErr w:type="spellStart"/>
+      <w:r>
+        <w:rPr>
+          <w:rFonts w:ascii="Consolas" w:eastAsia="Times New Roman" w:hAnsi="Consolas" w:cs="Times New Roman"/>
+          <w:color w:val="9CDCFE"/>
+          <w:sz w:val="21"/>
+          <w:szCs w:val="21"/>
+          <w:lang w:val="en-US" w:eastAsia="ru-RU"/>
+        </w:rPr>
+        <w:t>addr</w:t>
+      </w:r>
+      <w:proofErr w:type="spellEnd"/>
+      <w:r>
+        <w:rPr>
+          <w:rFonts w:ascii="Consolas" w:eastAsia="Times New Roman" w:hAnsi="Consolas" w:cs="Times New Roman"/>
+          <w:color w:val="D4D4D4"/>
+          <w:sz w:val="21"/>
+          <w:szCs w:val="21"/>
+          <w:lang w:val="en-US" w:eastAsia="ru-RU"/>
+        </w:rPr>
+        <w:t>){</w:t>
+      </w:r>
+    </w:p>
+    <w:p>
+      <w:pPr>
+        <w:shd w:val="clear" w:color="auto" w:fill="1E1E1E"/>
+        <w:spacing w:after="0" w:line="285" w:lineRule="atLeast"/>
+        <w:rPr>
+          <w:rFonts w:ascii="Consolas" w:eastAsia="Times New Roman" w:hAnsi="Consolas" w:cs="Times New Roman"/>
+          <w:color w:val="D4D4D4"/>
+          <w:sz w:val="21"/>
+          <w:szCs w:val="21"/>
+          <w:lang w:val="en-US" w:eastAsia="ru-RU"/>
+        </w:rPr>
+      </w:pPr>
+      <w:r>
+        <w:rPr>
+          <w:rFonts w:ascii="Consolas" w:eastAsia="Times New Roman" w:hAnsi="Consolas" w:cs="Times New Roman"/>
+          <w:color w:val="D4D4D4"/>
+          <w:sz w:val="21"/>
+          <w:szCs w:val="21"/>
+          <w:lang w:val="en-US" w:eastAsia="ru-RU"/>
+        </w:rPr>
+        <w:t>    </w:t>
+      </w:r>
+      <w:r>
+        <w:rPr>
+          <w:rFonts w:ascii="Consolas" w:eastAsia="Times New Roman" w:hAnsi="Consolas" w:cs="Times New Roman"/>
+          <w:color w:val="C586C0"/>
+          <w:sz w:val="21"/>
+          <w:szCs w:val="21"/>
+          <w:lang w:val="en-US" w:eastAsia="ru-RU"/>
+        </w:rPr>
+        <w:t>if</w:t>
+      </w:r>
+      <w:r>
+        <w:rPr>
+          <w:rFonts w:ascii="Consolas" w:eastAsia="Times New Roman" w:hAnsi="Consolas" w:cs="Times New Roman"/>
+          <w:color w:val="D4D4D4"/>
+          <w:sz w:val="21"/>
+          <w:szCs w:val="21"/>
+          <w:lang w:val="en-US" w:eastAsia="ru-RU"/>
+        </w:rPr>
+        <w:t> (!</w:t>
+      </w:r>
+      <w:proofErr w:type="spellStart"/>
+      <w:r>
+        <w:rPr>
+          <w:rFonts w:ascii="Consolas" w:eastAsia="Times New Roman" w:hAnsi="Consolas" w:cs="Times New Roman"/>
+          <w:color w:val="4FC1FF"/>
+          <w:sz w:val="21"/>
+          <w:szCs w:val="21"/>
+          <w:lang w:val="en-US" w:eastAsia="ru-RU"/>
+        </w:rPr>
+        <w:t>fs</w:t>
+      </w:r>
+      <w:r>
+        <w:rPr>
+          <w:rFonts w:ascii="Consolas" w:eastAsia="Times New Roman" w:hAnsi="Consolas" w:cs="Times New Roman"/>
+          <w:color w:val="D4D4D4"/>
+          <w:sz w:val="21"/>
+          <w:szCs w:val="21"/>
+          <w:lang w:val="en-US" w:eastAsia="ru-RU"/>
+        </w:rPr>
+        <w:t>.</w:t>
+      </w:r>
+      <w:r>
+        <w:rPr>
+          <w:rFonts w:ascii="Consolas" w:eastAsia="Times New Roman" w:hAnsi="Consolas" w:cs="Times New Roman"/>
+          <w:color w:val="DCDCAA"/>
+          <w:sz w:val="21"/>
+          <w:szCs w:val="21"/>
+          <w:lang w:val="en-US" w:eastAsia="ru-RU"/>
+        </w:rPr>
+        <w:t>existsSync</w:t>
+      </w:r>
+      <w:proofErr w:type="spellEnd"/>
+      <w:r>
+        <w:rPr>
+          <w:rFonts w:ascii="Consolas" w:eastAsia="Times New Roman" w:hAnsi="Consolas" w:cs="Times New Roman"/>
+          <w:color w:val="D4D4D4"/>
+          <w:sz w:val="21"/>
+          <w:szCs w:val="21"/>
+          <w:lang w:val="en-US" w:eastAsia="ru-RU"/>
+        </w:rPr>
+        <w:t>(</w:t>
+      </w:r>
+      <w:proofErr w:type="spellStart"/>
+      <w:r>
+        <w:rPr>
+          <w:rFonts w:ascii="Consolas" w:eastAsia="Times New Roman" w:hAnsi="Consolas" w:cs="Times New Roman"/>
+          <w:color w:val="9CDCFE"/>
+          <w:sz w:val="21"/>
+          <w:szCs w:val="21"/>
+          <w:lang w:val="en-US" w:eastAsia="ru-RU"/>
+        </w:rPr>
+        <w:t>addr</w:t>
+      </w:r>
+      <w:proofErr w:type="spellEnd"/>
+      <w:r>
+        <w:rPr>
+          <w:rFonts w:ascii="Consolas" w:eastAsia="Times New Roman" w:hAnsi="Consolas" w:cs="Times New Roman"/>
+          <w:color w:val="D4D4D4"/>
+          <w:sz w:val="21"/>
+          <w:szCs w:val="21"/>
+          <w:lang w:val="en-US" w:eastAsia="ru-RU"/>
+        </w:rPr>
+        <w:t>)) { </w:t>
+      </w:r>
+      <w:r>
+        <w:rPr>
+          <w:rFonts w:ascii="Consolas" w:eastAsia="Times New Roman" w:hAnsi="Consolas" w:cs="Times New Roman"/>
+          <w:color w:val="C586C0"/>
+          <w:sz w:val="21"/>
+          <w:szCs w:val="21"/>
+          <w:lang w:val="en-US" w:eastAsia="ru-RU"/>
+        </w:rPr>
+        <w:t>return</w:t>
+      </w:r>
+      <w:r>
+        <w:rPr>
+          <w:rFonts w:ascii="Consolas" w:eastAsia="Times New Roman" w:hAnsi="Consolas" w:cs="Times New Roman"/>
+          <w:color w:val="D4D4D4"/>
+          <w:sz w:val="21"/>
+          <w:szCs w:val="21"/>
+          <w:lang w:val="en-US" w:eastAsia="ru-RU"/>
+        </w:rPr>
+        <w:t>; }</w:t>
+      </w:r>
+    </w:p>
+    <w:p>
+      <w:pPr>
+        <w:shd w:val="clear" w:color="auto" w:fill="1E1E1E"/>
+        <w:spacing w:after="0" w:line="285" w:lineRule="atLeast"/>
+        <w:rPr>
+          <w:rFonts w:ascii="Consolas" w:eastAsia="Times New Roman" w:hAnsi="Consolas" w:cs="Times New Roman"/>
+          <w:color w:val="D4D4D4"/>
+          <w:sz w:val="21"/>
+          <w:szCs w:val="21"/>
+          <w:lang w:val="en-US" w:eastAsia="ru-RU"/>
+        </w:rPr>
+      </w:pPr>
+    </w:p>
+    <w:p>
+      <w:pPr>
+        <w:shd w:val="clear" w:color="auto" w:fill="1E1E1E"/>
+        <w:spacing w:after="0" w:line="285" w:lineRule="atLeast"/>
+        <w:rPr>
+          <w:rFonts w:ascii="Consolas" w:eastAsia="Times New Roman" w:hAnsi="Consolas" w:cs="Times New Roman"/>
+          <w:color w:val="D4D4D4"/>
+          <w:sz w:val="21"/>
+          <w:szCs w:val="21"/>
+          <w:lang w:val="en-US" w:eastAsia="ru-RU"/>
+        </w:rPr>
+      </w:pPr>
+      <w:r>
+        <w:rPr>
+          <w:rFonts w:ascii="Consolas" w:eastAsia="Times New Roman" w:hAnsi="Consolas" w:cs="Times New Roman"/>
+          <w:color w:val="D4D4D4"/>
+          <w:sz w:val="21"/>
+          <w:szCs w:val="21"/>
+          <w:lang w:val="en-US" w:eastAsia="ru-RU"/>
+        </w:rPr>
+        <w:t>    </w:t>
+      </w:r>
+      <w:r>
+        <w:rPr>
+          <w:rFonts w:ascii="Consolas" w:eastAsia="Times New Roman" w:hAnsi="Consolas" w:cs="Times New Roman"/>
+          <w:color w:val="569CD6"/>
+          <w:sz w:val="21"/>
+          <w:szCs w:val="21"/>
+          <w:lang w:val="en-US" w:eastAsia="ru-RU"/>
+        </w:rPr>
+        <w:t>const</w:t>
+      </w:r>
+      <w:r>
+        <w:rPr>
+          <w:rFonts w:ascii="Consolas" w:eastAsia="Times New Roman" w:hAnsi="Consolas" w:cs="Times New Roman"/>
+          <w:color w:val="D4D4D4"/>
+          <w:sz w:val="21"/>
+          <w:szCs w:val="21"/>
+          <w:lang w:val="en-US" w:eastAsia="ru-RU"/>
+        </w:rPr>
+        <w:t> </w:t>
+      </w:r>
+      <w:proofErr w:type="spellStart"/>
+      <w:r>
+        <w:rPr>
+          <w:rFonts w:ascii="Consolas" w:eastAsia="Times New Roman" w:hAnsi="Consolas" w:cs="Times New Roman"/>
+          <w:color w:val="4FC1FF"/>
+          <w:sz w:val="21"/>
+          <w:szCs w:val="21"/>
+          <w:lang w:val="en-US" w:eastAsia="ru-RU"/>
+        </w:rPr>
+        <w:t>file_arr</w:t>
+      </w:r>
+      <w:proofErr w:type="spellEnd"/>
+      <w:r>
+        <w:rPr>
+          <w:rFonts w:ascii="Consolas" w:eastAsia="Times New Roman" w:hAnsi="Consolas" w:cs="Times New Roman"/>
+          <w:color w:val="D4D4D4"/>
+          <w:sz w:val="21"/>
+          <w:szCs w:val="21"/>
+          <w:lang w:val="en-US" w:eastAsia="ru-RU"/>
+        </w:rPr>
+        <w:t> = </w:t>
+      </w:r>
+      <w:proofErr w:type="spellStart"/>
+      <w:r>
+        <w:rPr>
+          <w:rFonts w:ascii="Consolas" w:eastAsia="Times New Roman" w:hAnsi="Consolas" w:cs="Times New Roman"/>
+          <w:color w:val="4FC1FF"/>
+          <w:sz w:val="21"/>
+          <w:szCs w:val="21"/>
+          <w:lang w:val="en-US" w:eastAsia="ru-RU"/>
+        </w:rPr>
+        <w:t>fs</w:t>
+      </w:r>
+      <w:r>
+        <w:rPr>
+          <w:rFonts w:ascii="Consolas" w:eastAsia="Times New Roman" w:hAnsi="Consolas" w:cs="Times New Roman"/>
+          <w:color w:val="D4D4D4"/>
+          <w:sz w:val="21"/>
+          <w:szCs w:val="21"/>
+          <w:lang w:val="en-US" w:eastAsia="ru-RU"/>
+        </w:rPr>
+        <w:t>.</w:t>
+      </w:r>
+      <w:r>
+        <w:rPr>
+          <w:rFonts w:ascii="Consolas" w:eastAsia="Times New Roman" w:hAnsi="Consolas" w:cs="Times New Roman"/>
+          <w:color w:val="DCDCAA"/>
+          <w:sz w:val="21"/>
+          <w:szCs w:val="21"/>
+          <w:lang w:val="en-US" w:eastAsia="ru-RU"/>
+        </w:rPr>
+        <w:t>readdirSync</w:t>
+      </w:r>
+      <w:proofErr w:type="spellEnd"/>
+      <w:r>
+        <w:rPr>
+          <w:rFonts w:ascii="Consolas" w:eastAsia="Times New Roman" w:hAnsi="Consolas" w:cs="Times New Roman"/>
+          <w:color w:val="D4D4D4"/>
+          <w:sz w:val="21"/>
+          <w:szCs w:val="21"/>
+          <w:lang w:val="en-US" w:eastAsia="ru-RU"/>
+        </w:rPr>
+        <w:t>(</w:t>
+      </w:r>
+      <w:proofErr w:type="spellStart"/>
+      <w:r>
+        <w:rPr>
+          <w:rFonts w:ascii="Consolas" w:eastAsia="Times New Roman" w:hAnsi="Consolas" w:cs="Times New Roman"/>
+          <w:color w:val="9CDCFE"/>
+          <w:sz w:val="21"/>
+          <w:szCs w:val="21"/>
+          <w:lang w:val="en-US" w:eastAsia="ru-RU"/>
+        </w:rPr>
+        <w:t>addr</w:t>
+      </w:r>
+      <w:proofErr w:type="spellEnd"/>
+      <w:r>
+        <w:rPr>
+          <w:rFonts w:ascii="Consolas" w:eastAsia="Times New Roman" w:hAnsi="Consolas" w:cs="Times New Roman"/>
+          <w:color w:val="D4D4D4"/>
+          <w:sz w:val="21"/>
+          <w:szCs w:val="21"/>
+          <w:lang w:val="en-US" w:eastAsia="ru-RU"/>
+        </w:rPr>
+        <w:t>);</w:t>
+      </w:r>
+    </w:p>
+    <w:p>
+      <w:pPr>
+        <w:shd w:val="clear" w:color="auto" w:fill="1E1E1E"/>
+        <w:spacing w:after="0" w:line="285" w:lineRule="atLeast"/>
+        <w:rPr>
+          <w:rFonts w:ascii="Consolas" w:eastAsia="Times New Roman" w:hAnsi="Consolas" w:cs="Times New Roman"/>
+          <w:color w:val="D4D4D4"/>
+          <w:sz w:val="21"/>
+          <w:szCs w:val="21"/>
+          <w:lang w:val="en-US" w:eastAsia="ru-RU"/>
+        </w:rPr>
+      </w:pPr>
+      <w:r>
+        <w:rPr>
+          <w:rFonts w:ascii="Consolas" w:eastAsia="Times New Roman" w:hAnsi="Consolas" w:cs="Times New Roman"/>
+          <w:color w:val="D4D4D4"/>
+          <w:sz w:val="21"/>
+          <w:szCs w:val="21"/>
+          <w:lang w:val="en-US" w:eastAsia="ru-RU"/>
+        </w:rPr>
+        <w:t>    </w:t>
+      </w:r>
+      <w:proofErr w:type="spellStart"/>
+      <w:r>
+        <w:rPr>
+          <w:rFonts w:ascii="Consolas" w:eastAsia="Times New Roman" w:hAnsi="Consolas" w:cs="Times New Roman"/>
+          <w:color w:val="4FC1FF"/>
+          <w:sz w:val="21"/>
+          <w:szCs w:val="21"/>
+          <w:lang w:val="en-US" w:eastAsia="ru-RU"/>
+        </w:rPr>
+        <w:t>file_arr</w:t>
+      </w:r>
+      <w:r>
+        <w:rPr>
+          <w:rFonts w:ascii="Consolas" w:eastAsia="Times New Roman" w:hAnsi="Consolas" w:cs="Times New Roman"/>
+          <w:color w:val="D4D4D4"/>
+          <w:sz w:val="21"/>
+          <w:szCs w:val="21"/>
+          <w:lang w:val="en-US" w:eastAsia="ru-RU"/>
+        </w:rPr>
+        <w:t>.</w:t>
+      </w:r>
+      <w:r>
+        <w:rPr>
+          <w:rFonts w:ascii="Consolas" w:eastAsia="Times New Roman" w:hAnsi="Consolas" w:cs="Times New Roman"/>
+          <w:color w:val="DCDCAA"/>
+          <w:sz w:val="21"/>
+          <w:szCs w:val="21"/>
+          <w:lang w:val="en-US" w:eastAsia="ru-RU"/>
+        </w:rPr>
+        <w:t>forEach</w:t>
+      </w:r>
+      <w:proofErr w:type="spellEnd"/>
+      <w:r>
+        <w:rPr>
+          <w:rFonts w:ascii="Consolas" w:eastAsia="Times New Roman" w:hAnsi="Consolas" w:cs="Times New Roman"/>
+          <w:color w:val="D4D4D4"/>
+          <w:sz w:val="21"/>
+          <w:szCs w:val="21"/>
+          <w:lang w:val="en-US" w:eastAsia="ru-RU"/>
+        </w:rPr>
+        <w:t>(</w:t>
+      </w:r>
+      <w:proofErr w:type="spellStart"/>
+      <w:r>
+        <w:rPr>
+          <w:rFonts w:ascii="Consolas" w:eastAsia="Times New Roman" w:hAnsi="Consolas" w:cs="Times New Roman"/>
+          <w:color w:val="9CDCFE"/>
+          <w:sz w:val="21"/>
+          <w:szCs w:val="21"/>
+          <w:lang w:val="en-US" w:eastAsia="ru-RU"/>
+        </w:rPr>
+        <w:t>f_name</w:t>
+      </w:r>
+      <w:proofErr w:type="spellEnd"/>
+      <w:r>
+        <w:rPr>
+          <w:rFonts w:ascii="Consolas" w:eastAsia="Times New Roman" w:hAnsi="Consolas" w:cs="Times New Roman"/>
+          <w:color w:val="D4D4D4"/>
+          <w:sz w:val="21"/>
+          <w:szCs w:val="21"/>
+          <w:lang w:val="en-US" w:eastAsia="ru-RU"/>
+        </w:rPr>
+        <w:t> </w:t>
+      </w:r>
+      <w:r>
+        <w:rPr>
+          <w:rFonts w:ascii="Consolas" w:eastAsia="Times New Roman" w:hAnsi="Consolas" w:cs="Times New Roman"/>
+          <w:color w:val="569CD6"/>
+          <w:sz w:val="21"/>
+          <w:szCs w:val="21"/>
+          <w:lang w:val="en-US" w:eastAsia="ru-RU"/>
+        </w:rPr>
+        <w:t>=&gt;</w:t>
+      </w:r>
+      <w:r>
+        <w:rPr>
+          <w:rFonts w:ascii="Consolas" w:eastAsia="Times New Roman" w:hAnsi="Consolas" w:cs="Times New Roman"/>
+          <w:color w:val="D4D4D4"/>
+          <w:sz w:val="21"/>
+          <w:szCs w:val="21"/>
+          <w:lang w:val="en-US" w:eastAsia="ru-RU"/>
+        </w:rPr>
+        <w:t> { </w:t>
+      </w:r>
+    </w:p>
+    <w:p>
+      <w:pPr>
+        <w:shd w:val="clear" w:color="auto" w:fill="1E1E1E"/>
+        <w:spacing w:after="0" w:line="285" w:lineRule="atLeast"/>
+        <w:rPr>
+          <w:rFonts w:ascii="Consolas" w:eastAsia="Times New Roman" w:hAnsi="Consolas" w:cs="Times New Roman"/>
+          <w:color w:val="D4D4D4"/>
+          <w:sz w:val="21"/>
+          <w:szCs w:val="21"/>
+          <w:lang w:val="en-US" w:eastAsia="ru-RU"/>
+        </w:rPr>
+      </w:pPr>
+      <w:r>
+        <w:rPr>
+          <w:rFonts w:ascii="Consolas" w:eastAsia="Times New Roman" w:hAnsi="Consolas" w:cs="Times New Roman"/>
+          <w:color w:val="D4D4D4"/>
+          <w:sz w:val="21"/>
+          <w:szCs w:val="21"/>
+          <w:lang w:val="en-US" w:eastAsia="ru-RU"/>
+        </w:rPr>
+        <w:t>        </w:t>
+      </w:r>
+      <w:r>
+        <w:rPr>
+          <w:rFonts w:ascii="Consolas" w:eastAsia="Times New Roman" w:hAnsi="Consolas" w:cs="Times New Roman"/>
+          <w:color w:val="569CD6"/>
+          <w:sz w:val="21"/>
+          <w:szCs w:val="21"/>
+          <w:lang w:val="en-US" w:eastAsia="ru-RU"/>
+        </w:rPr>
+        <w:t>let</w:t>
+      </w:r>
+      <w:r>
+        <w:rPr>
+          <w:rFonts w:ascii="Consolas" w:eastAsia="Times New Roman" w:hAnsi="Consolas" w:cs="Times New Roman"/>
+          <w:color w:val="D4D4D4"/>
+          <w:sz w:val="21"/>
+          <w:szCs w:val="21"/>
+          <w:lang w:val="en-US" w:eastAsia="ru-RU"/>
+        </w:rPr>
+        <w:t> </w:t>
+      </w:r>
+      <w:r>
+        <w:rPr>
+          <w:rFonts w:ascii="Consolas" w:eastAsia="Times New Roman" w:hAnsi="Consolas" w:cs="Times New Roman"/>
+          <w:color w:val="9CDCFE"/>
+          <w:sz w:val="21"/>
+          <w:szCs w:val="21"/>
+          <w:lang w:val="en-US" w:eastAsia="ru-RU"/>
+        </w:rPr>
+        <w:t>parts</w:t>
+      </w:r>
+      <w:r>
+        <w:rPr>
+          <w:rFonts w:ascii="Consolas" w:eastAsia="Times New Roman" w:hAnsi="Consolas" w:cs="Times New Roman"/>
+          <w:color w:val="D4D4D4"/>
+          <w:sz w:val="21"/>
+          <w:szCs w:val="21"/>
+          <w:lang w:val="en-US" w:eastAsia="ru-RU"/>
+        </w:rPr>
+        <w:t> = </w:t>
+      </w:r>
+      <w:proofErr w:type="spellStart"/>
+      <w:r>
+        <w:rPr>
+          <w:rFonts w:ascii="Consolas" w:eastAsia="Times New Roman" w:hAnsi="Consolas" w:cs="Times New Roman"/>
+          <w:color w:val="9CDCFE"/>
+          <w:sz w:val="21"/>
+          <w:szCs w:val="21"/>
+          <w:lang w:val="en-US" w:eastAsia="ru-RU"/>
+        </w:rPr>
+        <w:t>f_name</w:t>
+      </w:r>
+      <w:r>
+        <w:rPr>
+          <w:rFonts w:ascii="Consolas" w:eastAsia="Times New Roman" w:hAnsi="Consolas" w:cs="Times New Roman"/>
+          <w:color w:val="D4D4D4"/>
+          <w:sz w:val="21"/>
+          <w:szCs w:val="21"/>
+          <w:lang w:val="en-US" w:eastAsia="ru-RU"/>
+        </w:rPr>
+        <w:t>.</w:t>
+      </w:r>
+      <w:r>
+        <w:rPr>
+          <w:rFonts w:ascii="Consolas" w:eastAsia="Times New Roman" w:hAnsi="Consolas" w:cs="Times New Roman"/>
+          <w:color w:val="DCDCAA"/>
+          <w:sz w:val="21"/>
+          <w:szCs w:val="21"/>
+          <w:lang w:val="en-US" w:eastAsia="ru-RU"/>
+        </w:rPr>
+        <w:t>split</w:t>
+      </w:r>
+      <w:proofErr w:type="spellEnd"/>
+      <w:r>
+        <w:rPr>
+          <w:rFonts w:ascii="Consolas" w:eastAsia="Times New Roman" w:hAnsi="Consolas" w:cs="Times New Roman"/>
+          <w:color w:val="D4D4D4"/>
+          <w:sz w:val="21"/>
+          <w:szCs w:val="21"/>
+          <w:lang w:val="en-US" w:eastAsia="ru-RU"/>
+        </w:rPr>
+        <w:t>(</w:t>
+      </w:r>
+      <w:r>
+        <w:rPr>
+          <w:rFonts w:ascii="Consolas" w:eastAsia="Times New Roman" w:hAnsi="Consolas" w:cs="Times New Roman"/>
+          <w:color w:val="CE9178"/>
+          <w:sz w:val="21"/>
+          <w:szCs w:val="21"/>
+          <w:lang w:val="en-US" w:eastAsia="ru-RU"/>
+        </w:rPr>
+        <w:t>'.'</w:t>
+      </w:r>
+      <w:r>
+        <w:rPr>
+          <w:rFonts w:ascii="Consolas" w:eastAsia="Times New Roman" w:hAnsi="Consolas" w:cs="Times New Roman"/>
+          <w:color w:val="D4D4D4"/>
+          <w:sz w:val="21"/>
+          <w:szCs w:val="21"/>
+          <w:lang w:val="en-US" w:eastAsia="ru-RU"/>
+        </w:rPr>
+        <w:t>);</w:t>
+      </w:r>
+    </w:p>
+    <w:p>
+      <w:pPr>
+        <w:shd w:val="clear" w:color="auto" w:fill="1E1E1E"/>
+        <w:spacing w:after="0" w:line="285" w:lineRule="atLeast"/>
+        <w:rPr>
+          <w:rFonts w:ascii="Consolas" w:eastAsia="Times New Roman" w:hAnsi="Consolas" w:cs="Times New Roman"/>
+          <w:color w:val="D4D4D4"/>
+          <w:sz w:val="21"/>
+          <w:szCs w:val="21"/>
+          <w:lang w:val="en-US" w:eastAsia="ru-RU"/>
+        </w:rPr>
+      </w:pPr>
+      <w:r>
+        <w:rPr>
+          <w:rFonts w:ascii="Consolas" w:eastAsia="Times New Roman" w:hAnsi="Consolas" w:cs="Times New Roman"/>
+          <w:color w:val="D4D4D4"/>
+          <w:sz w:val="21"/>
+          <w:szCs w:val="21"/>
+          <w:lang w:val="en-US" w:eastAsia="ru-RU"/>
+        </w:rPr>
+        <w:t>        </w:t>
+      </w:r>
+    </w:p>
+    <w:p>
+      <w:pPr>
+        <w:shd w:val="clear" w:color="auto" w:fill="1E1E1E"/>
+        <w:spacing w:after="0" w:line="285" w:lineRule="atLeast"/>
+        <w:rPr>
+          <w:rFonts w:ascii="Consolas" w:eastAsia="Times New Roman" w:hAnsi="Consolas" w:cs="Times New Roman"/>
+          <w:color w:val="D4D4D4"/>
+          <w:sz w:val="21"/>
+          <w:szCs w:val="21"/>
+          <w:lang w:val="en-US" w:eastAsia="ru-RU"/>
+        </w:rPr>
+      </w:pPr>
+      <w:r>
+        <w:rPr>
+          <w:rFonts w:ascii="Consolas" w:eastAsia="Times New Roman" w:hAnsi="Consolas" w:cs="Times New Roman"/>
+          <w:color w:val="D4D4D4"/>
+          <w:sz w:val="21"/>
+          <w:szCs w:val="21"/>
+          <w:lang w:val="en-US" w:eastAsia="ru-RU"/>
+        </w:rPr>
+        <w:t>        </w:t>
+      </w:r>
+      <w:r>
+        <w:rPr>
+          <w:rFonts w:ascii="Consolas" w:eastAsia="Times New Roman" w:hAnsi="Consolas" w:cs="Times New Roman"/>
+          <w:color w:val="C586C0"/>
+          <w:sz w:val="21"/>
+          <w:szCs w:val="21"/>
+          <w:lang w:val="en-US" w:eastAsia="ru-RU"/>
+        </w:rPr>
+        <w:t>if</w:t>
+      </w:r>
+      <w:r>
+        <w:rPr>
+          <w:rFonts w:ascii="Consolas" w:eastAsia="Times New Roman" w:hAnsi="Consolas" w:cs="Times New Roman"/>
+          <w:color w:val="D4D4D4"/>
+          <w:sz w:val="21"/>
+          <w:szCs w:val="21"/>
+          <w:lang w:val="en-US" w:eastAsia="ru-RU"/>
+        </w:rPr>
+        <w:t> (</w:t>
+      </w:r>
+      <w:proofErr w:type="spellStart"/>
+      <w:r>
+        <w:rPr>
+          <w:rFonts w:ascii="Consolas" w:eastAsia="Times New Roman" w:hAnsi="Consolas" w:cs="Times New Roman"/>
+          <w:color w:val="9CDCFE"/>
+          <w:sz w:val="21"/>
+          <w:szCs w:val="21"/>
+          <w:lang w:val="en-US" w:eastAsia="ru-RU"/>
+        </w:rPr>
+        <w:t>parts</w:t>
+      </w:r>
+      <w:r>
+        <w:rPr>
+          <w:rFonts w:ascii="Consolas" w:eastAsia="Times New Roman" w:hAnsi="Consolas" w:cs="Times New Roman"/>
+          <w:color w:val="D4D4D4"/>
+          <w:sz w:val="21"/>
+          <w:szCs w:val="21"/>
+          <w:lang w:val="en-US" w:eastAsia="ru-RU"/>
+        </w:rPr>
+        <w:t>.</w:t>
+      </w:r>
+      <w:r>
+        <w:rPr>
+          <w:rFonts w:ascii="Consolas" w:eastAsia="Times New Roman" w:hAnsi="Consolas" w:cs="Times New Roman"/>
+          <w:color w:val="9CDCFE"/>
+          <w:sz w:val="21"/>
+          <w:szCs w:val="21"/>
+          <w:lang w:val="en-US" w:eastAsia="ru-RU"/>
+        </w:rPr>
+        <w:t>length</w:t>
+      </w:r>
+      <w:proofErr w:type="spellEnd"/>
+      <w:r>
+        <w:rPr>
+          <w:rFonts w:ascii="Consolas" w:eastAsia="Times New Roman" w:hAnsi="Consolas" w:cs="Times New Roman"/>
+          <w:color w:val="D4D4D4"/>
+          <w:sz w:val="21"/>
+          <w:szCs w:val="21"/>
+          <w:lang w:val="en-US" w:eastAsia="ru-RU"/>
+        </w:rPr>
+        <w:t> == </w:t>
+      </w:r>
+      <w:r>
+        <w:rPr>
+          <w:rFonts w:ascii="Consolas" w:eastAsia="Times New Roman" w:hAnsi="Consolas" w:cs="Times New Roman"/>
+          <w:color w:val="B5CEA8"/>
+          <w:sz w:val="21"/>
+          <w:szCs w:val="21"/>
+          <w:lang w:val="en-US" w:eastAsia="ru-RU"/>
+        </w:rPr>
+        <w:t>1</w:t>
+      </w:r>
+      <w:r>
+        <w:rPr>
+          <w:rFonts w:ascii="Consolas" w:eastAsia="Times New Roman" w:hAnsi="Consolas" w:cs="Times New Roman"/>
+          <w:color w:val="D4D4D4"/>
+          <w:sz w:val="21"/>
+          <w:szCs w:val="21"/>
+          <w:lang w:val="en-US" w:eastAsia="ru-RU"/>
+        </w:rPr>
+        <w:t>) {</w:t>
+      </w:r>
+    </w:p>
+    <w:p>
+      <w:pPr>
+        <w:shd w:val="clear" w:color="auto" w:fill="1E1E1E"/>
+        <w:spacing w:after="0" w:line="285" w:lineRule="atLeast"/>
+        <w:rPr>
+          <w:rFonts w:ascii="Consolas" w:eastAsia="Times New Roman" w:hAnsi="Consolas" w:cs="Times New Roman"/>
+          <w:color w:val="D4D4D4"/>
+          <w:sz w:val="21"/>
+          <w:szCs w:val="21"/>
+          <w:lang w:val="en-US" w:eastAsia="ru-RU"/>
+        </w:rPr>
+      </w:pPr>
+      <w:r>
+        <w:rPr>
+          <w:rFonts w:ascii="Consolas" w:eastAsia="Times New Roman" w:hAnsi="Consolas" w:cs="Times New Roman"/>
+          <w:color w:val="D4D4D4"/>
+          <w:sz w:val="21"/>
+          <w:szCs w:val="21"/>
+          <w:lang w:val="en-US" w:eastAsia="ru-RU"/>
+        </w:rPr>
+        <w:t>            </w:t>
+      </w:r>
+      <w:proofErr w:type="spellStart"/>
+      <w:r>
+        <w:rPr>
+          <w:rFonts w:ascii="Consolas" w:eastAsia="Times New Roman" w:hAnsi="Consolas" w:cs="Times New Roman"/>
+          <w:color w:val="DCDCAA"/>
+          <w:sz w:val="21"/>
+          <w:szCs w:val="21"/>
+          <w:lang w:val="en-US" w:eastAsia="ru-RU"/>
+        </w:rPr>
+        <w:t>lookup_folder</w:t>
+      </w:r>
+      <w:proofErr w:type="spellEnd"/>
+      <w:r>
+        <w:rPr>
+          <w:rFonts w:ascii="Consolas" w:eastAsia="Times New Roman" w:hAnsi="Consolas" w:cs="Times New Roman"/>
+          <w:color w:val="D4D4D4"/>
+          <w:sz w:val="21"/>
+          <w:szCs w:val="21"/>
+          <w:lang w:val="en-US" w:eastAsia="ru-RU"/>
+        </w:rPr>
+        <w:t>(</w:t>
+      </w:r>
+      <w:proofErr w:type="spellStart"/>
+      <w:r>
+        <w:rPr>
+          <w:rFonts w:ascii="Consolas" w:eastAsia="Times New Roman" w:hAnsi="Consolas" w:cs="Times New Roman"/>
+          <w:color w:val="9CDCFE"/>
+          <w:sz w:val="21"/>
+          <w:szCs w:val="21"/>
+          <w:lang w:val="en-US" w:eastAsia="ru-RU"/>
+        </w:rPr>
+        <w:t>addr</w:t>
+      </w:r>
+      <w:proofErr w:type="spellEnd"/>
+      <w:r>
+        <w:rPr>
+          <w:rFonts w:ascii="Consolas" w:eastAsia="Times New Roman" w:hAnsi="Consolas" w:cs="Times New Roman"/>
+          <w:color w:val="D4D4D4"/>
+          <w:sz w:val="21"/>
+          <w:szCs w:val="21"/>
+          <w:lang w:val="en-US" w:eastAsia="ru-RU"/>
+        </w:rPr>
+        <w:t>+</w:t>
+      </w:r>
+      <w:r>
+        <w:rPr>
+          <w:rFonts w:ascii="Consolas" w:eastAsia="Times New Roman" w:hAnsi="Consolas" w:cs="Times New Roman"/>
+          <w:color w:val="CE9178"/>
+          <w:sz w:val="21"/>
+          <w:szCs w:val="21"/>
+          <w:lang w:val="en-US" w:eastAsia="ru-RU"/>
+        </w:rPr>
+        <w:t>"</w:t>
+      </w:r>
+      <w:r>
+        <w:rPr>
+          <w:rFonts w:ascii="Consolas" w:eastAsia="Times New Roman" w:hAnsi="Consolas" w:cs="Times New Roman"/>
+          <w:color w:val="D7BA7D"/>
+          <w:sz w:val="21"/>
+          <w:szCs w:val="21"/>
+          <w:lang w:val="en-US" w:eastAsia="ru-RU"/>
+        </w:rPr>
+        <w:t>\\</w:t>
+      </w:r>
+      <w:r>
+        <w:rPr>
+          <w:rFonts w:ascii="Consolas" w:eastAsia="Times New Roman" w:hAnsi="Consolas" w:cs="Times New Roman"/>
+          <w:color w:val="CE9178"/>
+          <w:sz w:val="21"/>
+          <w:szCs w:val="21"/>
+          <w:lang w:val="en-US" w:eastAsia="ru-RU"/>
+        </w:rPr>
+        <w:t>"</w:t>
+      </w:r>
+      <w:r>
+        <w:rPr>
+          <w:rFonts w:ascii="Consolas" w:eastAsia="Times New Roman" w:hAnsi="Consolas" w:cs="Times New Roman"/>
+          <w:color w:val="D4D4D4"/>
+          <w:sz w:val="21"/>
+          <w:szCs w:val="21"/>
+          <w:lang w:val="en-US" w:eastAsia="ru-RU"/>
+        </w:rPr>
+        <w:t>+</w:t>
+      </w:r>
+      <w:proofErr w:type="spellStart"/>
+      <w:r>
+        <w:rPr>
+          <w:rFonts w:ascii="Consolas" w:eastAsia="Times New Roman" w:hAnsi="Consolas" w:cs="Times New Roman"/>
+          <w:color w:val="9CDCFE"/>
+          <w:sz w:val="21"/>
+          <w:szCs w:val="21"/>
+          <w:lang w:val="en-US" w:eastAsia="ru-RU"/>
+        </w:rPr>
+        <w:t>f_name</w:t>
+      </w:r>
+      <w:proofErr w:type="spellEnd"/>
+      <w:r>
+        <w:rPr>
+          <w:rFonts w:ascii="Consolas" w:eastAsia="Times New Roman" w:hAnsi="Consolas" w:cs="Times New Roman"/>
+          <w:color w:val="D4D4D4"/>
+          <w:sz w:val="21"/>
+          <w:szCs w:val="21"/>
+          <w:lang w:val="en-US" w:eastAsia="ru-RU"/>
+        </w:rPr>
+        <w:t>);</w:t>
+      </w:r>
+    </w:p>
+    <w:p>
+      <w:pPr>
+        <w:shd w:val="clear" w:color="auto" w:fill="1E1E1E"/>
+        <w:spacing w:after="0" w:line="285" w:lineRule="atLeast"/>
+        <w:rPr>
+          <w:rFonts w:ascii="Consolas" w:eastAsia="Times New Roman" w:hAnsi="Consolas" w:cs="Times New Roman"/>
+          <w:color w:val="D4D4D4"/>
+          <w:sz w:val="21"/>
+          <w:szCs w:val="21"/>
+          <w:lang w:val="en-US" w:eastAsia="ru-RU"/>
+        </w:rPr>
+      </w:pPr>
+      <w:r>
+        <w:rPr>
+          <w:rFonts w:ascii="Consolas" w:eastAsia="Times New Roman" w:hAnsi="Consolas" w:cs="Times New Roman"/>
+          <w:color w:val="D4D4D4"/>
+          <w:sz w:val="21"/>
+          <w:szCs w:val="21"/>
+          <w:lang w:val="en-US" w:eastAsia="ru-RU"/>
+        </w:rPr>
+        <w:t>        } </w:t>
+      </w:r>
+      <w:r>
+        <w:rPr>
+          <w:rFonts w:ascii="Consolas" w:eastAsia="Times New Roman" w:hAnsi="Consolas" w:cs="Times New Roman"/>
+          <w:color w:val="C586C0"/>
+          <w:sz w:val="21"/>
+          <w:szCs w:val="21"/>
+          <w:lang w:val="en-US" w:eastAsia="ru-RU"/>
+        </w:rPr>
+        <w:t>else</w:t>
+      </w:r>
+      <w:r>
+        <w:rPr>
+          <w:rFonts w:ascii="Consolas" w:eastAsia="Times New Roman" w:hAnsi="Consolas" w:cs="Times New Roman"/>
+          <w:color w:val="D4D4D4"/>
+          <w:sz w:val="21"/>
+          <w:szCs w:val="21"/>
+          <w:lang w:val="en-US" w:eastAsia="ru-RU"/>
+        </w:rPr>
+        <w:t> {</w:t>
+      </w:r>
+    </w:p>
+    <w:p>
+      <w:pPr>
+        <w:shd w:val="clear" w:color="auto" w:fill="1E1E1E"/>
+        <w:spacing w:after="0" w:line="285" w:lineRule="atLeast"/>
+        <w:rPr>
+          <w:rFonts w:ascii="Consolas" w:eastAsia="Times New Roman" w:hAnsi="Consolas" w:cs="Times New Roman"/>
+          <w:color w:val="D4D4D4"/>
+          <w:sz w:val="21"/>
+          <w:szCs w:val="21"/>
+          <w:lang w:val="en-US" w:eastAsia="ru-RU"/>
+        </w:rPr>
+      </w:pPr>
+      <w:r>
+        <w:rPr>
+          <w:rFonts w:ascii="Consolas" w:eastAsia="Times New Roman" w:hAnsi="Consolas" w:cs="Times New Roman"/>
+          <w:color w:val="D4D4D4"/>
+          <w:sz w:val="21"/>
+          <w:szCs w:val="21"/>
+          <w:lang w:val="en-US" w:eastAsia="ru-RU"/>
+        </w:rPr>
+        <w:t>            </w:t>
+      </w:r>
+      <w:r>
+        <w:rPr>
+          <w:rFonts w:ascii="Consolas" w:eastAsia="Times New Roman" w:hAnsi="Consolas" w:cs="Times New Roman"/>
+          <w:color w:val="569CD6"/>
+          <w:sz w:val="21"/>
+          <w:szCs w:val="21"/>
+          <w:lang w:val="en-US" w:eastAsia="ru-RU"/>
+        </w:rPr>
+        <w:t>let</w:t>
+      </w:r>
+      <w:r>
+        <w:rPr>
+          <w:rFonts w:ascii="Consolas" w:eastAsia="Times New Roman" w:hAnsi="Consolas" w:cs="Times New Roman"/>
+          <w:color w:val="D4D4D4"/>
+          <w:sz w:val="21"/>
+          <w:szCs w:val="21"/>
+          <w:lang w:val="en-US" w:eastAsia="ru-RU"/>
+        </w:rPr>
+        <w:t> </w:t>
+      </w:r>
+      <w:r>
+        <w:rPr>
+          <w:rFonts w:ascii="Consolas" w:eastAsia="Times New Roman" w:hAnsi="Consolas" w:cs="Times New Roman"/>
+          <w:color w:val="9CDCFE"/>
+          <w:sz w:val="21"/>
+          <w:szCs w:val="21"/>
+          <w:lang w:val="en-US" w:eastAsia="ru-RU"/>
+        </w:rPr>
+        <w:t>str</w:t>
+      </w:r>
+      <w:r>
+        <w:rPr>
+          <w:rFonts w:ascii="Consolas" w:eastAsia="Times New Roman" w:hAnsi="Consolas" w:cs="Times New Roman"/>
+          <w:color w:val="D4D4D4"/>
+          <w:sz w:val="21"/>
+          <w:szCs w:val="21"/>
+          <w:lang w:val="en-US" w:eastAsia="ru-RU"/>
+        </w:rPr>
+        <w:t> = </w:t>
+      </w:r>
+      <w:r>
+        <w:rPr>
+          <w:rFonts w:ascii="Consolas" w:eastAsia="Times New Roman" w:hAnsi="Consolas" w:cs="Times New Roman"/>
+          <w:color w:val="4FC1FF"/>
+          <w:sz w:val="21"/>
+          <w:szCs w:val="21"/>
+          <w:lang w:val="en-US" w:eastAsia="ru-RU"/>
+        </w:rPr>
+        <w:t>fs</w:t>
+      </w:r>
+      <w:r>
+        <w:rPr>
+          <w:rFonts w:ascii="Consolas" w:eastAsia="Times New Roman" w:hAnsi="Consolas" w:cs="Times New Roman"/>
+          <w:color w:val="D4D4D4"/>
+          <w:sz w:val="21"/>
+          <w:szCs w:val="21"/>
+          <w:lang w:val="en-US" w:eastAsia="ru-RU"/>
+        </w:rPr>
+        <w:t>.</w:t>
+      </w:r>
+      <w:r>
+        <w:rPr>
+          <w:rFonts w:ascii="Consolas" w:eastAsia="Times New Roman" w:hAnsi="Consolas" w:cs="Times New Roman"/>
+          <w:color w:val="DCDCAA"/>
+          <w:sz w:val="21"/>
+          <w:szCs w:val="21"/>
+          <w:lang w:val="en-US" w:eastAsia="ru-RU"/>
+        </w:rPr>
+        <w:t>readFileSync</w:t>
+      </w:r>
+      <w:r>
+        <w:rPr>
+          <w:rFonts w:ascii="Consolas" w:eastAsia="Times New Roman" w:hAnsi="Consolas" w:cs="Times New Roman"/>
+          <w:color w:val="D4D4D4"/>
+          <w:sz w:val="21"/>
+          <w:szCs w:val="21"/>
+          <w:lang w:val="en-US" w:eastAsia="ru-RU"/>
+        </w:rPr>
+        <w:t>(</w:t>
+      </w:r>
+      <w:r>
+        <w:rPr>
+          <w:rFonts w:ascii="Consolas" w:eastAsia="Times New Roman" w:hAnsi="Consolas" w:cs="Times New Roman"/>
+          <w:color w:val="9CDCFE"/>
+          <w:sz w:val="21"/>
+          <w:szCs w:val="21"/>
+          <w:lang w:val="en-US" w:eastAsia="ru-RU"/>
+        </w:rPr>
+        <w:t>addr</w:t>
+      </w:r>
+      <w:r>
+        <w:rPr>
+          <w:rFonts w:ascii="Consolas" w:eastAsia="Times New Roman" w:hAnsi="Consolas" w:cs="Times New Roman"/>
+          <w:color w:val="D4D4D4"/>
+          <w:sz w:val="21"/>
+          <w:szCs w:val="21"/>
+          <w:lang w:val="en-US" w:eastAsia="ru-RU"/>
+        </w:rPr>
+        <w:t>+</w:t>
+      </w:r>
+      <w:r>
+        <w:rPr>
+          <w:rFonts w:ascii="Consolas" w:eastAsia="Times New Roman" w:hAnsi="Consolas" w:cs="Times New Roman"/>
+          <w:color w:val="CE9178"/>
+          <w:sz w:val="21"/>
+          <w:szCs w:val="21"/>
+          <w:lang w:val="en-US" w:eastAsia="ru-RU"/>
+        </w:rPr>
+        <w:t>"</w:t>
+      </w:r>
+      <w:r>
+        <w:rPr>
+          <w:rFonts w:ascii="Consolas" w:eastAsia="Times New Roman" w:hAnsi="Consolas" w:cs="Times New Roman"/>
+          <w:color w:val="D7BA7D"/>
+          <w:sz w:val="21"/>
+          <w:szCs w:val="21"/>
+          <w:lang w:val="en-US" w:eastAsia="ru-RU"/>
+        </w:rPr>
+        <w:t>\\</w:t>
+      </w:r>
+      <w:r>
+        <w:rPr>
+          <w:rFonts w:ascii="Consolas" w:eastAsia="Times New Roman" w:hAnsi="Consolas" w:cs="Times New Roman"/>
+          <w:color w:val="CE9178"/>
+          <w:sz w:val="21"/>
+          <w:szCs w:val="21"/>
+          <w:lang w:val="en-US" w:eastAsia="ru-RU"/>
+        </w:rPr>
+        <w:t>"</w:t>
+      </w:r>
+      <w:r>
+        <w:rPr>
+          <w:rFonts w:ascii="Consolas" w:eastAsia="Times New Roman" w:hAnsi="Consolas" w:cs="Times New Roman"/>
+          <w:color w:val="D4D4D4"/>
+          <w:sz w:val="21"/>
+          <w:szCs w:val="21"/>
+          <w:lang w:val="en-US" w:eastAsia="ru-RU"/>
+        </w:rPr>
+        <w:t>+</w:t>
+      </w:r>
+      <w:r>
+        <w:rPr>
+          <w:rFonts w:ascii="Consolas" w:eastAsia="Times New Roman" w:hAnsi="Consolas" w:cs="Times New Roman"/>
+          <w:color w:val="9CDCFE"/>
+          <w:sz w:val="21"/>
+          <w:szCs w:val="21"/>
+          <w:lang w:val="en-US" w:eastAsia="ru-RU"/>
+        </w:rPr>
+        <w:t>f_name</w:t>
+      </w:r>
+      <w:r>
+        <w:rPr>
+          <w:rFonts w:ascii="Consolas" w:eastAsia="Times New Roman" w:hAnsi="Consolas" w:cs="Times New Roman"/>
+          <w:color w:val="D4D4D4"/>
+          <w:sz w:val="21"/>
+          <w:szCs w:val="21"/>
+          <w:lang w:val="en-US" w:eastAsia="ru-RU"/>
+        </w:rPr>
+        <w:t>, </w:t>
+      </w:r>
+      <w:r>
+        <w:rPr>
+          <w:rFonts w:ascii="Consolas" w:eastAsia="Times New Roman" w:hAnsi="Consolas" w:cs="Times New Roman"/>
+          <w:color w:val="CE9178"/>
+          <w:sz w:val="21"/>
+          <w:szCs w:val="21"/>
+          <w:lang w:val="en-US" w:eastAsia="ru-RU"/>
+        </w:rPr>
+        <w:t>"utf-8"</w:t>
+      </w:r>
+      <w:r>
+        <w:rPr>
+          <w:rFonts w:ascii="Consolas" w:eastAsia="Times New Roman" w:hAnsi="Consolas" w:cs="Times New Roman"/>
+          <w:color w:val="D4D4D4"/>
+          <w:sz w:val="21"/>
+          <w:szCs w:val="21"/>
+          <w:lang w:val="en-US" w:eastAsia="ru-RU"/>
+        </w:rPr>
+        <w:t>);</w:t>
+      </w:r>
+    </w:p>
+    <w:p>
+      <w:pPr>
+        <w:shd w:val="clear" w:color="auto" w:fill="1E1E1E"/>
+        <w:spacing w:after="0" w:line="285" w:lineRule="atLeast"/>
+        <w:rPr>
+          <w:rFonts w:ascii="Consolas" w:eastAsia="Times New Roman" w:hAnsi="Consolas" w:cs="Times New Roman"/>
+          <w:color w:val="D4D4D4"/>
+          <w:sz w:val="21"/>
+          <w:szCs w:val="21"/>
+          <w:lang w:val="en-US" w:eastAsia="ru-RU"/>
+        </w:rPr>
+      </w:pPr>
+      <w:r>
+        <w:rPr>
+          <w:rFonts w:ascii="Consolas" w:eastAsia="Times New Roman" w:hAnsi="Consolas" w:cs="Times New Roman"/>
+          <w:color w:val="D4D4D4"/>
+          <w:sz w:val="21"/>
+          <w:szCs w:val="21"/>
+          <w:lang w:val="en-US" w:eastAsia="ru-RU"/>
+        </w:rPr>
+        <w:t>            </w:t>
+      </w:r>
+    </w:p>
+    <w:p>
+      <w:pPr>
+        <w:shd w:val="clear" w:color="auto" w:fill="1E1E1E"/>
+        <w:spacing w:after="0" w:line="285" w:lineRule="atLeast"/>
+        <w:rPr>
+          <w:rFonts w:ascii="Consolas" w:eastAsia="Times New Roman" w:hAnsi="Consolas" w:cs="Times New Roman"/>
+          <w:color w:val="D4D4D4"/>
+          <w:sz w:val="21"/>
+          <w:szCs w:val="21"/>
+          <w:lang w:val="en-US" w:eastAsia="ru-RU"/>
+        </w:rPr>
+      </w:pPr>
+      <w:r>
+        <w:rPr>
+          <w:rFonts w:ascii="Consolas" w:eastAsia="Times New Roman" w:hAnsi="Consolas" w:cs="Times New Roman"/>
+          <w:color w:val="D4D4D4"/>
+          <w:sz w:val="21"/>
+          <w:szCs w:val="21"/>
+          <w:lang w:val="en-US" w:eastAsia="ru-RU"/>
+        </w:rPr>
+        <w:t>            </w:t>
+      </w:r>
+      <w:r>
+        <w:rPr>
+          <w:rFonts w:ascii="Consolas" w:eastAsia="Times New Roman" w:hAnsi="Consolas" w:cs="Times New Roman"/>
+          <w:color w:val="C586C0"/>
+          <w:sz w:val="21"/>
+          <w:szCs w:val="21"/>
+          <w:lang w:val="en-US" w:eastAsia="ru-RU"/>
+        </w:rPr>
+        <w:t>if</w:t>
+      </w:r>
+      <w:r>
+        <w:rPr>
+          <w:rFonts w:ascii="Consolas" w:eastAsia="Times New Roman" w:hAnsi="Consolas" w:cs="Times New Roman"/>
+          <w:color w:val="D4D4D4"/>
+          <w:sz w:val="21"/>
+          <w:szCs w:val="21"/>
+          <w:lang w:val="en-US" w:eastAsia="ru-RU"/>
+        </w:rPr>
+        <w:t> (</w:t>
+      </w:r>
+      <w:proofErr w:type="spellStart"/>
+      <w:r>
+        <w:rPr>
+          <w:rFonts w:ascii="Consolas" w:eastAsia="Times New Roman" w:hAnsi="Consolas" w:cs="Times New Roman"/>
+          <w:color w:val="9CDCFE"/>
+          <w:sz w:val="21"/>
+          <w:szCs w:val="21"/>
+          <w:lang w:val="en-US" w:eastAsia="ru-RU"/>
+        </w:rPr>
+        <w:t>str</w:t>
+      </w:r>
+      <w:r>
+        <w:rPr>
+          <w:rFonts w:ascii="Consolas" w:eastAsia="Times New Roman" w:hAnsi="Consolas" w:cs="Times New Roman"/>
+          <w:color w:val="D4D4D4"/>
+          <w:sz w:val="21"/>
+          <w:szCs w:val="21"/>
+          <w:lang w:val="en-US" w:eastAsia="ru-RU"/>
+        </w:rPr>
+        <w:t>.</w:t>
+      </w:r>
+      <w:r>
+        <w:rPr>
+          <w:rFonts w:ascii="Consolas" w:eastAsia="Times New Roman" w:hAnsi="Consolas" w:cs="Times New Roman"/>
+          <w:color w:val="4FC1FF"/>
+          <w:sz w:val="21"/>
+          <w:szCs w:val="21"/>
+          <w:lang w:val="en-US" w:eastAsia="ru-RU"/>
+        </w:rPr>
+        <w:t>length</w:t>
+      </w:r>
+      <w:proofErr w:type="spellEnd"/>
+      <w:r>
+        <w:rPr>
+          <w:rFonts w:ascii="Consolas" w:eastAsia="Times New Roman" w:hAnsi="Consolas" w:cs="Times New Roman"/>
+          <w:color w:val="D4D4D4"/>
+          <w:sz w:val="21"/>
+          <w:szCs w:val="21"/>
+          <w:lang w:val="en-US" w:eastAsia="ru-RU"/>
+        </w:rPr>
+        <w:t> &lt;= </w:t>
+      </w:r>
+      <w:r>
+        <w:rPr>
+          <w:rFonts w:ascii="Consolas" w:eastAsia="Times New Roman" w:hAnsi="Consolas" w:cs="Times New Roman"/>
+          <w:color w:val="B5CEA8"/>
+          <w:sz w:val="21"/>
+          <w:szCs w:val="21"/>
+          <w:lang w:val="en-US" w:eastAsia="ru-RU"/>
+        </w:rPr>
+        <w:t>10</w:t>
+      </w:r>
+      <w:r>
+        <w:rPr>
+          <w:rFonts w:ascii="Consolas" w:eastAsia="Times New Roman" w:hAnsi="Consolas" w:cs="Times New Roman"/>
+          <w:color w:val="D4D4D4"/>
+          <w:sz w:val="21"/>
+          <w:szCs w:val="21"/>
+          <w:lang w:val="en-US" w:eastAsia="ru-RU"/>
+        </w:rPr>
+        <w:t>) {</w:t>
+      </w:r>
+    </w:p>
+    <w:p>
+      <w:pPr>
+        <w:shd w:val="clear" w:color="auto" w:fill="1E1E1E"/>
+        <w:spacing w:after="0" w:line="285" w:lineRule="atLeast"/>
+        <w:rPr>
+          <w:rFonts w:ascii="Consolas" w:eastAsia="Times New Roman" w:hAnsi="Consolas" w:cs="Times New Roman"/>
+          <w:color w:val="D4D4D4"/>
+          <w:sz w:val="21"/>
+          <w:szCs w:val="21"/>
+          <w:lang w:val="en-US" w:eastAsia="ru-RU"/>
+        </w:rPr>
+      </w:pPr>
+      <w:r>
+        <w:rPr>
+          <w:rFonts w:ascii="Consolas" w:eastAsia="Times New Roman" w:hAnsi="Consolas" w:cs="Times New Roman"/>
+          <w:color w:val="D4D4D4"/>
+          <w:sz w:val="21"/>
+          <w:szCs w:val="21"/>
+          <w:lang w:val="en-US" w:eastAsia="ru-RU"/>
+        </w:rPr>
+        <w:t>                </w:t>
+      </w:r>
+      <w:r>
+        <w:rPr>
+          <w:rFonts w:ascii="Consolas" w:eastAsia="Times New Roman" w:hAnsi="Consolas" w:cs="Times New Roman"/>
+          <w:color w:val="9CDCFE"/>
+          <w:sz w:val="21"/>
+          <w:szCs w:val="21"/>
+          <w:lang w:val="en-US" w:eastAsia="ru-RU"/>
+        </w:rPr>
+        <w:t>console</w:t>
+      </w:r>
+      <w:r>
+        <w:rPr>
+          <w:rFonts w:ascii="Consolas" w:eastAsia="Times New Roman" w:hAnsi="Consolas" w:cs="Times New Roman"/>
+          <w:color w:val="D4D4D4"/>
+          <w:sz w:val="21"/>
+          <w:szCs w:val="21"/>
+          <w:lang w:val="en-US" w:eastAsia="ru-RU"/>
+        </w:rPr>
+        <w:t>.</w:t>
+      </w:r>
+      <w:r>
+        <w:rPr>
+          <w:rFonts w:ascii="Consolas" w:eastAsia="Times New Roman" w:hAnsi="Consolas" w:cs="Times New Roman"/>
+          <w:color w:val="DCDCAA"/>
+          <w:sz w:val="21"/>
+          <w:szCs w:val="21"/>
+          <w:lang w:val="en-US" w:eastAsia="ru-RU"/>
+        </w:rPr>
+        <w:t>log</w:t>
+      </w:r>
+      <w:r>
+        <w:rPr>
+          <w:rFonts w:ascii="Consolas" w:eastAsia="Times New Roman" w:hAnsi="Consolas" w:cs="Times New Roman"/>
+          <w:color w:val="D4D4D4"/>
+          <w:sz w:val="21"/>
+          <w:szCs w:val="21"/>
+          <w:lang w:val="en-US" w:eastAsia="ru-RU"/>
+        </w:rPr>
+        <w:t>(</w:t>
+      </w:r>
+      <w:proofErr w:type="spellStart"/>
+      <w:r>
+        <w:rPr>
+          <w:rFonts w:ascii="Consolas" w:eastAsia="Times New Roman" w:hAnsi="Consolas" w:cs="Times New Roman"/>
+          <w:color w:val="9CDCFE"/>
+          <w:sz w:val="21"/>
+          <w:szCs w:val="21"/>
+          <w:lang w:val="en-US" w:eastAsia="ru-RU"/>
+        </w:rPr>
+        <w:t>addr</w:t>
+      </w:r>
+      <w:proofErr w:type="spellEnd"/>
+      <w:r>
+        <w:rPr>
+          <w:rFonts w:ascii="Consolas" w:eastAsia="Times New Roman" w:hAnsi="Consolas" w:cs="Times New Roman"/>
+          <w:color w:val="D4D4D4"/>
+          <w:sz w:val="21"/>
+          <w:szCs w:val="21"/>
+          <w:lang w:val="en-US" w:eastAsia="ru-RU"/>
+        </w:rPr>
+        <w:t>+</w:t>
+      </w:r>
+      <w:r>
+        <w:rPr>
+          <w:rFonts w:ascii="Consolas" w:eastAsia="Times New Roman" w:hAnsi="Consolas" w:cs="Times New Roman"/>
+          <w:color w:val="CE9178"/>
+          <w:sz w:val="21"/>
+          <w:szCs w:val="21"/>
+          <w:lang w:val="en-US" w:eastAsia="ru-RU"/>
+        </w:rPr>
+        <w:t>"</w:t>
+      </w:r>
+      <w:r>
+        <w:rPr>
+          <w:rFonts w:ascii="Consolas" w:eastAsia="Times New Roman" w:hAnsi="Consolas" w:cs="Times New Roman"/>
+          <w:color w:val="D7BA7D"/>
+          <w:sz w:val="21"/>
+          <w:szCs w:val="21"/>
+          <w:lang w:val="en-US" w:eastAsia="ru-RU"/>
+        </w:rPr>
+        <w:t>\\</w:t>
+      </w:r>
+      <w:r>
+        <w:rPr>
+          <w:rFonts w:ascii="Consolas" w:eastAsia="Times New Roman" w:hAnsi="Consolas" w:cs="Times New Roman"/>
+          <w:color w:val="CE9178"/>
+          <w:sz w:val="21"/>
+          <w:szCs w:val="21"/>
+          <w:lang w:val="en-US" w:eastAsia="ru-RU"/>
+        </w:rPr>
+        <w:t>"</w:t>
+      </w:r>
+      <w:r>
+        <w:rPr>
+          <w:rFonts w:ascii="Consolas" w:eastAsia="Times New Roman" w:hAnsi="Consolas" w:cs="Times New Roman"/>
+          <w:color w:val="D4D4D4"/>
+          <w:sz w:val="21"/>
+          <w:szCs w:val="21"/>
+          <w:lang w:val="en-US" w:eastAsia="ru-RU"/>
+        </w:rPr>
+        <w:t>+</w:t>
+      </w:r>
+      <w:proofErr w:type="spellStart"/>
+      <w:r>
+        <w:rPr>
+          <w:rFonts w:ascii="Consolas" w:eastAsia="Times New Roman" w:hAnsi="Consolas" w:cs="Times New Roman"/>
+          <w:color w:val="9CDCFE"/>
+          <w:sz w:val="21"/>
+          <w:szCs w:val="21"/>
+          <w:lang w:val="en-US" w:eastAsia="ru-RU"/>
+        </w:rPr>
+        <w:t>f_name</w:t>
+      </w:r>
+      <w:proofErr w:type="spellEnd"/>
+      <w:r>
+        <w:rPr>
+          <w:rFonts w:ascii="Consolas" w:eastAsia="Times New Roman" w:hAnsi="Consolas" w:cs="Times New Roman"/>
+          <w:color w:val="D4D4D4"/>
+          <w:sz w:val="21"/>
+          <w:szCs w:val="21"/>
+          <w:lang w:val="en-US" w:eastAsia="ru-RU"/>
+        </w:rPr>
+        <w:t>);</w:t>
+      </w:r>
+    </w:p>
+    <w:p>
+      <w:pPr>
+        <w:shd w:val="clear" w:color="auto" w:fill="1E1E1E"/>
+        <w:spacing w:after="0" w:line="285" w:lineRule="atLeast"/>
+        <w:rPr>
+          <w:rFonts w:ascii="Consolas" w:eastAsia="Times New Roman" w:hAnsi="Consolas" w:cs="Times New Roman"/>
+          <w:color w:val="D4D4D4"/>
+          <w:sz w:val="21"/>
+          <w:szCs w:val="21"/>
+          <w:lang w:val="en-US" w:eastAsia="ru-RU"/>
+        </w:rPr>
+      </w:pPr>
+      <w:r>
+        <w:rPr>
+          <w:rFonts w:ascii="Consolas" w:eastAsia="Times New Roman" w:hAnsi="Consolas" w:cs="Times New Roman"/>
+          <w:color w:val="D4D4D4"/>
+          <w:sz w:val="21"/>
+          <w:szCs w:val="21"/>
+          <w:lang w:val="en-US" w:eastAsia="ru-RU"/>
+        </w:rPr>
+        <w:t>                </w:t>
+      </w:r>
+      <w:r>
+        <w:rPr>
+          <w:rFonts w:ascii="Consolas" w:eastAsia="Times New Roman" w:hAnsi="Consolas" w:cs="Times New Roman"/>
+          <w:color w:val="9CDCFE"/>
+          <w:sz w:val="21"/>
+          <w:szCs w:val="21"/>
+          <w:lang w:val="en-US" w:eastAsia="ru-RU"/>
+        </w:rPr>
+        <w:t>console</w:t>
+      </w:r>
+      <w:r>
+        <w:rPr>
+          <w:rFonts w:ascii="Consolas" w:eastAsia="Times New Roman" w:hAnsi="Consolas" w:cs="Times New Roman"/>
+          <w:color w:val="D4D4D4"/>
+          <w:sz w:val="21"/>
+          <w:szCs w:val="21"/>
+          <w:lang w:val="en-US" w:eastAsia="ru-RU"/>
+        </w:rPr>
+        <w:t>.</w:t>
+      </w:r>
+      <w:r>
+        <w:rPr>
+          <w:rFonts w:ascii="Consolas" w:eastAsia="Times New Roman" w:hAnsi="Consolas" w:cs="Times New Roman"/>
+          <w:color w:val="DCDCAA"/>
+          <w:sz w:val="21"/>
+          <w:szCs w:val="21"/>
+          <w:lang w:val="en-US" w:eastAsia="ru-RU"/>
+        </w:rPr>
+        <w:t>log</w:t>
+      </w:r>
+      <w:r>
+        <w:rPr>
+          <w:rFonts w:ascii="Consolas" w:eastAsia="Times New Roman" w:hAnsi="Consolas" w:cs="Times New Roman"/>
+          <w:color w:val="D4D4D4"/>
+          <w:sz w:val="21"/>
+          <w:szCs w:val="21"/>
+          <w:lang w:val="en-US" w:eastAsia="ru-RU"/>
+        </w:rPr>
+        <w:t>(</w:t>
+      </w:r>
+      <w:r>
+        <w:rPr>
+          <w:rFonts w:ascii="Consolas" w:eastAsia="Times New Roman" w:hAnsi="Consolas" w:cs="Times New Roman"/>
+          <w:color w:val="9CDCFE"/>
+          <w:sz w:val="21"/>
+          <w:szCs w:val="21"/>
+          <w:lang w:val="en-US" w:eastAsia="ru-RU"/>
+        </w:rPr>
+        <w:t>str</w:t>
+      </w:r>
+      <w:r>
+        <w:rPr>
+          <w:rFonts w:ascii="Consolas" w:eastAsia="Times New Roman" w:hAnsi="Consolas" w:cs="Times New Roman"/>
+          <w:color w:val="D4D4D4"/>
+          <w:sz w:val="21"/>
+          <w:szCs w:val="21"/>
+          <w:lang w:val="en-US" w:eastAsia="ru-RU"/>
+        </w:rPr>
+        <w:t>);</w:t>
+      </w:r>
+    </w:p>
+    <w:p>
+      <w:pPr>
+        <w:shd w:val="clear" w:color="auto" w:fill="1E1E1E"/>
+        <w:spacing w:after="0" w:line="285" w:lineRule="atLeast"/>
+        <w:rPr>
+          <w:rFonts w:ascii="Consolas" w:eastAsia="Times New Roman" w:hAnsi="Consolas" w:cs="Times New Roman"/>
+          <w:color w:val="D4D4D4"/>
+          <w:sz w:val="21"/>
+          <w:szCs w:val="21"/>
+          <w:lang w:val="en-US" w:eastAsia="ru-RU"/>
+        </w:rPr>
+      </w:pPr>
+      <w:r>
+        <w:rPr>
+          <w:rFonts w:ascii="Consolas" w:eastAsia="Times New Roman" w:hAnsi="Consolas" w:cs="Times New Roman"/>
+          <w:color w:val="D4D4D4"/>
+          <w:sz w:val="21"/>
+          <w:szCs w:val="21"/>
+          <w:lang w:val="en-US" w:eastAsia="ru-RU"/>
+        </w:rPr>
+        <w:t>            }</w:t>
+      </w:r>
+    </w:p>
+    <w:p>
+      <w:pPr>
+        <w:shd w:val="clear" w:color="auto" w:fill="1E1E1E"/>
+        <w:spacing w:after="0" w:line="285" w:lineRule="atLeast"/>
+        <w:rPr>
+          <w:rFonts w:ascii="Consolas" w:eastAsia="Times New Roman" w:hAnsi="Consolas" w:cs="Times New Roman"/>
+          <w:color w:val="D4D4D4"/>
+          <w:sz w:val="21"/>
+          <w:szCs w:val="21"/>
+          <w:lang w:val="en-US" w:eastAsia="ru-RU"/>
+        </w:rPr>
+      </w:pPr>
+      <w:r>
+        <w:rPr>
+          <w:rFonts w:ascii="Consolas" w:eastAsia="Times New Roman" w:hAnsi="Consolas" w:cs="Times New Roman"/>
+          <w:color w:val="D4D4D4"/>
+          <w:sz w:val="21"/>
+          <w:szCs w:val="21"/>
+          <w:lang w:val="en-US" w:eastAsia="ru-RU"/>
+        </w:rPr>
+        <w:t>        }</w:t>
+      </w:r>
+    </w:p>
+    <w:p>
+      <w:pPr>
+        <w:shd w:val="clear" w:color="auto" w:fill="1E1E1E"/>
+        <w:spacing w:after="0" w:line="285" w:lineRule="atLeast"/>
+        <w:rPr>
+          <w:rFonts w:ascii="Consolas" w:eastAsia="Times New Roman" w:hAnsi="Consolas" w:cs="Times New Roman"/>
+          <w:color w:val="D4D4D4"/>
+          <w:sz w:val="21"/>
+          <w:szCs w:val="21"/>
+          <w:lang w:val="en-US" w:eastAsia="ru-RU"/>
+        </w:rPr>
+      </w:pPr>
+      <w:r>
+        <w:rPr>
+          <w:rFonts w:ascii="Consolas" w:eastAsia="Times New Roman" w:hAnsi="Consolas" w:cs="Times New Roman"/>
+          <w:color w:val="D4D4D4"/>
+          <w:sz w:val="21"/>
+          <w:szCs w:val="21"/>
+          <w:lang w:val="en-US" w:eastAsia="ru-RU"/>
+        </w:rPr>
+        <w:t>    });</w:t>
+      </w:r>
+    </w:p>
+    <w:p>
+      <w:pPr>
+        <w:shd w:val="clear" w:color="auto" w:fill="1E1E1E"/>
+        <w:spacing w:after="0" w:line="285" w:lineRule="atLeast"/>
+        <w:rPr>
+          <w:rFonts w:ascii="Consolas" w:eastAsia="Times New Roman" w:hAnsi="Consolas" w:cs="Times New Roman"/>
+          <w:color w:val="D4D4D4"/>
+          <w:sz w:val="21"/>
+          <w:szCs w:val="21"/>
+          <w:lang w:val="en-US" w:eastAsia="ru-RU"/>
+        </w:rPr>
+      </w:pPr>
+      <w:r>
+        <w:rPr>
+          <w:rFonts w:ascii="Consolas" w:eastAsia="Times New Roman" w:hAnsi="Consolas" w:cs="Times New Roman"/>
+          <w:color w:val="D4D4D4"/>
+          <w:sz w:val="21"/>
+          <w:szCs w:val="21"/>
+          <w:lang w:val="en-US" w:eastAsia="ru-RU"/>
+        </w:rPr>
+        <w:t>}</w:t>
+      </w:r>
+    </w:p>
+    <w:p>
+      <w:pPr>
+        <w:shd w:val="clear" w:color="auto" w:fill="1E1E1E"/>
+        <w:spacing w:after="0" w:line="285" w:lineRule="atLeast"/>
+        <w:rPr>
+          <w:rFonts w:ascii="Consolas" w:eastAsia="Times New Roman" w:hAnsi="Consolas" w:cs="Times New Roman"/>
+          <w:color w:val="D4D4D4"/>
+          <w:sz w:val="21"/>
+          <w:szCs w:val="21"/>
+          <w:lang w:val="en-US" w:eastAsia="ru-RU"/>
+        </w:rPr>
+      </w:pPr>
+    </w:p>
+    <w:p>
+      <w:pPr>
+        <w:shd w:val="clear" w:color="auto" w:fill="1E1E1E"/>
+        <w:spacing w:after="0" w:line="285" w:lineRule="atLeast"/>
+        <w:rPr>
+          <w:rFonts w:ascii="Consolas" w:eastAsia="Times New Roman" w:hAnsi="Consolas" w:cs="Times New Roman"/>
+          <w:color w:val="D4D4D4"/>
+          <w:sz w:val="21"/>
+          <w:szCs w:val="21"/>
+          <w:lang w:val="en-US" w:eastAsia="ru-RU"/>
+        </w:rPr>
+      </w:pPr>
+      <w:proofErr w:type="spellStart"/>
+      <w:r>
+        <w:rPr>
+          <w:rFonts w:ascii="Consolas" w:eastAsia="Times New Roman" w:hAnsi="Consolas" w:cs="Times New Roman"/>
+          <w:color w:val="DCDCAA"/>
+          <w:sz w:val="21"/>
+          <w:szCs w:val="21"/>
+          <w:lang w:val="en-US" w:eastAsia="ru-RU"/>
+        </w:rPr>
+        <w:t>lookup_folder</w:t>
+      </w:r>
+      <w:proofErr w:type="spellEnd"/>
+      <w:r>
+        <w:rPr>
+          <w:rFonts w:ascii="Consolas" w:eastAsia="Times New Roman" w:hAnsi="Consolas" w:cs="Times New Roman"/>
+          <w:color w:val="D4D4D4"/>
+          <w:sz w:val="21"/>
+          <w:szCs w:val="21"/>
+          <w:lang w:val="en-US" w:eastAsia="ru-RU"/>
+        </w:rPr>
+        <w:t>(</w:t>
+      </w:r>
+      <w:r>
+        <w:rPr>
+          <w:rFonts w:ascii="Consolas" w:eastAsia="Times New Roman" w:hAnsi="Consolas" w:cs="Times New Roman"/>
+          <w:color w:val="CE9178"/>
+          <w:sz w:val="21"/>
+          <w:szCs w:val="21"/>
+          <w:lang w:val="en-US" w:eastAsia="ru-RU"/>
+        </w:rPr>
+        <w:t>"."</w:t>
+      </w:r>
+      <w:r>
+        <w:rPr>
+          <w:rFonts w:ascii="Consolas" w:eastAsia="Times New Roman" w:hAnsi="Consolas" w:cs="Times New Roman"/>
+          <w:color w:val="D4D4D4"/>
+          <w:sz w:val="21"/>
+          <w:szCs w:val="21"/>
+          <w:lang w:val="en-US" w:eastAsia="ru-RU"/>
+        </w:rPr>
+        <w:t>);</w:t>
+      </w:r>
+    </w:p>
+    <w:p>
+      <w:pPr>
+        <w:rPr>
+          <w:rFonts w:ascii="Consolas" w:eastAsia="Times New Roman" w:hAnsi="Consolas" w:cs="Times New Roman"/>
+          <w:color w:val="CE9178"/>
+          <w:sz w:val="21"/>
+          <w:szCs w:val="21"/>
+          <w:lang w:val="en-US" w:eastAsia="ru-RU"/>
+        </w:rPr>
+      </w:pPr>
+    </w:p>
+    <w:p>
+      <w:pPr>
+        <w:rPr>
+          <w:rFonts w:ascii="Consolas" w:eastAsia="Times New Roman" w:hAnsi="Consolas" w:cs="Times New Roman"/>
+          <w:color w:val="CE9178"/>
+          <w:sz w:val="21"/>
+          <w:szCs w:val="21"/>
+          <w:lang w:val="en-US" w:eastAsia="ru-RU"/>
         </w:rPr>
       </w:pPr>
     </w:p>
@@ -7782,6 +9629,56 @@
           <w:szCs w:val="28"/>
         </w:rPr>
       </w:pPr>
+      <w:r>
+        <w:rPr>
+          <w:rFonts w:ascii="Times New Roman" w:hAnsi="Times New Roman" w:cs="Times New Roman"/>
+          <w:sz w:val="28"/>
+          <w:szCs w:val="28"/>
+        </w:rPr>
+        <w:lastRenderedPageBreak/>
+        <w:drawing>
+          <wp:inline distT="0" distB="0" distL="0" distR="0" wp14:anchorId="590776EE" wp14:editId="73214199">
+            <wp:extent cx="3333750" cy="3414517"/>
+            <wp:effectExtent l="0" t="0" r="0" b="0"/>
+            <wp:docPr id="8" name="Рисунок 8"/>
+            <wp:cNvGraphicFramePr>
+              <a:graphicFrameLocks xmlns:a="http://schemas.openxmlformats.org/drawingml/2006/main" noChangeAspect="1"/>
+            </wp:cNvGraphicFramePr>
+            <a:graphic xmlns:a="http://schemas.openxmlformats.org/drawingml/2006/main">
+              <a:graphicData uri="http://schemas.openxmlformats.org/drawingml/2006/picture">
+                <pic:pic xmlns:pic="http://schemas.openxmlformats.org/drawingml/2006/picture">
+                  <pic:nvPicPr>
+                    <pic:cNvPr id="1" name=""/>
+                    <pic:cNvPicPr/>
+                  </pic:nvPicPr>
+                  <pic:blipFill rotWithShape="1">
+                    <a:blip r:embed="rId14"/>
+                    <a:srcRect r="10672"/>
+                    <a:stretch/>
+                  </pic:blipFill>
+                  <pic:spPr bwMode="auto">
+                    <a:xfrm>
+                      <a:off x="0" y="0"/>
+                      <a:ext cx="3347855" cy="3428964"/>
+                    </a:xfrm>
+                    <a:prstGeom prst="rect">
+                      <a:avLst/>
+                    </a:prstGeom>
+                    <a:ln>
+                      <a:noFill/>
+                    </a:ln>
+                    <a:extLst>
+                      <a:ext uri="{53640926-AAD7-44D8-BBD7-CCE9431645EC}">
+                        <a14:shadowObscured xmlns:a14="http://schemas.microsoft.com/office/drawing/2010/main"/>
+                      </a:ext>
+                    </a:extLst>
+                  </pic:spPr>
+                </pic:pic>
+              </a:graphicData>
+            </a:graphic>
+          </wp:inline>
+        </w:drawing>
+      </w:r>
     </w:p>
     <w:p>
       <w:pPr>
@@ -7809,6 +9706,69 @@
         </w:rPr>
         <w:t>:</w:t>
       </w:r>
+    </w:p>
+    <w:p>
+      <w:pPr>
+        <w:rPr>
+          <w:rFonts w:ascii="Times New Roman" w:hAnsi="Times New Roman" w:cs="Times New Roman"/>
+          <w:sz w:val="28"/>
+          <w:szCs w:val="28"/>
+          <w:lang w:val="en-US"/>
+        </w:rPr>
+      </w:pPr>
+      <w:r>
+        <w:rPr>
+          <w:rFonts w:ascii="Times New Roman" w:hAnsi="Times New Roman" w:cs="Times New Roman"/>
+          <w:sz w:val="28"/>
+          <w:szCs w:val="28"/>
+          <w:lang w:val="en-US"/>
+        </w:rPr>
+        <w:drawing>
+          <wp:inline distT="0" distB="0" distL="0" distR="0" wp14:anchorId="0C0B2A0F" wp14:editId="2359481C">
+            <wp:extent cx="2648086" cy="997001"/>
+            <wp:effectExtent l="0" t="0" r="0" b="0"/>
+            <wp:docPr id="9" name="Рисунок 9"/>
+            <wp:cNvGraphicFramePr>
+              <a:graphicFrameLocks xmlns:a="http://schemas.openxmlformats.org/drawingml/2006/main" noChangeAspect="1"/>
+            </wp:cNvGraphicFramePr>
+            <a:graphic xmlns:a="http://schemas.openxmlformats.org/drawingml/2006/main">
+              <a:graphicData uri="http://schemas.openxmlformats.org/drawingml/2006/picture">
+                <pic:pic xmlns:pic="http://schemas.openxmlformats.org/drawingml/2006/picture">
+                  <pic:nvPicPr>
+                    <pic:cNvPr id="1" name=""/>
+                    <pic:cNvPicPr/>
+                  </pic:nvPicPr>
+                  <pic:blipFill>
+                    <a:blip r:embed="rId15"/>
+                    <a:stretch>
+                      <a:fillRect/>
+                    </a:stretch>
+                  </pic:blipFill>
+                  <pic:spPr>
+                    <a:xfrm>
+                      <a:off x="0" y="0"/>
+                      <a:ext cx="2648086" cy="997001"/>
+                    </a:xfrm>
+                    <a:prstGeom prst="rect">
+                      <a:avLst/>
+                    </a:prstGeom>
+                  </pic:spPr>
+                </pic:pic>
+              </a:graphicData>
+            </a:graphic>
+          </wp:inline>
+        </w:drawing>
+      </w:r>
+    </w:p>
+    <w:p>
+      <w:pPr>
+        <w:rPr>
+          <w:rFonts w:ascii="Times New Roman" w:hAnsi="Times New Roman" w:cs="Times New Roman"/>
+          <w:sz w:val="28"/>
+          <w:szCs w:val="28"/>
+          <w:lang w:val="en-US"/>
+        </w:rPr>
+      </w:pPr>
     </w:p>
     <w:p>
       <w:pPr>
@@ -7854,172 +9814,18 @@
           <w:szCs w:val="32"/>
           <w:u w:val="single"/>
         </w:rPr>
-        <w:t xml:space="preserve">3.3 </w:t>
-      </w:r>
-    </w:p>
-    <w:p>
-      <w:pPr>
-        <w:rPr>
-          <w:rFonts w:ascii="Times New Roman" w:hAnsi="Times New Roman" w:cs="Times New Roman"/>
-          <w:sz w:val="28"/>
-          <w:szCs w:val="28"/>
-        </w:rPr>
-      </w:pPr>
-    </w:p>
-    <w:p>
-      <w:pPr>
-        <w:ind w:firstLine="851"/>
-        <w:rPr>
-          <w:rFonts w:ascii="Times New Roman" w:hAnsi="Times New Roman" w:cs="Times New Roman"/>
-          <w:b/>
-          <w:bCs/>
-          <w:sz w:val="28"/>
-          <w:szCs w:val="28"/>
-        </w:rPr>
-      </w:pPr>
-      <w:r>
-        <w:rPr>
-          <w:rFonts w:ascii="Times New Roman" w:hAnsi="Times New Roman" w:cs="Times New Roman"/>
-          <w:b/>
-          <w:bCs/>
-          <w:sz w:val="28"/>
-          <w:szCs w:val="28"/>
-        </w:rPr>
-        <w:t>Программная реализация</w:t>
-      </w:r>
-    </w:p>
-    <w:p>
-      <w:pPr>
-        <w:rPr>
-          <w:rFonts w:ascii="Consolas" w:eastAsia="Times New Roman" w:hAnsi="Consolas" w:cs="Times New Roman"/>
-          <w:color w:val="CE9178"/>
-          <w:sz w:val="21"/>
-          <w:szCs w:val="21"/>
-          <w:lang w:eastAsia="ru-RU"/>
-        </w:rPr>
-      </w:pPr>
-    </w:p>
-    <w:p>
-      <w:pPr>
-        <w:rPr>
-          <w:rFonts w:ascii="Consolas" w:eastAsia="Times New Roman" w:hAnsi="Consolas" w:cs="Times New Roman"/>
-          <w:color w:val="CE9178"/>
-          <w:sz w:val="21"/>
-          <w:szCs w:val="21"/>
-          <w:lang w:eastAsia="ru-RU"/>
-        </w:rPr>
-      </w:pPr>
-    </w:p>
-    <w:p>
-      <w:pPr>
-        <w:ind w:firstLine="851"/>
-        <w:rPr>
-          <w:rFonts w:ascii="Times New Roman" w:hAnsi="Times New Roman" w:cs="Times New Roman"/>
-          <w:b/>
-          <w:bCs/>
-          <w:sz w:val="28"/>
-          <w:szCs w:val="28"/>
-        </w:rPr>
-      </w:pPr>
-      <w:r>
-        <w:rPr>
-          <w:rFonts w:ascii="Times New Roman" w:hAnsi="Times New Roman" w:cs="Times New Roman"/>
-          <w:b/>
-          <w:bCs/>
-          <w:sz w:val="28"/>
-          <w:szCs w:val="28"/>
-        </w:rPr>
-        <w:t>Тесты</w:t>
-      </w:r>
-    </w:p>
-    <w:p>
-      <w:pPr>
-        <w:rPr>
-          <w:rFonts w:ascii="Times New Roman" w:hAnsi="Times New Roman" w:cs="Times New Roman"/>
-          <w:sz w:val="28"/>
-          <w:szCs w:val="28"/>
-        </w:rPr>
-      </w:pPr>
-      <w:r>
-        <w:rPr>
-          <w:rFonts w:ascii="Times New Roman" w:hAnsi="Times New Roman" w:cs="Times New Roman"/>
-          <w:sz w:val="28"/>
-          <w:szCs w:val="28"/>
-        </w:rPr>
-        <w:t>Ввод</w:t>
-      </w:r>
-      <w:r>
-        <w:rPr>
-          <w:rFonts w:ascii="Times New Roman" w:hAnsi="Times New Roman" w:cs="Times New Roman"/>
-          <w:sz w:val="28"/>
-          <w:szCs w:val="28"/>
-        </w:rPr>
-        <w:t>:</w:t>
-      </w:r>
-    </w:p>
-    <w:p>
-      <w:pPr>
-        <w:rPr>
-          <w:rFonts w:ascii="Times New Roman" w:hAnsi="Times New Roman" w:cs="Times New Roman"/>
-          <w:sz w:val="28"/>
-          <w:szCs w:val="28"/>
-        </w:rPr>
-      </w:pPr>
-    </w:p>
-    <w:p>
-      <w:pPr>
-        <w:rPr>
-          <w:rFonts w:ascii="Times New Roman" w:hAnsi="Times New Roman" w:cs="Times New Roman"/>
-          <w:sz w:val="28"/>
-          <w:szCs w:val="28"/>
-          <w:lang w:val="en-US"/>
-        </w:rPr>
-      </w:pPr>
-      <w:r>
-        <w:rPr>
-          <w:rFonts w:ascii="Times New Roman" w:hAnsi="Times New Roman" w:cs="Times New Roman"/>
-          <w:sz w:val="28"/>
-          <w:szCs w:val="28"/>
-        </w:rPr>
-        <w:t>Вывод</w:t>
-      </w:r>
-      <w:r>
-        <w:rPr>
-          <w:rFonts w:ascii="Times New Roman" w:hAnsi="Times New Roman" w:cs="Times New Roman"/>
-          <w:sz w:val="28"/>
-          <w:szCs w:val="28"/>
-          <w:lang w:val="en-US"/>
-        </w:rPr>
-        <w:t>:</w:t>
-      </w:r>
-    </w:p>
-    <w:p>
-      <w:pPr>
-        <w:rPr>
-          <w:rFonts w:ascii="Times New Roman" w:hAnsi="Times New Roman" w:cs="Times New Roman"/>
-          <w:sz w:val="28"/>
-          <w:szCs w:val="28"/>
-        </w:rPr>
-      </w:pPr>
-      <w:r>
-        <w:rPr>
-          <w:rFonts w:ascii="Times New Roman" w:hAnsi="Times New Roman" w:cs="Times New Roman"/>
-          <w:sz w:val="28"/>
-          <w:szCs w:val="28"/>
-        </w:rPr>
-        <w:br w:type="page"/>
-      </w:r>
-    </w:p>
-    <w:p>
-      <w:pPr>
-        <w:ind w:firstLine="851"/>
+        <w:t>3.</w:t>
+      </w:r>
+      <w:r>
         <w:rPr>
           <w:rFonts w:ascii="Times New Roman" w:hAnsi="Times New Roman" w:cs="Times New Roman"/>
           <w:sz w:val="32"/>
           <w:szCs w:val="32"/>
           <w:u w:val="single"/>
-        </w:rPr>
-      </w:pPr>
+          <w:lang w:val="en-US"/>
+        </w:rPr>
+        <w:t>5</w:t>
+      </w:r>
       <w:r>
         <w:rPr>
           <w:rFonts w:ascii="Times New Roman" w:hAnsi="Times New Roman" w:cs="Times New Roman"/>
@@ -8027,182 +9833,1724 @@
           <w:szCs w:val="32"/>
           <w:u w:val="single"/>
         </w:rPr>
-        <w:lastRenderedPageBreak/>
-        <w:t xml:space="preserve">Задание </w:t>
-      </w:r>
-      <w:r>
+        <w:t xml:space="preserve"> </w:t>
+      </w:r>
+    </w:p>
+    <w:p>
+      <w:pPr>
+        <w:ind w:firstLine="851"/>
+        <w:rPr>
+          <w:rFonts w:ascii="Times New Roman" w:hAnsi="Times New Roman" w:cs="Times New Roman"/>
+          <w:sz w:val="28"/>
+          <w:szCs w:val="28"/>
+        </w:rPr>
+      </w:pPr>
+      <w:r>
+        <w:rPr>
+          <w:rFonts w:ascii="Times New Roman" w:hAnsi="Times New Roman" w:cs="Times New Roman"/>
+          <w:sz w:val="28"/>
+          <w:szCs w:val="28"/>
+        </w:rPr>
+        <w:t>С клавиатуры считывается число N. Далее считывается N строк - имена текстовых файлов. Необходимо склеить всё содержимое введенных файлов в одну большую строку и сохранить в новый файл.</w:t>
+      </w:r>
+    </w:p>
+    <w:p>
+      <w:pPr>
+        <w:ind w:firstLine="851"/>
+        <w:rPr>
+          <w:rFonts w:ascii="Times New Roman" w:hAnsi="Times New Roman" w:cs="Times New Roman"/>
+          <w:b/>
+          <w:bCs/>
+          <w:sz w:val="28"/>
+          <w:szCs w:val="28"/>
+        </w:rPr>
+      </w:pPr>
+      <w:r>
+        <w:rPr>
+          <w:rFonts w:ascii="Times New Roman" w:hAnsi="Times New Roman" w:cs="Times New Roman"/>
+          <w:b/>
+          <w:bCs/>
+          <w:sz w:val="28"/>
+          <w:szCs w:val="28"/>
+        </w:rPr>
+        <w:t>Программная реализация</w:t>
+      </w:r>
+    </w:p>
+    <w:p>
+      <w:pPr>
+        <w:shd w:val="clear" w:color="auto" w:fill="1E1E1E"/>
+        <w:spacing w:after="0" w:line="285" w:lineRule="atLeast"/>
+        <w:rPr>
+          <w:rFonts w:ascii="Consolas" w:eastAsia="Times New Roman" w:hAnsi="Consolas" w:cs="Times New Roman"/>
+          <w:color w:val="D4D4D4"/>
+          <w:sz w:val="21"/>
+          <w:szCs w:val="21"/>
+          <w:lang w:eastAsia="ru-RU"/>
+        </w:rPr>
+      </w:pPr>
+      <w:r>
+        <w:rPr>
+          <w:rFonts w:ascii="Consolas" w:eastAsia="Times New Roman" w:hAnsi="Consolas" w:cs="Times New Roman"/>
+          <w:color w:val="CE9178"/>
+          <w:sz w:val="21"/>
+          <w:szCs w:val="21"/>
+          <w:lang w:eastAsia="ru-RU"/>
+        </w:rPr>
+        <w:t>"</w:t>
+      </w:r>
+      <w:proofErr w:type="spellStart"/>
+      <w:r>
+        <w:rPr>
+          <w:rFonts w:ascii="Consolas" w:eastAsia="Times New Roman" w:hAnsi="Consolas" w:cs="Times New Roman"/>
+          <w:color w:val="CE9178"/>
+          <w:sz w:val="21"/>
+          <w:szCs w:val="21"/>
+          <w:lang w:eastAsia="ru-RU"/>
+        </w:rPr>
+        <w:t>use</w:t>
+      </w:r>
+      <w:proofErr w:type="spellEnd"/>
+      <w:r>
+        <w:rPr>
+          <w:rFonts w:ascii="Consolas" w:eastAsia="Times New Roman" w:hAnsi="Consolas" w:cs="Times New Roman"/>
+          <w:color w:val="CE9178"/>
+          <w:sz w:val="21"/>
+          <w:szCs w:val="21"/>
+          <w:lang w:eastAsia="ru-RU"/>
+        </w:rPr>
+        <w:t> </w:t>
+      </w:r>
+      <w:proofErr w:type="spellStart"/>
+      <w:r>
+        <w:rPr>
+          <w:rFonts w:ascii="Consolas" w:eastAsia="Times New Roman" w:hAnsi="Consolas" w:cs="Times New Roman"/>
+          <w:color w:val="CE9178"/>
+          <w:sz w:val="21"/>
+          <w:szCs w:val="21"/>
+          <w:lang w:eastAsia="ru-RU"/>
+        </w:rPr>
+        <w:t>strict</w:t>
+      </w:r>
+      <w:proofErr w:type="spellEnd"/>
+      <w:r>
+        <w:rPr>
+          <w:rFonts w:ascii="Consolas" w:eastAsia="Times New Roman" w:hAnsi="Consolas" w:cs="Times New Roman"/>
+          <w:color w:val="CE9178"/>
+          <w:sz w:val="21"/>
+          <w:szCs w:val="21"/>
+          <w:lang w:eastAsia="ru-RU"/>
+        </w:rPr>
+        <w:t>"</w:t>
+      </w:r>
+      <w:r>
+        <w:rPr>
+          <w:rFonts w:ascii="Consolas" w:eastAsia="Times New Roman" w:hAnsi="Consolas" w:cs="Times New Roman"/>
+          <w:color w:val="D4D4D4"/>
+          <w:sz w:val="21"/>
+          <w:szCs w:val="21"/>
+          <w:lang w:eastAsia="ru-RU"/>
+        </w:rPr>
+        <w:t>;</w:t>
+      </w:r>
+    </w:p>
+    <w:p>
+      <w:pPr>
+        <w:shd w:val="clear" w:color="auto" w:fill="1E1E1E"/>
+        <w:spacing w:after="0" w:line="285" w:lineRule="atLeast"/>
+        <w:rPr>
+          <w:rFonts w:ascii="Consolas" w:eastAsia="Times New Roman" w:hAnsi="Consolas" w:cs="Times New Roman"/>
+          <w:color w:val="D4D4D4"/>
+          <w:sz w:val="21"/>
+          <w:szCs w:val="21"/>
+          <w:lang w:eastAsia="ru-RU"/>
+        </w:rPr>
+      </w:pPr>
+    </w:p>
+    <w:p>
+      <w:pPr>
+        <w:shd w:val="clear" w:color="auto" w:fill="1E1E1E"/>
+        <w:spacing w:after="0" w:line="285" w:lineRule="atLeast"/>
+        <w:rPr>
+          <w:rFonts w:ascii="Consolas" w:eastAsia="Times New Roman" w:hAnsi="Consolas" w:cs="Times New Roman"/>
+          <w:color w:val="D4D4D4"/>
+          <w:sz w:val="21"/>
+          <w:szCs w:val="21"/>
+          <w:lang w:val="en-US" w:eastAsia="ru-RU"/>
+        </w:rPr>
+      </w:pPr>
+      <w:r>
+        <w:rPr>
+          <w:rFonts w:ascii="Consolas" w:eastAsia="Times New Roman" w:hAnsi="Consolas" w:cs="Times New Roman"/>
+          <w:color w:val="569CD6"/>
+          <w:sz w:val="21"/>
+          <w:szCs w:val="21"/>
+          <w:lang w:val="en-US" w:eastAsia="ru-RU"/>
+        </w:rPr>
+        <w:t>const</w:t>
+      </w:r>
+      <w:r>
+        <w:rPr>
+          <w:rFonts w:ascii="Consolas" w:eastAsia="Times New Roman" w:hAnsi="Consolas" w:cs="Times New Roman"/>
+          <w:color w:val="D4D4D4"/>
+          <w:sz w:val="21"/>
+          <w:szCs w:val="21"/>
+          <w:lang w:val="en-US" w:eastAsia="ru-RU"/>
+        </w:rPr>
+        <w:t> </w:t>
+      </w:r>
+      <w:r>
+        <w:rPr>
+          <w:rFonts w:ascii="Consolas" w:eastAsia="Times New Roman" w:hAnsi="Consolas" w:cs="Times New Roman"/>
+          <w:color w:val="4FC1FF"/>
+          <w:sz w:val="21"/>
+          <w:szCs w:val="21"/>
+          <w:lang w:val="en-US" w:eastAsia="ru-RU"/>
+        </w:rPr>
+        <w:t>fs</w:t>
+      </w:r>
+      <w:r>
+        <w:rPr>
+          <w:rFonts w:ascii="Consolas" w:eastAsia="Times New Roman" w:hAnsi="Consolas" w:cs="Times New Roman"/>
+          <w:color w:val="D4D4D4"/>
+          <w:sz w:val="21"/>
+          <w:szCs w:val="21"/>
+          <w:lang w:val="en-US" w:eastAsia="ru-RU"/>
+        </w:rPr>
+        <w:t> = </w:t>
+      </w:r>
+      <w:r>
+        <w:rPr>
+          <w:rFonts w:ascii="Consolas" w:eastAsia="Times New Roman" w:hAnsi="Consolas" w:cs="Times New Roman"/>
+          <w:color w:val="DCDCAA"/>
+          <w:sz w:val="21"/>
+          <w:szCs w:val="21"/>
+          <w:lang w:val="en-US" w:eastAsia="ru-RU"/>
+        </w:rPr>
+        <w:t>require</w:t>
+      </w:r>
+      <w:r>
+        <w:rPr>
+          <w:rFonts w:ascii="Consolas" w:eastAsia="Times New Roman" w:hAnsi="Consolas" w:cs="Times New Roman"/>
+          <w:color w:val="D4D4D4"/>
+          <w:sz w:val="21"/>
+          <w:szCs w:val="21"/>
+          <w:lang w:val="en-US" w:eastAsia="ru-RU"/>
+        </w:rPr>
+        <w:t>(</w:t>
+      </w:r>
+      <w:r>
+        <w:rPr>
+          <w:rFonts w:ascii="Consolas" w:eastAsia="Times New Roman" w:hAnsi="Consolas" w:cs="Times New Roman"/>
+          <w:color w:val="CE9178"/>
+          <w:sz w:val="21"/>
+          <w:szCs w:val="21"/>
+          <w:lang w:val="en-US" w:eastAsia="ru-RU"/>
+        </w:rPr>
+        <w:t>"fs"</w:t>
+      </w:r>
+      <w:r>
+        <w:rPr>
+          <w:rFonts w:ascii="Consolas" w:eastAsia="Times New Roman" w:hAnsi="Consolas" w:cs="Times New Roman"/>
+          <w:color w:val="D4D4D4"/>
+          <w:sz w:val="21"/>
+          <w:szCs w:val="21"/>
+          <w:lang w:val="en-US" w:eastAsia="ru-RU"/>
+        </w:rPr>
+        <w:t>);</w:t>
+      </w:r>
+    </w:p>
+    <w:p>
+      <w:pPr>
+        <w:shd w:val="clear" w:color="auto" w:fill="1E1E1E"/>
+        <w:spacing w:after="0" w:line="285" w:lineRule="atLeast"/>
+        <w:rPr>
+          <w:rFonts w:ascii="Consolas" w:eastAsia="Times New Roman" w:hAnsi="Consolas" w:cs="Times New Roman"/>
+          <w:color w:val="D4D4D4"/>
+          <w:sz w:val="21"/>
+          <w:szCs w:val="21"/>
+          <w:lang w:val="en-US" w:eastAsia="ru-RU"/>
+        </w:rPr>
+      </w:pPr>
+      <w:r>
+        <w:rPr>
+          <w:rFonts w:ascii="Consolas" w:eastAsia="Times New Roman" w:hAnsi="Consolas" w:cs="Times New Roman"/>
+          <w:color w:val="569CD6"/>
+          <w:sz w:val="21"/>
+          <w:szCs w:val="21"/>
+          <w:lang w:val="en-US" w:eastAsia="ru-RU"/>
+        </w:rPr>
+        <w:t>const</w:t>
+      </w:r>
+      <w:r>
+        <w:rPr>
+          <w:rFonts w:ascii="Consolas" w:eastAsia="Times New Roman" w:hAnsi="Consolas" w:cs="Times New Roman"/>
+          <w:color w:val="D4D4D4"/>
+          <w:sz w:val="21"/>
+          <w:szCs w:val="21"/>
+          <w:lang w:val="en-US" w:eastAsia="ru-RU"/>
+        </w:rPr>
+        <w:t> </w:t>
+      </w:r>
+      <w:proofErr w:type="spellStart"/>
+      <w:r>
+        <w:rPr>
+          <w:rFonts w:ascii="Consolas" w:eastAsia="Times New Roman" w:hAnsi="Consolas" w:cs="Times New Roman"/>
+          <w:color w:val="4FC1FF"/>
+          <w:sz w:val="21"/>
+          <w:szCs w:val="21"/>
+          <w:lang w:val="en-US" w:eastAsia="ru-RU"/>
+        </w:rPr>
+        <w:t>readlineSync</w:t>
+      </w:r>
+      <w:proofErr w:type="spellEnd"/>
+      <w:r>
+        <w:rPr>
+          <w:rFonts w:ascii="Consolas" w:eastAsia="Times New Roman" w:hAnsi="Consolas" w:cs="Times New Roman"/>
+          <w:color w:val="D4D4D4"/>
+          <w:sz w:val="21"/>
+          <w:szCs w:val="21"/>
+          <w:lang w:val="en-US" w:eastAsia="ru-RU"/>
+        </w:rPr>
+        <w:t> = </w:t>
+      </w:r>
+      <w:r>
+        <w:rPr>
+          <w:rFonts w:ascii="Consolas" w:eastAsia="Times New Roman" w:hAnsi="Consolas" w:cs="Times New Roman"/>
+          <w:color w:val="DCDCAA"/>
+          <w:sz w:val="21"/>
+          <w:szCs w:val="21"/>
+          <w:lang w:val="en-US" w:eastAsia="ru-RU"/>
+        </w:rPr>
+        <w:t>require</w:t>
+      </w:r>
+      <w:r>
+        <w:rPr>
+          <w:rFonts w:ascii="Consolas" w:eastAsia="Times New Roman" w:hAnsi="Consolas" w:cs="Times New Roman"/>
+          <w:color w:val="D4D4D4"/>
+          <w:sz w:val="21"/>
+          <w:szCs w:val="21"/>
+          <w:lang w:val="en-US" w:eastAsia="ru-RU"/>
+        </w:rPr>
+        <w:t>(</w:t>
+      </w:r>
+      <w:r>
+        <w:rPr>
+          <w:rFonts w:ascii="Consolas" w:eastAsia="Times New Roman" w:hAnsi="Consolas" w:cs="Times New Roman"/>
+          <w:color w:val="CE9178"/>
+          <w:sz w:val="21"/>
+          <w:szCs w:val="21"/>
+          <w:lang w:val="en-US" w:eastAsia="ru-RU"/>
+        </w:rPr>
+        <w:t>'</w:t>
+      </w:r>
+      <w:proofErr w:type="spellStart"/>
+      <w:r>
+        <w:rPr>
+          <w:rFonts w:ascii="Consolas" w:eastAsia="Times New Roman" w:hAnsi="Consolas" w:cs="Times New Roman"/>
+          <w:color w:val="CE9178"/>
+          <w:sz w:val="21"/>
+          <w:szCs w:val="21"/>
+          <w:lang w:val="en-US" w:eastAsia="ru-RU"/>
+        </w:rPr>
+        <w:t>readline</w:t>
+      </w:r>
+      <w:proofErr w:type="spellEnd"/>
+      <w:r>
+        <w:rPr>
+          <w:rFonts w:ascii="Consolas" w:eastAsia="Times New Roman" w:hAnsi="Consolas" w:cs="Times New Roman"/>
+          <w:color w:val="CE9178"/>
+          <w:sz w:val="21"/>
+          <w:szCs w:val="21"/>
+          <w:lang w:val="en-US" w:eastAsia="ru-RU"/>
+        </w:rPr>
+        <w:t>-sync'</w:t>
+      </w:r>
+      <w:r>
+        <w:rPr>
+          <w:rFonts w:ascii="Consolas" w:eastAsia="Times New Roman" w:hAnsi="Consolas" w:cs="Times New Roman"/>
+          <w:color w:val="D4D4D4"/>
+          <w:sz w:val="21"/>
+          <w:szCs w:val="21"/>
+          <w:lang w:val="en-US" w:eastAsia="ru-RU"/>
+        </w:rPr>
+        <w:t>);</w:t>
+      </w:r>
+    </w:p>
+    <w:p>
+      <w:pPr>
+        <w:shd w:val="clear" w:color="auto" w:fill="1E1E1E"/>
+        <w:spacing w:after="0" w:line="285" w:lineRule="atLeast"/>
+        <w:rPr>
+          <w:rFonts w:ascii="Consolas" w:eastAsia="Times New Roman" w:hAnsi="Consolas" w:cs="Times New Roman"/>
+          <w:color w:val="D4D4D4"/>
+          <w:sz w:val="21"/>
+          <w:szCs w:val="21"/>
+          <w:lang w:val="en-US" w:eastAsia="ru-RU"/>
+        </w:rPr>
+      </w:pPr>
+    </w:p>
+    <w:p>
+      <w:pPr>
+        <w:shd w:val="clear" w:color="auto" w:fill="1E1E1E"/>
+        <w:spacing w:after="0" w:line="285" w:lineRule="atLeast"/>
+        <w:rPr>
+          <w:rFonts w:ascii="Consolas" w:eastAsia="Times New Roman" w:hAnsi="Consolas" w:cs="Times New Roman"/>
+          <w:color w:val="D4D4D4"/>
+          <w:sz w:val="21"/>
+          <w:szCs w:val="21"/>
+          <w:lang w:val="en-US" w:eastAsia="ru-RU"/>
+        </w:rPr>
+      </w:pPr>
+      <w:r>
+        <w:rPr>
+          <w:rFonts w:ascii="Consolas" w:eastAsia="Times New Roman" w:hAnsi="Consolas" w:cs="Times New Roman"/>
+          <w:color w:val="569CD6"/>
+          <w:sz w:val="21"/>
+          <w:szCs w:val="21"/>
+          <w:lang w:val="en-US" w:eastAsia="ru-RU"/>
+        </w:rPr>
+        <w:t>let</w:t>
+      </w:r>
+      <w:r>
+        <w:rPr>
+          <w:rFonts w:ascii="Consolas" w:eastAsia="Times New Roman" w:hAnsi="Consolas" w:cs="Times New Roman"/>
+          <w:color w:val="D4D4D4"/>
+          <w:sz w:val="21"/>
+          <w:szCs w:val="21"/>
+          <w:lang w:val="en-US" w:eastAsia="ru-RU"/>
+        </w:rPr>
+        <w:t> </w:t>
+      </w:r>
+      <w:proofErr w:type="spellStart"/>
+      <w:r>
+        <w:rPr>
+          <w:rFonts w:ascii="Consolas" w:eastAsia="Times New Roman" w:hAnsi="Consolas" w:cs="Times New Roman"/>
+          <w:color w:val="9CDCFE"/>
+          <w:sz w:val="21"/>
+          <w:szCs w:val="21"/>
+          <w:lang w:val="en-US" w:eastAsia="ru-RU"/>
+        </w:rPr>
+        <w:t>result_str</w:t>
+      </w:r>
+      <w:proofErr w:type="spellEnd"/>
+      <w:r>
+        <w:rPr>
+          <w:rFonts w:ascii="Consolas" w:eastAsia="Times New Roman" w:hAnsi="Consolas" w:cs="Times New Roman"/>
+          <w:color w:val="D4D4D4"/>
+          <w:sz w:val="21"/>
+          <w:szCs w:val="21"/>
+          <w:lang w:val="en-US" w:eastAsia="ru-RU"/>
+        </w:rPr>
+        <w:t> = </w:t>
+      </w:r>
+      <w:r>
+        <w:rPr>
+          <w:rFonts w:ascii="Consolas" w:eastAsia="Times New Roman" w:hAnsi="Consolas" w:cs="Times New Roman"/>
+          <w:color w:val="CE9178"/>
+          <w:sz w:val="21"/>
+          <w:szCs w:val="21"/>
+          <w:lang w:val="en-US" w:eastAsia="ru-RU"/>
+        </w:rPr>
+        <w:t>""</w:t>
+      </w:r>
+      <w:r>
+        <w:rPr>
+          <w:rFonts w:ascii="Consolas" w:eastAsia="Times New Roman" w:hAnsi="Consolas" w:cs="Times New Roman"/>
+          <w:color w:val="D4D4D4"/>
+          <w:sz w:val="21"/>
+          <w:szCs w:val="21"/>
+          <w:lang w:val="en-US" w:eastAsia="ru-RU"/>
+        </w:rPr>
+        <w:t>;</w:t>
+      </w:r>
+    </w:p>
+    <w:p>
+      <w:pPr>
+        <w:shd w:val="clear" w:color="auto" w:fill="1E1E1E"/>
+        <w:spacing w:after="0" w:line="285" w:lineRule="atLeast"/>
+        <w:rPr>
+          <w:rFonts w:ascii="Consolas" w:eastAsia="Times New Roman" w:hAnsi="Consolas" w:cs="Times New Roman"/>
+          <w:color w:val="D4D4D4"/>
+          <w:sz w:val="21"/>
+          <w:szCs w:val="21"/>
+          <w:lang w:val="en-US" w:eastAsia="ru-RU"/>
+        </w:rPr>
+      </w:pPr>
+      <w:r>
+        <w:rPr>
+          <w:rFonts w:ascii="Consolas" w:eastAsia="Times New Roman" w:hAnsi="Consolas" w:cs="Times New Roman"/>
+          <w:color w:val="569CD6"/>
+          <w:sz w:val="21"/>
+          <w:szCs w:val="21"/>
+          <w:lang w:val="en-US" w:eastAsia="ru-RU"/>
+        </w:rPr>
+        <w:t>const</w:t>
+      </w:r>
+      <w:r>
+        <w:rPr>
+          <w:rFonts w:ascii="Consolas" w:eastAsia="Times New Roman" w:hAnsi="Consolas" w:cs="Times New Roman"/>
+          <w:color w:val="D4D4D4"/>
+          <w:sz w:val="21"/>
+          <w:szCs w:val="21"/>
+          <w:lang w:val="en-US" w:eastAsia="ru-RU"/>
+        </w:rPr>
+        <w:t> </w:t>
+      </w:r>
+      <w:r>
+        <w:rPr>
+          <w:rFonts w:ascii="Consolas" w:eastAsia="Times New Roman" w:hAnsi="Consolas" w:cs="Times New Roman"/>
+          <w:color w:val="4FC1FF"/>
+          <w:sz w:val="21"/>
+          <w:szCs w:val="21"/>
+          <w:lang w:val="en-US" w:eastAsia="ru-RU"/>
+        </w:rPr>
+        <w:t>n</w:t>
+      </w:r>
+      <w:r>
+        <w:rPr>
+          <w:rFonts w:ascii="Consolas" w:eastAsia="Times New Roman" w:hAnsi="Consolas" w:cs="Times New Roman"/>
+          <w:color w:val="D4D4D4"/>
+          <w:sz w:val="21"/>
+          <w:szCs w:val="21"/>
+          <w:lang w:val="en-US" w:eastAsia="ru-RU"/>
+        </w:rPr>
+        <w:t> = </w:t>
+      </w:r>
+      <w:proofErr w:type="spellStart"/>
+      <w:r>
+        <w:rPr>
+          <w:rFonts w:ascii="Consolas" w:eastAsia="Times New Roman" w:hAnsi="Consolas" w:cs="Times New Roman"/>
+          <w:color w:val="DCDCAA"/>
+          <w:sz w:val="21"/>
+          <w:szCs w:val="21"/>
+          <w:lang w:val="en-US" w:eastAsia="ru-RU"/>
+        </w:rPr>
+        <w:t>parseInt</w:t>
+      </w:r>
+      <w:proofErr w:type="spellEnd"/>
+      <w:r>
+        <w:rPr>
+          <w:rFonts w:ascii="Consolas" w:eastAsia="Times New Roman" w:hAnsi="Consolas" w:cs="Times New Roman"/>
+          <w:color w:val="D4D4D4"/>
+          <w:sz w:val="21"/>
+          <w:szCs w:val="21"/>
+          <w:lang w:val="en-US" w:eastAsia="ru-RU"/>
+        </w:rPr>
+        <w:t>(</w:t>
+      </w:r>
+      <w:proofErr w:type="spellStart"/>
+      <w:r>
+        <w:rPr>
+          <w:rFonts w:ascii="Consolas" w:eastAsia="Times New Roman" w:hAnsi="Consolas" w:cs="Times New Roman"/>
+          <w:color w:val="4FC1FF"/>
+          <w:sz w:val="21"/>
+          <w:szCs w:val="21"/>
+          <w:lang w:val="en-US" w:eastAsia="ru-RU"/>
+        </w:rPr>
+        <w:t>readlineSync</w:t>
+      </w:r>
+      <w:r>
+        <w:rPr>
+          <w:rFonts w:ascii="Consolas" w:eastAsia="Times New Roman" w:hAnsi="Consolas" w:cs="Times New Roman"/>
+          <w:color w:val="D4D4D4"/>
+          <w:sz w:val="21"/>
+          <w:szCs w:val="21"/>
+          <w:lang w:val="en-US" w:eastAsia="ru-RU"/>
+        </w:rPr>
+        <w:t>.</w:t>
+      </w:r>
+      <w:r>
+        <w:rPr>
+          <w:rFonts w:ascii="Consolas" w:eastAsia="Times New Roman" w:hAnsi="Consolas" w:cs="Times New Roman"/>
+          <w:color w:val="DCDCAA"/>
+          <w:sz w:val="21"/>
+          <w:szCs w:val="21"/>
+          <w:lang w:val="en-US" w:eastAsia="ru-RU"/>
+        </w:rPr>
+        <w:t>question</w:t>
+      </w:r>
+      <w:proofErr w:type="spellEnd"/>
+      <w:r>
+        <w:rPr>
+          <w:rFonts w:ascii="Consolas" w:eastAsia="Times New Roman" w:hAnsi="Consolas" w:cs="Times New Roman"/>
+          <w:color w:val="D4D4D4"/>
+          <w:sz w:val="21"/>
+          <w:szCs w:val="21"/>
+          <w:lang w:val="en-US" w:eastAsia="ru-RU"/>
+        </w:rPr>
+        <w:t>(</w:t>
+      </w:r>
+      <w:r>
+        <w:rPr>
+          <w:rFonts w:ascii="Consolas" w:eastAsia="Times New Roman" w:hAnsi="Consolas" w:cs="Times New Roman"/>
+          <w:color w:val="CE9178"/>
+          <w:sz w:val="21"/>
+          <w:szCs w:val="21"/>
+          <w:lang w:val="en-US" w:eastAsia="ru-RU"/>
+        </w:rPr>
+        <w:t>"Input N: "</w:t>
+      </w:r>
+      <w:r>
+        <w:rPr>
+          <w:rFonts w:ascii="Consolas" w:eastAsia="Times New Roman" w:hAnsi="Consolas" w:cs="Times New Roman"/>
+          <w:color w:val="D4D4D4"/>
+          <w:sz w:val="21"/>
+          <w:szCs w:val="21"/>
+          <w:lang w:val="en-US" w:eastAsia="ru-RU"/>
+        </w:rPr>
+        <w:t>));</w:t>
+      </w:r>
+    </w:p>
+    <w:p>
+      <w:pPr>
+        <w:shd w:val="clear" w:color="auto" w:fill="1E1E1E"/>
+        <w:spacing w:after="0" w:line="285" w:lineRule="atLeast"/>
+        <w:rPr>
+          <w:rFonts w:ascii="Consolas" w:eastAsia="Times New Roman" w:hAnsi="Consolas" w:cs="Times New Roman"/>
+          <w:color w:val="D4D4D4"/>
+          <w:sz w:val="21"/>
+          <w:szCs w:val="21"/>
+          <w:lang w:val="en-US" w:eastAsia="ru-RU"/>
+        </w:rPr>
+      </w:pPr>
+    </w:p>
+    <w:p>
+      <w:pPr>
+        <w:shd w:val="clear" w:color="auto" w:fill="1E1E1E"/>
+        <w:spacing w:after="0" w:line="285" w:lineRule="atLeast"/>
+        <w:rPr>
+          <w:rFonts w:ascii="Consolas" w:eastAsia="Times New Roman" w:hAnsi="Consolas" w:cs="Times New Roman"/>
+          <w:color w:val="D4D4D4"/>
+          <w:sz w:val="21"/>
+          <w:szCs w:val="21"/>
+          <w:lang w:val="en-US" w:eastAsia="ru-RU"/>
+        </w:rPr>
+      </w:pPr>
+      <w:r>
+        <w:rPr>
+          <w:rFonts w:ascii="Consolas" w:eastAsia="Times New Roman" w:hAnsi="Consolas" w:cs="Times New Roman"/>
+          <w:color w:val="C586C0"/>
+          <w:sz w:val="21"/>
+          <w:szCs w:val="21"/>
+          <w:lang w:val="en-US" w:eastAsia="ru-RU"/>
+        </w:rPr>
+        <w:t>for</w:t>
+      </w:r>
+      <w:r>
+        <w:rPr>
+          <w:rFonts w:ascii="Consolas" w:eastAsia="Times New Roman" w:hAnsi="Consolas" w:cs="Times New Roman"/>
+          <w:color w:val="D4D4D4"/>
+          <w:sz w:val="21"/>
+          <w:szCs w:val="21"/>
+          <w:lang w:val="en-US" w:eastAsia="ru-RU"/>
+        </w:rPr>
+        <w:t> (</w:t>
+      </w:r>
+      <w:r>
+        <w:rPr>
+          <w:rFonts w:ascii="Consolas" w:eastAsia="Times New Roman" w:hAnsi="Consolas" w:cs="Times New Roman"/>
+          <w:color w:val="569CD6"/>
+          <w:sz w:val="21"/>
+          <w:szCs w:val="21"/>
+          <w:lang w:val="en-US" w:eastAsia="ru-RU"/>
+        </w:rPr>
+        <w:t>let</w:t>
+      </w:r>
+      <w:r>
+        <w:rPr>
+          <w:rFonts w:ascii="Consolas" w:eastAsia="Times New Roman" w:hAnsi="Consolas" w:cs="Times New Roman"/>
+          <w:color w:val="D4D4D4"/>
+          <w:sz w:val="21"/>
+          <w:szCs w:val="21"/>
+          <w:lang w:val="en-US" w:eastAsia="ru-RU"/>
+        </w:rPr>
+        <w:t> </w:t>
+      </w:r>
+      <w:proofErr w:type="spellStart"/>
+      <w:r>
+        <w:rPr>
+          <w:rFonts w:ascii="Consolas" w:eastAsia="Times New Roman" w:hAnsi="Consolas" w:cs="Times New Roman"/>
+          <w:color w:val="9CDCFE"/>
+          <w:sz w:val="21"/>
+          <w:szCs w:val="21"/>
+          <w:lang w:val="en-US" w:eastAsia="ru-RU"/>
+        </w:rPr>
+        <w:t>i</w:t>
+      </w:r>
+      <w:proofErr w:type="spellEnd"/>
+      <w:r>
+        <w:rPr>
+          <w:rFonts w:ascii="Consolas" w:eastAsia="Times New Roman" w:hAnsi="Consolas" w:cs="Times New Roman"/>
+          <w:color w:val="D4D4D4"/>
+          <w:sz w:val="21"/>
+          <w:szCs w:val="21"/>
+          <w:lang w:val="en-US" w:eastAsia="ru-RU"/>
+        </w:rPr>
+        <w:t>=</w:t>
+      </w:r>
+      <w:r>
+        <w:rPr>
+          <w:rFonts w:ascii="Consolas" w:eastAsia="Times New Roman" w:hAnsi="Consolas" w:cs="Times New Roman"/>
+          <w:color w:val="B5CEA8"/>
+          <w:sz w:val="21"/>
+          <w:szCs w:val="21"/>
+          <w:lang w:val="en-US" w:eastAsia="ru-RU"/>
+        </w:rPr>
+        <w:t>0</w:t>
+      </w:r>
+      <w:r>
+        <w:rPr>
+          <w:rFonts w:ascii="Consolas" w:eastAsia="Times New Roman" w:hAnsi="Consolas" w:cs="Times New Roman"/>
+          <w:color w:val="D4D4D4"/>
+          <w:sz w:val="21"/>
+          <w:szCs w:val="21"/>
+          <w:lang w:val="en-US" w:eastAsia="ru-RU"/>
+        </w:rPr>
+        <w:t>; </w:t>
+      </w:r>
+      <w:proofErr w:type="spellStart"/>
+      <w:r>
+        <w:rPr>
+          <w:rFonts w:ascii="Consolas" w:eastAsia="Times New Roman" w:hAnsi="Consolas" w:cs="Times New Roman"/>
+          <w:color w:val="9CDCFE"/>
+          <w:sz w:val="21"/>
+          <w:szCs w:val="21"/>
+          <w:lang w:val="en-US" w:eastAsia="ru-RU"/>
+        </w:rPr>
+        <w:t>i</w:t>
+      </w:r>
+      <w:proofErr w:type="spellEnd"/>
+      <w:r>
+        <w:rPr>
+          <w:rFonts w:ascii="Consolas" w:eastAsia="Times New Roman" w:hAnsi="Consolas" w:cs="Times New Roman"/>
+          <w:color w:val="D4D4D4"/>
+          <w:sz w:val="21"/>
+          <w:szCs w:val="21"/>
+          <w:lang w:val="en-US" w:eastAsia="ru-RU"/>
+        </w:rPr>
+        <w:t>&lt;</w:t>
+      </w:r>
+      <w:r>
+        <w:rPr>
+          <w:rFonts w:ascii="Consolas" w:eastAsia="Times New Roman" w:hAnsi="Consolas" w:cs="Times New Roman"/>
+          <w:color w:val="4FC1FF"/>
+          <w:sz w:val="21"/>
+          <w:szCs w:val="21"/>
+          <w:lang w:val="en-US" w:eastAsia="ru-RU"/>
+        </w:rPr>
+        <w:t>n</w:t>
+      </w:r>
+      <w:r>
+        <w:rPr>
+          <w:rFonts w:ascii="Consolas" w:eastAsia="Times New Roman" w:hAnsi="Consolas" w:cs="Times New Roman"/>
+          <w:color w:val="D4D4D4"/>
+          <w:sz w:val="21"/>
+          <w:szCs w:val="21"/>
+          <w:lang w:val="en-US" w:eastAsia="ru-RU"/>
+        </w:rPr>
+        <w:t>; </w:t>
+      </w:r>
+      <w:proofErr w:type="spellStart"/>
+      <w:r>
+        <w:rPr>
+          <w:rFonts w:ascii="Consolas" w:eastAsia="Times New Roman" w:hAnsi="Consolas" w:cs="Times New Roman"/>
+          <w:color w:val="9CDCFE"/>
+          <w:sz w:val="21"/>
+          <w:szCs w:val="21"/>
+          <w:lang w:val="en-US" w:eastAsia="ru-RU"/>
+        </w:rPr>
+        <w:t>i</w:t>
+      </w:r>
+      <w:proofErr w:type="spellEnd"/>
+      <w:r>
+        <w:rPr>
+          <w:rFonts w:ascii="Consolas" w:eastAsia="Times New Roman" w:hAnsi="Consolas" w:cs="Times New Roman"/>
+          <w:color w:val="D4D4D4"/>
+          <w:sz w:val="21"/>
+          <w:szCs w:val="21"/>
+          <w:lang w:val="en-US" w:eastAsia="ru-RU"/>
+        </w:rPr>
+        <w:t>++){</w:t>
+      </w:r>
+    </w:p>
+    <w:p>
+      <w:pPr>
+        <w:shd w:val="clear" w:color="auto" w:fill="1E1E1E"/>
+        <w:spacing w:after="0" w:line="285" w:lineRule="atLeast"/>
+        <w:rPr>
+          <w:rFonts w:ascii="Consolas" w:eastAsia="Times New Roman" w:hAnsi="Consolas" w:cs="Times New Roman"/>
+          <w:color w:val="D4D4D4"/>
+          <w:sz w:val="21"/>
+          <w:szCs w:val="21"/>
+          <w:lang w:val="en-US" w:eastAsia="ru-RU"/>
+        </w:rPr>
+      </w:pPr>
+      <w:r>
+        <w:rPr>
+          <w:rFonts w:ascii="Consolas" w:eastAsia="Times New Roman" w:hAnsi="Consolas" w:cs="Times New Roman"/>
+          <w:color w:val="D4D4D4"/>
+          <w:sz w:val="21"/>
+          <w:szCs w:val="21"/>
+          <w:lang w:val="en-US" w:eastAsia="ru-RU"/>
+        </w:rPr>
+        <w:t>    </w:t>
+      </w:r>
+      <w:r>
+        <w:rPr>
+          <w:rFonts w:ascii="Consolas" w:eastAsia="Times New Roman" w:hAnsi="Consolas" w:cs="Times New Roman"/>
+          <w:color w:val="569CD6"/>
+          <w:sz w:val="21"/>
+          <w:szCs w:val="21"/>
+          <w:lang w:val="en-US" w:eastAsia="ru-RU"/>
+        </w:rPr>
+        <w:t>let</w:t>
+      </w:r>
+      <w:r>
+        <w:rPr>
+          <w:rFonts w:ascii="Consolas" w:eastAsia="Times New Roman" w:hAnsi="Consolas" w:cs="Times New Roman"/>
+          <w:color w:val="D4D4D4"/>
+          <w:sz w:val="21"/>
+          <w:szCs w:val="21"/>
+          <w:lang w:val="en-US" w:eastAsia="ru-RU"/>
+        </w:rPr>
+        <w:t> </w:t>
+      </w:r>
+      <w:proofErr w:type="spellStart"/>
+      <w:r>
+        <w:rPr>
+          <w:rFonts w:ascii="Consolas" w:eastAsia="Times New Roman" w:hAnsi="Consolas" w:cs="Times New Roman"/>
+          <w:color w:val="9CDCFE"/>
+          <w:sz w:val="21"/>
+          <w:szCs w:val="21"/>
+          <w:lang w:val="en-US" w:eastAsia="ru-RU"/>
+        </w:rPr>
+        <w:t>f_name</w:t>
+      </w:r>
+      <w:proofErr w:type="spellEnd"/>
+      <w:r>
+        <w:rPr>
+          <w:rFonts w:ascii="Consolas" w:eastAsia="Times New Roman" w:hAnsi="Consolas" w:cs="Times New Roman"/>
+          <w:color w:val="D4D4D4"/>
+          <w:sz w:val="21"/>
+          <w:szCs w:val="21"/>
+          <w:lang w:val="en-US" w:eastAsia="ru-RU"/>
+        </w:rPr>
+        <w:t> = </w:t>
+      </w:r>
+      <w:proofErr w:type="spellStart"/>
+      <w:r>
+        <w:rPr>
+          <w:rFonts w:ascii="Consolas" w:eastAsia="Times New Roman" w:hAnsi="Consolas" w:cs="Times New Roman"/>
+          <w:color w:val="4FC1FF"/>
+          <w:sz w:val="21"/>
+          <w:szCs w:val="21"/>
+          <w:lang w:val="en-US" w:eastAsia="ru-RU"/>
+        </w:rPr>
+        <w:t>readlineSync</w:t>
+      </w:r>
+      <w:r>
+        <w:rPr>
+          <w:rFonts w:ascii="Consolas" w:eastAsia="Times New Roman" w:hAnsi="Consolas" w:cs="Times New Roman"/>
+          <w:color w:val="D4D4D4"/>
+          <w:sz w:val="21"/>
+          <w:szCs w:val="21"/>
+          <w:lang w:val="en-US" w:eastAsia="ru-RU"/>
+        </w:rPr>
+        <w:t>.</w:t>
+      </w:r>
+      <w:r>
+        <w:rPr>
+          <w:rFonts w:ascii="Consolas" w:eastAsia="Times New Roman" w:hAnsi="Consolas" w:cs="Times New Roman"/>
+          <w:color w:val="DCDCAA"/>
+          <w:sz w:val="21"/>
+          <w:szCs w:val="21"/>
+          <w:lang w:val="en-US" w:eastAsia="ru-RU"/>
+        </w:rPr>
+        <w:t>question</w:t>
+      </w:r>
+      <w:proofErr w:type="spellEnd"/>
+      <w:r>
+        <w:rPr>
+          <w:rFonts w:ascii="Consolas" w:eastAsia="Times New Roman" w:hAnsi="Consolas" w:cs="Times New Roman"/>
+          <w:color w:val="D4D4D4"/>
+          <w:sz w:val="21"/>
+          <w:szCs w:val="21"/>
+          <w:lang w:val="en-US" w:eastAsia="ru-RU"/>
+        </w:rPr>
+        <w:t>(</w:t>
+      </w:r>
+      <w:r>
+        <w:rPr>
+          <w:rFonts w:ascii="Consolas" w:eastAsia="Times New Roman" w:hAnsi="Consolas" w:cs="Times New Roman"/>
+          <w:color w:val="CE9178"/>
+          <w:sz w:val="21"/>
+          <w:szCs w:val="21"/>
+          <w:lang w:val="en-US" w:eastAsia="ru-RU"/>
+        </w:rPr>
+        <w:t>"Input file name: "</w:t>
+      </w:r>
+      <w:r>
+        <w:rPr>
+          <w:rFonts w:ascii="Consolas" w:eastAsia="Times New Roman" w:hAnsi="Consolas" w:cs="Times New Roman"/>
+          <w:color w:val="D4D4D4"/>
+          <w:sz w:val="21"/>
+          <w:szCs w:val="21"/>
+          <w:lang w:val="en-US" w:eastAsia="ru-RU"/>
+        </w:rPr>
+        <w:t>);</w:t>
+      </w:r>
+    </w:p>
+    <w:p>
+      <w:pPr>
+        <w:shd w:val="clear" w:color="auto" w:fill="1E1E1E"/>
+        <w:spacing w:after="0" w:line="285" w:lineRule="atLeast"/>
+        <w:rPr>
+          <w:rFonts w:ascii="Consolas" w:eastAsia="Times New Roman" w:hAnsi="Consolas" w:cs="Times New Roman"/>
+          <w:color w:val="D4D4D4"/>
+          <w:sz w:val="21"/>
+          <w:szCs w:val="21"/>
+          <w:lang w:val="en-US" w:eastAsia="ru-RU"/>
+        </w:rPr>
+      </w:pPr>
+      <w:r>
+        <w:rPr>
+          <w:rFonts w:ascii="Consolas" w:eastAsia="Times New Roman" w:hAnsi="Consolas" w:cs="Times New Roman"/>
+          <w:color w:val="D4D4D4"/>
+          <w:sz w:val="21"/>
+          <w:szCs w:val="21"/>
+          <w:lang w:val="en-US" w:eastAsia="ru-RU"/>
+        </w:rPr>
+        <w:t>    </w:t>
+      </w:r>
+      <w:r>
+        <w:rPr>
+          <w:rFonts w:ascii="Consolas" w:eastAsia="Times New Roman" w:hAnsi="Consolas" w:cs="Times New Roman"/>
+          <w:color w:val="C586C0"/>
+          <w:sz w:val="21"/>
+          <w:szCs w:val="21"/>
+          <w:lang w:val="en-US" w:eastAsia="ru-RU"/>
+        </w:rPr>
+        <w:t>if</w:t>
+      </w:r>
+      <w:r>
+        <w:rPr>
+          <w:rFonts w:ascii="Consolas" w:eastAsia="Times New Roman" w:hAnsi="Consolas" w:cs="Times New Roman"/>
+          <w:color w:val="D4D4D4"/>
+          <w:sz w:val="21"/>
+          <w:szCs w:val="21"/>
+          <w:lang w:val="en-US" w:eastAsia="ru-RU"/>
+        </w:rPr>
+        <w:t> (</w:t>
+      </w:r>
+      <w:proofErr w:type="spellStart"/>
+      <w:r>
+        <w:rPr>
+          <w:rFonts w:ascii="Consolas" w:eastAsia="Times New Roman" w:hAnsi="Consolas" w:cs="Times New Roman"/>
+          <w:color w:val="4FC1FF"/>
+          <w:sz w:val="21"/>
+          <w:szCs w:val="21"/>
+          <w:lang w:val="en-US" w:eastAsia="ru-RU"/>
+        </w:rPr>
+        <w:t>fs</w:t>
+      </w:r>
+      <w:r>
+        <w:rPr>
+          <w:rFonts w:ascii="Consolas" w:eastAsia="Times New Roman" w:hAnsi="Consolas" w:cs="Times New Roman"/>
+          <w:color w:val="D4D4D4"/>
+          <w:sz w:val="21"/>
+          <w:szCs w:val="21"/>
+          <w:lang w:val="en-US" w:eastAsia="ru-RU"/>
+        </w:rPr>
+        <w:t>.</w:t>
+      </w:r>
+      <w:r>
+        <w:rPr>
+          <w:rFonts w:ascii="Consolas" w:eastAsia="Times New Roman" w:hAnsi="Consolas" w:cs="Times New Roman"/>
+          <w:color w:val="DCDCAA"/>
+          <w:sz w:val="21"/>
+          <w:szCs w:val="21"/>
+          <w:lang w:val="en-US" w:eastAsia="ru-RU"/>
+        </w:rPr>
+        <w:t>existsSync</w:t>
+      </w:r>
+      <w:proofErr w:type="spellEnd"/>
+      <w:r>
+        <w:rPr>
+          <w:rFonts w:ascii="Consolas" w:eastAsia="Times New Roman" w:hAnsi="Consolas" w:cs="Times New Roman"/>
+          <w:color w:val="D4D4D4"/>
+          <w:sz w:val="21"/>
+          <w:szCs w:val="21"/>
+          <w:lang w:val="en-US" w:eastAsia="ru-RU"/>
+        </w:rPr>
+        <w:t>(</w:t>
+      </w:r>
+      <w:proofErr w:type="spellStart"/>
+      <w:r>
+        <w:rPr>
+          <w:rFonts w:ascii="Consolas" w:eastAsia="Times New Roman" w:hAnsi="Consolas" w:cs="Times New Roman"/>
+          <w:color w:val="9CDCFE"/>
+          <w:sz w:val="21"/>
+          <w:szCs w:val="21"/>
+          <w:lang w:val="en-US" w:eastAsia="ru-RU"/>
+        </w:rPr>
+        <w:t>f_name</w:t>
+      </w:r>
+      <w:proofErr w:type="spellEnd"/>
+      <w:r>
+        <w:rPr>
+          <w:rFonts w:ascii="Consolas" w:eastAsia="Times New Roman" w:hAnsi="Consolas" w:cs="Times New Roman"/>
+          <w:color w:val="D4D4D4"/>
+          <w:sz w:val="21"/>
+          <w:szCs w:val="21"/>
+          <w:lang w:val="en-US" w:eastAsia="ru-RU"/>
+        </w:rPr>
+        <w:t>)) {</w:t>
+      </w:r>
+    </w:p>
+    <w:p>
+      <w:pPr>
+        <w:shd w:val="clear" w:color="auto" w:fill="1E1E1E"/>
+        <w:spacing w:after="0" w:line="285" w:lineRule="atLeast"/>
+        <w:rPr>
+          <w:rFonts w:ascii="Consolas" w:eastAsia="Times New Roman" w:hAnsi="Consolas" w:cs="Times New Roman"/>
+          <w:color w:val="D4D4D4"/>
+          <w:sz w:val="21"/>
+          <w:szCs w:val="21"/>
+          <w:lang w:val="en-US" w:eastAsia="ru-RU"/>
+        </w:rPr>
+      </w:pPr>
+      <w:r>
+        <w:rPr>
+          <w:rFonts w:ascii="Consolas" w:eastAsia="Times New Roman" w:hAnsi="Consolas" w:cs="Times New Roman"/>
+          <w:color w:val="D4D4D4"/>
+          <w:sz w:val="21"/>
+          <w:szCs w:val="21"/>
+          <w:lang w:val="en-US" w:eastAsia="ru-RU"/>
+        </w:rPr>
+        <w:t>        </w:t>
+      </w:r>
+      <w:r>
+        <w:rPr>
+          <w:rFonts w:ascii="Consolas" w:eastAsia="Times New Roman" w:hAnsi="Consolas" w:cs="Times New Roman"/>
+          <w:color w:val="569CD6"/>
+          <w:sz w:val="21"/>
+          <w:szCs w:val="21"/>
+          <w:lang w:val="en-US" w:eastAsia="ru-RU"/>
+        </w:rPr>
+        <w:t>let</w:t>
+      </w:r>
+      <w:r>
+        <w:rPr>
+          <w:rFonts w:ascii="Consolas" w:eastAsia="Times New Roman" w:hAnsi="Consolas" w:cs="Times New Roman"/>
+          <w:color w:val="D4D4D4"/>
+          <w:sz w:val="21"/>
+          <w:szCs w:val="21"/>
+          <w:lang w:val="en-US" w:eastAsia="ru-RU"/>
+        </w:rPr>
+        <w:t> </w:t>
+      </w:r>
+      <w:r>
+        <w:rPr>
+          <w:rFonts w:ascii="Consolas" w:eastAsia="Times New Roman" w:hAnsi="Consolas" w:cs="Times New Roman"/>
+          <w:color w:val="9CDCFE"/>
+          <w:sz w:val="21"/>
+          <w:szCs w:val="21"/>
+          <w:lang w:val="en-US" w:eastAsia="ru-RU"/>
+        </w:rPr>
+        <w:t>str</w:t>
+      </w:r>
+      <w:r>
+        <w:rPr>
+          <w:rFonts w:ascii="Consolas" w:eastAsia="Times New Roman" w:hAnsi="Consolas" w:cs="Times New Roman"/>
+          <w:color w:val="D4D4D4"/>
+          <w:sz w:val="21"/>
+          <w:szCs w:val="21"/>
+          <w:lang w:val="en-US" w:eastAsia="ru-RU"/>
+        </w:rPr>
+        <w:t> = </w:t>
+      </w:r>
+      <w:proofErr w:type="spellStart"/>
+      <w:r>
+        <w:rPr>
+          <w:rFonts w:ascii="Consolas" w:eastAsia="Times New Roman" w:hAnsi="Consolas" w:cs="Times New Roman"/>
+          <w:color w:val="4FC1FF"/>
+          <w:sz w:val="21"/>
+          <w:szCs w:val="21"/>
+          <w:lang w:val="en-US" w:eastAsia="ru-RU"/>
+        </w:rPr>
+        <w:t>fs</w:t>
+      </w:r>
+      <w:r>
+        <w:rPr>
+          <w:rFonts w:ascii="Consolas" w:eastAsia="Times New Roman" w:hAnsi="Consolas" w:cs="Times New Roman"/>
+          <w:color w:val="D4D4D4"/>
+          <w:sz w:val="21"/>
+          <w:szCs w:val="21"/>
+          <w:lang w:val="en-US" w:eastAsia="ru-RU"/>
+        </w:rPr>
+        <w:t>.</w:t>
+      </w:r>
+      <w:r>
+        <w:rPr>
+          <w:rFonts w:ascii="Consolas" w:eastAsia="Times New Roman" w:hAnsi="Consolas" w:cs="Times New Roman"/>
+          <w:color w:val="DCDCAA"/>
+          <w:sz w:val="21"/>
+          <w:szCs w:val="21"/>
+          <w:lang w:val="en-US" w:eastAsia="ru-RU"/>
+        </w:rPr>
+        <w:t>readFileSync</w:t>
+      </w:r>
+      <w:proofErr w:type="spellEnd"/>
+      <w:r>
+        <w:rPr>
+          <w:rFonts w:ascii="Consolas" w:eastAsia="Times New Roman" w:hAnsi="Consolas" w:cs="Times New Roman"/>
+          <w:color w:val="D4D4D4"/>
+          <w:sz w:val="21"/>
+          <w:szCs w:val="21"/>
+          <w:lang w:val="en-US" w:eastAsia="ru-RU"/>
+        </w:rPr>
+        <w:t>(</w:t>
+      </w:r>
+      <w:proofErr w:type="spellStart"/>
+      <w:r>
+        <w:rPr>
+          <w:rFonts w:ascii="Consolas" w:eastAsia="Times New Roman" w:hAnsi="Consolas" w:cs="Times New Roman"/>
+          <w:color w:val="9CDCFE"/>
+          <w:sz w:val="21"/>
+          <w:szCs w:val="21"/>
+          <w:lang w:val="en-US" w:eastAsia="ru-RU"/>
+        </w:rPr>
+        <w:t>f_name</w:t>
+      </w:r>
+      <w:proofErr w:type="spellEnd"/>
+      <w:r>
+        <w:rPr>
+          <w:rFonts w:ascii="Consolas" w:eastAsia="Times New Roman" w:hAnsi="Consolas" w:cs="Times New Roman"/>
+          <w:color w:val="D4D4D4"/>
+          <w:sz w:val="21"/>
+          <w:szCs w:val="21"/>
+          <w:lang w:val="en-US" w:eastAsia="ru-RU"/>
+        </w:rPr>
+        <w:t>, </w:t>
+      </w:r>
+      <w:r>
+        <w:rPr>
+          <w:rFonts w:ascii="Consolas" w:eastAsia="Times New Roman" w:hAnsi="Consolas" w:cs="Times New Roman"/>
+          <w:color w:val="CE9178"/>
+          <w:sz w:val="21"/>
+          <w:szCs w:val="21"/>
+          <w:lang w:val="en-US" w:eastAsia="ru-RU"/>
+        </w:rPr>
+        <w:t>"utf-8"</w:t>
+      </w:r>
+      <w:r>
+        <w:rPr>
+          <w:rFonts w:ascii="Consolas" w:eastAsia="Times New Roman" w:hAnsi="Consolas" w:cs="Times New Roman"/>
+          <w:color w:val="D4D4D4"/>
+          <w:sz w:val="21"/>
+          <w:szCs w:val="21"/>
+          <w:lang w:val="en-US" w:eastAsia="ru-RU"/>
+        </w:rPr>
+        <w:t>);</w:t>
+      </w:r>
+    </w:p>
+    <w:p>
+      <w:pPr>
+        <w:shd w:val="clear" w:color="auto" w:fill="1E1E1E"/>
+        <w:spacing w:after="0" w:line="285" w:lineRule="atLeast"/>
+        <w:rPr>
+          <w:rFonts w:ascii="Consolas" w:eastAsia="Times New Roman" w:hAnsi="Consolas" w:cs="Times New Roman"/>
+          <w:color w:val="D4D4D4"/>
+          <w:sz w:val="21"/>
+          <w:szCs w:val="21"/>
+          <w:lang w:val="en-US" w:eastAsia="ru-RU"/>
+        </w:rPr>
+      </w:pPr>
+      <w:r>
+        <w:rPr>
+          <w:rFonts w:ascii="Consolas" w:eastAsia="Times New Roman" w:hAnsi="Consolas" w:cs="Times New Roman"/>
+          <w:color w:val="D4D4D4"/>
+          <w:sz w:val="21"/>
+          <w:szCs w:val="21"/>
+          <w:lang w:val="en-US" w:eastAsia="ru-RU"/>
+        </w:rPr>
+        <w:t>        </w:t>
+      </w:r>
+      <w:proofErr w:type="spellStart"/>
+      <w:r>
+        <w:rPr>
+          <w:rFonts w:ascii="Consolas" w:eastAsia="Times New Roman" w:hAnsi="Consolas" w:cs="Times New Roman"/>
+          <w:color w:val="9CDCFE"/>
+          <w:sz w:val="21"/>
+          <w:szCs w:val="21"/>
+          <w:lang w:val="en-US" w:eastAsia="ru-RU"/>
+        </w:rPr>
+        <w:t>result_str</w:t>
+      </w:r>
+      <w:proofErr w:type="spellEnd"/>
+      <w:r>
+        <w:rPr>
+          <w:rFonts w:ascii="Consolas" w:eastAsia="Times New Roman" w:hAnsi="Consolas" w:cs="Times New Roman"/>
+          <w:color w:val="D4D4D4"/>
+          <w:sz w:val="21"/>
+          <w:szCs w:val="21"/>
+          <w:lang w:val="en-US" w:eastAsia="ru-RU"/>
+        </w:rPr>
+        <w:t> += </w:t>
+      </w:r>
+      <w:r>
+        <w:rPr>
+          <w:rFonts w:ascii="Consolas" w:eastAsia="Times New Roman" w:hAnsi="Consolas" w:cs="Times New Roman"/>
+          <w:color w:val="9CDCFE"/>
+          <w:sz w:val="21"/>
+          <w:szCs w:val="21"/>
+          <w:lang w:val="en-US" w:eastAsia="ru-RU"/>
+        </w:rPr>
+        <w:t>str</w:t>
+      </w:r>
+      <w:r>
+        <w:rPr>
+          <w:rFonts w:ascii="Consolas" w:eastAsia="Times New Roman" w:hAnsi="Consolas" w:cs="Times New Roman"/>
+          <w:color w:val="D4D4D4"/>
+          <w:sz w:val="21"/>
+          <w:szCs w:val="21"/>
+          <w:lang w:val="en-US" w:eastAsia="ru-RU"/>
+        </w:rPr>
+        <w:t>;</w:t>
+      </w:r>
+    </w:p>
+    <w:p>
+      <w:pPr>
+        <w:shd w:val="clear" w:color="auto" w:fill="1E1E1E"/>
+        <w:spacing w:after="0" w:line="285" w:lineRule="atLeast"/>
+        <w:rPr>
+          <w:rFonts w:ascii="Consolas" w:eastAsia="Times New Roman" w:hAnsi="Consolas" w:cs="Times New Roman"/>
+          <w:color w:val="D4D4D4"/>
+          <w:sz w:val="21"/>
+          <w:szCs w:val="21"/>
+          <w:lang w:val="en-US" w:eastAsia="ru-RU"/>
+        </w:rPr>
+      </w:pPr>
+      <w:r>
+        <w:rPr>
+          <w:rFonts w:ascii="Consolas" w:eastAsia="Times New Roman" w:hAnsi="Consolas" w:cs="Times New Roman"/>
+          <w:color w:val="D4D4D4"/>
+          <w:sz w:val="21"/>
+          <w:szCs w:val="21"/>
+          <w:lang w:val="en-US" w:eastAsia="ru-RU"/>
+        </w:rPr>
+        <w:t>    } </w:t>
+      </w:r>
+      <w:r>
+        <w:rPr>
+          <w:rFonts w:ascii="Consolas" w:eastAsia="Times New Roman" w:hAnsi="Consolas" w:cs="Times New Roman"/>
+          <w:color w:val="C586C0"/>
+          <w:sz w:val="21"/>
+          <w:szCs w:val="21"/>
+          <w:lang w:val="en-US" w:eastAsia="ru-RU"/>
+        </w:rPr>
+        <w:t>else</w:t>
+      </w:r>
+      <w:r>
+        <w:rPr>
+          <w:rFonts w:ascii="Consolas" w:eastAsia="Times New Roman" w:hAnsi="Consolas" w:cs="Times New Roman"/>
+          <w:color w:val="D4D4D4"/>
+          <w:sz w:val="21"/>
+          <w:szCs w:val="21"/>
+          <w:lang w:val="en-US" w:eastAsia="ru-RU"/>
+        </w:rPr>
+        <w:t> {</w:t>
+      </w:r>
+    </w:p>
+    <w:p>
+      <w:pPr>
+        <w:shd w:val="clear" w:color="auto" w:fill="1E1E1E"/>
+        <w:spacing w:after="0" w:line="285" w:lineRule="atLeast"/>
+        <w:rPr>
+          <w:rFonts w:ascii="Consolas" w:eastAsia="Times New Roman" w:hAnsi="Consolas" w:cs="Times New Roman"/>
+          <w:color w:val="D4D4D4"/>
+          <w:sz w:val="21"/>
+          <w:szCs w:val="21"/>
+          <w:lang w:val="en-US" w:eastAsia="ru-RU"/>
+        </w:rPr>
+      </w:pPr>
+      <w:r>
+        <w:rPr>
+          <w:rFonts w:ascii="Consolas" w:eastAsia="Times New Roman" w:hAnsi="Consolas" w:cs="Times New Roman"/>
+          <w:color w:val="D4D4D4"/>
+          <w:sz w:val="21"/>
+          <w:szCs w:val="21"/>
+          <w:lang w:val="en-US" w:eastAsia="ru-RU"/>
+        </w:rPr>
+        <w:t>        </w:t>
+      </w:r>
+      <w:r>
+        <w:rPr>
+          <w:rFonts w:ascii="Consolas" w:eastAsia="Times New Roman" w:hAnsi="Consolas" w:cs="Times New Roman"/>
+          <w:color w:val="9CDCFE"/>
+          <w:sz w:val="21"/>
+          <w:szCs w:val="21"/>
+          <w:lang w:val="en-US" w:eastAsia="ru-RU"/>
+        </w:rPr>
+        <w:t>console</w:t>
+      </w:r>
+      <w:r>
+        <w:rPr>
+          <w:rFonts w:ascii="Consolas" w:eastAsia="Times New Roman" w:hAnsi="Consolas" w:cs="Times New Roman"/>
+          <w:color w:val="D4D4D4"/>
+          <w:sz w:val="21"/>
+          <w:szCs w:val="21"/>
+          <w:lang w:val="en-US" w:eastAsia="ru-RU"/>
+        </w:rPr>
+        <w:t>.</w:t>
+      </w:r>
+      <w:r>
+        <w:rPr>
+          <w:rFonts w:ascii="Consolas" w:eastAsia="Times New Roman" w:hAnsi="Consolas" w:cs="Times New Roman"/>
+          <w:color w:val="DCDCAA"/>
+          <w:sz w:val="21"/>
+          <w:szCs w:val="21"/>
+          <w:lang w:val="en-US" w:eastAsia="ru-RU"/>
+        </w:rPr>
+        <w:t>log</w:t>
+      </w:r>
+      <w:r>
+        <w:rPr>
+          <w:rFonts w:ascii="Consolas" w:eastAsia="Times New Roman" w:hAnsi="Consolas" w:cs="Times New Roman"/>
+          <w:color w:val="D4D4D4"/>
+          <w:sz w:val="21"/>
+          <w:szCs w:val="21"/>
+          <w:lang w:val="en-US" w:eastAsia="ru-RU"/>
+        </w:rPr>
+        <w:t>(</w:t>
+      </w:r>
+      <w:r>
+        <w:rPr>
+          <w:rFonts w:ascii="Consolas" w:eastAsia="Times New Roman" w:hAnsi="Consolas" w:cs="Times New Roman"/>
+          <w:color w:val="CE9178"/>
+          <w:sz w:val="21"/>
+          <w:szCs w:val="21"/>
+          <w:lang w:val="en-US" w:eastAsia="ru-RU"/>
+        </w:rPr>
+        <w:t>"File not exists"</w:t>
+      </w:r>
+      <w:r>
+        <w:rPr>
+          <w:rFonts w:ascii="Consolas" w:eastAsia="Times New Roman" w:hAnsi="Consolas" w:cs="Times New Roman"/>
+          <w:color w:val="D4D4D4"/>
+          <w:sz w:val="21"/>
+          <w:szCs w:val="21"/>
+          <w:lang w:val="en-US" w:eastAsia="ru-RU"/>
+        </w:rPr>
+        <w:t>);</w:t>
+      </w:r>
+    </w:p>
+    <w:p>
+      <w:pPr>
+        <w:shd w:val="clear" w:color="auto" w:fill="1E1E1E"/>
+        <w:spacing w:after="0" w:line="285" w:lineRule="atLeast"/>
+        <w:rPr>
+          <w:rFonts w:ascii="Consolas" w:eastAsia="Times New Roman" w:hAnsi="Consolas" w:cs="Times New Roman"/>
+          <w:color w:val="D4D4D4"/>
+          <w:sz w:val="21"/>
+          <w:szCs w:val="21"/>
+          <w:lang w:val="en-US" w:eastAsia="ru-RU"/>
+        </w:rPr>
+      </w:pPr>
+      <w:r>
+        <w:rPr>
+          <w:rFonts w:ascii="Consolas" w:eastAsia="Times New Roman" w:hAnsi="Consolas" w:cs="Times New Roman"/>
+          <w:color w:val="D4D4D4"/>
+          <w:sz w:val="21"/>
+          <w:szCs w:val="21"/>
+          <w:lang w:val="en-US" w:eastAsia="ru-RU"/>
+        </w:rPr>
+        <w:t>    }</w:t>
+      </w:r>
+    </w:p>
+    <w:p>
+      <w:pPr>
+        <w:shd w:val="clear" w:color="auto" w:fill="1E1E1E"/>
+        <w:spacing w:after="0" w:line="285" w:lineRule="atLeast"/>
+        <w:rPr>
+          <w:rFonts w:ascii="Consolas" w:eastAsia="Times New Roman" w:hAnsi="Consolas" w:cs="Times New Roman"/>
+          <w:color w:val="D4D4D4"/>
+          <w:sz w:val="21"/>
+          <w:szCs w:val="21"/>
+          <w:lang w:val="en-US" w:eastAsia="ru-RU"/>
+        </w:rPr>
+      </w:pPr>
+      <w:r>
+        <w:rPr>
+          <w:rFonts w:ascii="Consolas" w:eastAsia="Times New Roman" w:hAnsi="Consolas" w:cs="Times New Roman"/>
+          <w:color w:val="D4D4D4"/>
+          <w:sz w:val="21"/>
+          <w:szCs w:val="21"/>
+          <w:lang w:val="en-US" w:eastAsia="ru-RU"/>
+        </w:rPr>
+        <w:t>}</w:t>
+      </w:r>
+    </w:p>
+    <w:p>
+      <w:pPr>
+        <w:shd w:val="clear" w:color="auto" w:fill="1E1E1E"/>
+        <w:spacing w:after="0" w:line="285" w:lineRule="atLeast"/>
+        <w:rPr>
+          <w:rFonts w:ascii="Consolas" w:eastAsia="Times New Roman" w:hAnsi="Consolas" w:cs="Times New Roman"/>
+          <w:color w:val="D4D4D4"/>
+          <w:sz w:val="21"/>
+          <w:szCs w:val="21"/>
+          <w:lang w:val="en-US" w:eastAsia="ru-RU"/>
+        </w:rPr>
+      </w:pPr>
+      <w:proofErr w:type="spellStart"/>
+      <w:r>
+        <w:rPr>
+          <w:rFonts w:ascii="Consolas" w:eastAsia="Times New Roman" w:hAnsi="Consolas" w:cs="Times New Roman"/>
+          <w:color w:val="4FC1FF"/>
+          <w:sz w:val="21"/>
+          <w:szCs w:val="21"/>
+          <w:lang w:val="en-US" w:eastAsia="ru-RU"/>
+        </w:rPr>
+        <w:t>fs</w:t>
+      </w:r>
+      <w:r>
+        <w:rPr>
+          <w:rFonts w:ascii="Consolas" w:eastAsia="Times New Roman" w:hAnsi="Consolas" w:cs="Times New Roman"/>
+          <w:color w:val="D4D4D4"/>
+          <w:sz w:val="21"/>
+          <w:szCs w:val="21"/>
+          <w:lang w:val="en-US" w:eastAsia="ru-RU"/>
+        </w:rPr>
+        <w:t>.</w:t>
+      </w:r>
+      <w:r>
+        <w:rPr>
+          <w:rFonts w:ascii="Consolas" w:eastAsia="Times New Roman" w:hAnsi="Consolas" w:cs="Times New Roman"/>
+          <w:color w:val="DCDCAA"/>
+          <w:sz w:val="21"/>
+          <w:szCs w:val="21"/>
+          <w:lang w:val="en-US" w:eastAsia="ru-RU"/>
+        </w:rPr>
+        <w:t>writeFileSync</w:t>
+      </w:r>
+      <w:proofErr w:type="spellEnd"/>
+      <w:r>
+        <w:rPr>
+          <w:rFonts w:ascii="Consolas" w:eastAsia="Times New Roman" w:hAnsi="Consolas" w:cs="Times New Roman"/>
+          <w:color w:val="D4D4D4"/>
+          <w:sz w:val="21"/>
+          <w:szCs w:val="21"/>
+          <w:lang w:val="en-US" w:eastAsia="ru-RU"/>
+        </w:rPr>
+        <w:t>(</w:t>
+      </w:r>
+      <w:r>
+        <w:rPr>
+          <w:rFonts w:ascii="Consolas" w:eastAsia="Times New Roman" w:hAnsi="Consolas" w:cs="Times New Roman"/>
+          <w:color w:val="CE9178"/>
+          <w:sz w:val="21"/>
+          <w:szCs w:val="21"/>
+          <w:lang w:val="en-US" w:eastAsia="ru-RU"/>
+        </w:rPr>
+        <w:t>"new.txt"</w:t>
+      </w:r>
+      <w:r>
+        <w:rPr>
+          <w:rFonts w:ascii="Consolas" w:eastAsia="Times New Roman" w:hAnsi="Consolas" w:cs="Times New Roman"/>
+          <w:color w:val="D4D4D4"/>
+          <w:sz w:val="21"/>
+          <w:szCs w:val="21"/>
+          <w:lang w:val="en-US" w:eastAsia="ru-RU"/>
+        </w:rPr>
+        <w:t>, </w:t>
+      </w:r>
+      <w:proofErr w:type="spellStart"/>
+      <w:r>
+        <w:rPr>
+          <w:rFonts w:ascii="Consolas" w:eastAsia="Times New Roman" w:hAnsi="Consolas" w:cs="Times New Roman"/>
+          <w:color w:val="9CDCFE"/>
+          <w:sz w:val="21"/>
+          <w:szCs w:val="21"/>
+          <w:lang w:val="en-US" w:eastAsia="ru-RU"/>
+        </w:rPr>
+        <w:t>result_str</w:t>
+      </w:r>
+      <w:proofErr w:type="spellEnd"/>
+      <w:r>
+        <w:rPr>
+          <w:rFonts w:ascii="Consolas" w:eastAsia="Times New Roman" w:hAnsi="Consolas" w:cs="Times New Roman"/>
+          <w:color w:val="D4D4D4"/>
+          <w:sz w:val="21"/>
+          <w:szCs w:val="21"/>
+          <w:lang w:val="en-US" w:eastAsia="ru-RU"/>
+        </w:rPr>
+        <w:t>);</w:t>
+      </w:r>
+    </w:p>
+    <w:p>
+      <w:pPr>
+        <w:ind w:firstLine="851"/>
+        <w:rPr>
+          <w:rFonts w:ascii="Times New Roman" w:hAnsi="Times New Roman" w:cs="Times New Roman"/>
+          <w:b/>
+          <w:bCs/>
+          <w:sz w:val="28"/>
+          <w:szCs w:val="28"/>
+        </w:rPr>
+      </w:pPr>
+      <w:r>
+        <w:rPr>
+          <w:rFonts w:ascii="Times New Roman" w:hAnsi="Times New Roman" w:cs="Times New Roman"/>
+          <w:b/>
+          <w:bCs/>
+          <w:sz w:val="28"/>
+          <w:szCs w:val="28"/>
+        </w:rPr>
+        <w:t>Тесты</w:t>
+      </w:r>
+    </w:p>
+    <w:p>
+      <w:pPr>
+        <w:rPr>
+          <w:rFonts w:ascii="Times New Roman" w:hAnsi="Times New Roman" w:cs="Times New Roman"/>
+          <w:sz w:val="28"/>
+          <w:szCs w:val="28"/>
+        </w:rPr>
+      </w:pPr>
+      <w:r>
+        <w:rPr>
+          <w:rFonts w:ascii="Times New Roman" w:hAnsi="Times New Roman" w:cs="Times New Roman"/>
+          <w:sz w:val="28"/>
+          <w:szCs w:val="28"/>
+        </w:rPr>
+        <w:t>Ввод</w:t>
+      </w:r>
+      <w:r>
+        <w:rPr>
+          <w:rFonts w:ascii="Times New Roman" w:hAnsi="Times New Roman" w:cs="Times New Roman"/>
+          <w:sz w:val="28"/>
+          <w:szCs w:val="28"/>
+        </w:rPr>
+        <w:t>:</w:t>
+      </w:r>
+    </w:p>
+    <w:p>
+      <w:pPr>
+        <w:rPr>
+          <w:rFonts w:ascii="Times New Roman" w:hAnsi="Times New Roman" w:cs="Times New Roman"/>
+          <w:sz w:val="28"/>
+          <w:szCs w:val="28"/>
+        </w:rPr>
+      </w:pPr>
+      <w:r>
+        <w:rPr>
+          <w:rFonts w:ascii="Times New Roman" w:hAnsi="Times New Roman" w:cs="Times New Roman"/>
+          <w:sz w:val="28"/>
+          <w:szCs w:val="28"/>
+        </w:rPr>
+        <w:drawing>
+          <wp:inline distT="0" distB="0" distL="0" distR="0" wp14:anchorId="0A0C5D85" wp14:editId="176C6A92">
+            <wp:extent cx="3994355" cy="1079555"/>
+            <wp:effectExtent l="0" t="0" r="6350" b="6350"/>
+            <wp:docPr id="10" name="Рисунок 10"/>
+            <wp:cNvGraphicFramePr>
+              <a:graphicFrameLocks xmlns:a="http://schemas.openxmlformats.org/drawingml/2006/main" noChangeAspect="1"/>
+            </wp:cNvGraphicFramePr>
+            <a:graphic xmlns:a="http://schemas.openxmlformats.org/drawingml/2006/main">
+              <a:graphicData uri="http://schemas.openxmlformats.org/drawingml/2006/picture">
+                <pic:pic xmlns:pic="http://schemas.openxmlformats.org/drawingml/2006/picture">
+                  <pic:nvPicPr>
+                    <pic:cNvPr id="1" name=""/>
+                    <pic:cNvPicPr/>
+                  </pic:nvPicPr>
+                  <pic:blipFill>
+                    <a:blip r:embed="rId16"/>
+                    <a:stretch>
+                      <a:fillRect/>
+                    </a:stretch>
+                  </pic:blipFill>
+                  <pic:spPr>
+                    <a:xfrm>
+                      <a:off x="0" y="0"/>
+                      <a:ext cx="3994355" cy="1079555"/>
+                    </a:xfrm>
+                    <a:prstGeom prst="rect">
+                      <a:avLst/>
+                    </a:prstGeom>
+                  </pic:spPr>
+                </pic:pic>
+              </a:graphicData>
+            </a:graphic>
+          </wp:inline>
+        </w:drawing>
+      </w:r>
+      <w:r>
+        <w:rPr>
+          <w:noProof/>
+        </w:rPr>
+        <w:t xml:space="preserve"> </w:t>
+      </w:r>
+      <w:r>
+        <w:rPr>
+          <w:rFonts w:ascii="Times New Roman" w:hAnsi="Times New Roman" w:cs="Times New Roman"/>
+          <w:sz w:val="28"/>
+          <w:szCs w:val="28"/>
+        </w:rPr>
+        <w:drawing>
+          <wp:inline distT="0" distB="0" distL="0" distR="0" wp14:anchorId="52DF165D" wp14:editId="5369C693">
+            <wp:extent cx="2286117" cy="895396"/>
+            <wp:effectExtent l="0" t="0" r="0" b="0"/>
+            <wp:docPr id="11" name="Рисунок 11"/>
+            <wp:cNvGraphicFramePr>
+              <a:graphicFrameLocks xmlns:a="http://schemas.openxmlformats.org/drawingml/2006/main" noChangeAspect="1"/>
+            </wp:cNvGraphicFramePr>
+            <a:graphic xmlns:a="http://schemas.openxmlformats.org/drawingml/2006/main">
+              <a:graphicData uri="http://schemas.openxmlformats.org/drawingml/2006/picture">
+                <pic:pic xmlns:pic="http://schemas.openxmlformats.org/drawingml/2006/picture">
+                  <pic:nvPicPr>
+                    <pic:cNvPr id="1" name=""/>
+                    <pic:cNvPicPr/>
+                  </pic:nvPicPr>
+                  <pic:blipFill>
+                    <a:blip r:embed="rId17"/>
+                    <a:stretch>
+                      <a:fillRect/>
+                    </a:stretch>
+                  </pic:blipFill>
+                  <pic:spPr>
+                    <a:xfrm>
+                      <a:off x="0" y="0"/>
+                      <a:ext cx="2286117" cy="895396"/>
+                    </a:xfrm>
+                    <a:prstGeom prst="rect">
+                      <a:avLst/>
+                    </a:prstGeom>
+                  </pic:spPr>
+                </pic:pic>
+              </a:graphicData>
+            </a:graphic>
+          </wp:inline>
+        </w:drawing>
+      </w:r>
+    </w:p>
+    <w:p>
+      <w:pPr>
+        <w:rPr>
+          <w:rFonts w:ascii="Times New Roman" w:hAnsi="Times New Roman" w:cs="Times New Roman"/>
+          <w:sz w:val="28"/>
+          <w:szCs w:val="28"/>
+          <w:lang w:val="en-US"/>
+        </w:rPr>
+      </w:pPr>
+      <w:r>
+        <w:rPr>
+          <w:rFonts w:ascii="Times New Roman" w:hAnsi="Times New Roman" w:cs="Times New Roman"/>
+          <w:sz w:val="28"/>
+          <w:szCs w:val="28"/>
+        </w:rPr>
+        <w:t>Вывод</w:t>
+      </w:r>
+      <w:r>
+        <w:rPr>
+          <w:rFonts w:ascii="Times New Roman" w:hAnsi="Times New Roman" w:cs="Times New Roman"/>
+          <w:sz w:val="28"/>
+          <w:szCs w:val="28"/>
+          <w:lang w:val="en-US"/>
+        </w:rPr>
+        <w:t>:</w:t>
+      </w:r>
+    </w:p>
+    <w:p>
+      <w:pPr>
+        <w:rPr>
+          <w:rFonts w:ascii="Times New Roman" w:hAnsi="Times New Roman" w:cs="Times New Roman"/>
+          <w:sz w:val="28"/>
+          <w:szCs w:val="28"/>
+          <w:lang w:val="en-US"/>
+        </w:rPr>
+      </w:pPr>
+      <w:r>
+        <w:rPr>
+          <w:rFonts w:ascii="Times New Roman" w:hAnsi="Times New Roman" w:cs="Times New Roman"/>
+          <w:sz w:val="28"/>
+          <w:szCs w:val="28"/>
+          <w:lang w:val="en-US"/>
+        </w:rPr>
+        <w:drawing>
+          <wp:inline distT="0" distB="0" distL="0" distR="0" wp14:anchorId="1DDEF16B" wp14:editId="06AD2BDB">
+            <wp:extent cx="5940425" cy="1002665"/>
+            <wp:effectExtent l="0" t="0" r="3175" b="6985"/>
+            <wp:docPr id="12" name="Рисунок 12"/>
+            <wp:cNvGraphicFramePr>
+              <a:graphicFrameLocks xmlns:a="http://schemas.openxmlformats.org/drawingml/2006/main" noChangeAspect="1"/>
+            </wp:cNvGraphicFramePr>
+            <a:graphic xmlns:a="http://schemas.openxmlformats.org/drawingml/2006/main">
+              <a:graphicData uri="http://schemas.openxmlformats.org/drawingml/2006/picture">
+                <pic:pic xmlns:pic="http://schemas.openxmlformats.org/drawingml/2006/picture">
+                  <pic:nvPicPr>
+                    <pic:cNvPr id="1" name=""/>
+                    <pic:cNvPicPr/>
+                  </pic:nvPicPr>
+                  <pic:blipFill>
+                    <a:blip r:embed="rId18"/>
+                    <a:stretch>
+                      <a:fillRect/>
+                    </a:stretch>
+                  </pic:blipFill>
+                  <pic:spPr>
+                    <a:xfrm>
+                      <a:off x="0" y="0"/>
+                      <a:ext cx="5940425" cy="1002665"/>
+                    </a:xfrm>
+                    <a:prstGeom prst="rect">
+                      <a:avLst/>
+                    </a:prstGeom>
+                  </pic:spPr>
+                </pic:pic>
+              </a:graphicData>
+            </a:graphic>
+          </wp:inline>
+        </w:drawing>
+      </w:r>
+    </w:p>
+    <w:p>
+      <w:pPr>
+        <w:rPr>
+          <w:rFonts w:ascii="Times New Roman" w:hAnsi="Times New Roman" w:cs="Times New Roman"/>
+          <w:sz w:val="28"/>
+          <w:szCs w:val="28"/>
+        </w:rPr>
+      </w:pPr>
+      <w:r>
+        <w:rPr>
+          <w:rFonts w:ascii="Times New Roman" w:hAnsi="Times New Roman" w:cs="Times New Roman"/>
+          <w:sz w:val="28"/>
+          <w:szCs w:val="28"/>
+        </w:rPr>
+        <w:br w:type="page"/>
+      </w:r>
+    </w:p>
+    <w:p>
+      <w:pPr>
+        <w:ind w:firstLine="851"/>
         <w:rPr>
           <w:rFonts w:ascii="Times New Roman" w:hAnsi="Times New Roman" w:cs="Times New Roman"/>
           <w:sz w:val="32"/>
           <w:szCs w:val="32"/>
           <w:u w:val="single"/>
         </w:rPr>
-        <w:t xml:space="preserve">3.3 </w:t>
-      </w:r>
-    </w:p>
-    <w:p>
-      <w:pPr>
-        <w:rPr>
-          <w:rFonts w:ascii="Times New Roman" w:hAnsi="Times New Roman" w:cs="Times New Roman"/>
-          <w:sz w:val="28"/>
-          <w:szCs w:val="28"/>
-        </w:rPr>
-      </w:pPr>
-    </w:p>
-    <w:p>
-      <w:pPr>
-        <w:ind w:firstLine="851"/>
-        <w:rPr>
-          <w:rFonts w:ascii="Times New Roman" w:hAnsi="Times New Roman" w:cs="Times New Roman"/>
-          <w:b/>
-          <w:bCs/>
-          <w:sz w:val="28"/>
-          <w:szCs w:val="28"/>
-        </w:rPr>
-      </w:pPr>
-      <w:r>
-        <w:rPr>
-          <w:rFonts w:ascii="Times New Roman" w:hAnsi="Times New Roman" w:cs="Times New Roman"/>
-          <w:b/>
-          <w:bCs/>
-          <w:sz w:val="28"/>
-          <w:szCs w:val="28"/>
-        </w:rPr>
-        <w:t>Программная реализация</w:t>
-      </w:r>
-    </w:p>
-    <w:p>
-      <w:pPr>
-        <w:rPr>
-          <w:rFonts w:ascii="Consolas" w:eastAsia="Times New Roman" w:hAnsi="Consolas" w:cs="Times New Roman"/>
-          <w:color w:val="CE9178"/>
-          <w:sz w:val="21"/>
-          <w:szCs w:val="21"/>
-          <w:lang w:eastAsia="ru-RU"/>
-        </w:rPr>
-      </w:pPr>
-    </w:p>
-    <w:p>
-      <w:pPr>
-        <w:rPr>
-          <w:rFonts w:ascii="Consolas" w:eastAsia="Times New Roman" w:hAnsi="Consolas" w:cs="Times New Roman"/>
-          <w:color w:val="CE9178"/>
-          <w:sz w:val="21"/>
-          <w:szCs w:val="21"/>
-          <w:lang w:eastAsia="ru-RU"/>
-        </w:rPr>
-      </w:pPr>
-    </w:p>
-    <w:p>
-      <w:pPr>
-        <w:ind w:firstLine="851"/>
-        <w:rPr>
-          <w:rFonts w:ascii="Times New Roman" w:hAnsi="Times New Roman" w:cs="Times New Roman"/>
-          <w:b/>
-          <w:bCs/>
-          <w:sz w:val="28"/>
-          <w:szCs w:val="28"/>
-        </w:rPr>
-      </w:pPr>
-      <w:r>
-        <w:rPr>
-          <w:rFonts w:ascii="Times New Roman" w:hAnsi="Times New Roman" w:cs="Times New Roman"/>
-          <w:b/>
-          <w:bCs/>
-          <w:sz w:val="28"/>
-          <w:szCs w:val="28"/>
-        </w:rPr>
-        <w:t>Тесты</w:t>
-      </w:r>
-    </w:p>
-    <w:p>
-      <w:pPr>
-        <w:rPr>
-          <w:rFonts w:ascii="Times New Roman" w:hAnsi="Times New Roman" w:cs="Times New Roman"/>
-          <w:sz w:val="28"/>
-          <w:szCs w:val="28"/>
-        </w:rPr>
-      </w:pPr>
-      <w:r>
-        <w:rPr>
-          <w:rFonts w:ascii="Times New Roman" w:hAnsi="Times New Roman" w:cs="Times New Roman"/>
-          <w:sz w:val="28"/>
-          <w:szCs w:val="28"/>
-        </w:rPr>
-        <w:t>Ввод</w:t>
-      </w:r>
-      <w:r>
-        <w:rPr>
-          <w:rFonts w:ascii="Times New Roman" w:hAnsi="Times New Roman" w:cs="Times New Roman"/>
-          <w:sz w:val="28"/>
-          <w:szCs w:val="28"/>
-        </w:rPr>
-        <w:t>:</w:t>
-      </w:r>
-    </w:p>
-    <w:p>
-      <w:pPr>
-        <w:rPr>
-          <w:rFonts w:ascii="Times New Roman" w:hAnsi="Times New Roman" w:cs="Times New Roman"/>
-          <w:sz w:val="28"/>
-          <w:szCs w:val="28"/>
-        </w:rPr>
-      </w:pPr>
-    </w:p>
-    <w:p>
-      <w:pPr>
-        <w:rPr>
-          <w:rFonts w:ascii="Times New Roman" w:hAnsi="Times New Roman" w:cs="Times New Roman"/>
-          <w:sz w:val="28"/>
-          <w:szCs w:val="28"/>
-          <w:lang w:val="en-US"/>
-        </w:rPr>
-      </w:pPr>
-      <w:r>
-        <w:rPr>
-          <w:rFonts w:ascii="Times New Roman" w:hAnsi="Times New Roman" w:cs="Times New Roman"/>
-          <w:sz w:val="28"/>
-          <w:szCs w:val="28"/>
-        </w:rPr>
-        <w:t>Вывод</w:t>
-      </w:r>
-      <w:r>
-        <w:rPr>
-          <w:rFonts w:ascii="Times New Roman" w:hAnsi="Times New Roman" w:cs="Times New Roman"/>
-          <w:sz w:val="28"/>
-          <w:szCs w:val="28"/>
-          <w:lang w:val="en-US"/>
-        </w:rPr>
-        <w:t>:</w:t>
-      </w:r>
-    </w:p>
-    <w:p>
-      <w:pPr>
-        <w:rPr>
-          <w:rFonts w:ascii="Times New Roman" w:hAnsi="Times New Roman" w:cs="Times New Roman"/>
-          <w:sz w:val="28"/>
-          <w:szCs w:val="28"/>
-        </w:rPr>
-      </w:pPr>
-      <w:r>
-        <w:rPr>
-          <w:rFonts w:ascii="Times New Roman" w:hAnsi="Times New Roman" w:cs="Times New Roman"/>
-          <w:sz w:val="28"/>
-          <w:szCs w:val="28"/>
-        </w:rPr>
-        <w:br w:type="page"/>
-      </w:r>
-    </w:p>
-    <w:p>
-      <w:pPr>
-        <w:ind w:firstLine="851"/>
+      </w:pPr>
+      <w:r>
         <w:rPr>
           <w:rFonts w:ascii="Times New Roman" w:hAnsi="Times New Roman" w:cs="Times New Roman"/>
           <w:sz w:val="32"/>
           <w:szCs w:val="32"/>
           <w:u w:val="single"/>
         </w:rPr>
-      </w:pPr>
+        <w:lastRenderedPageBreak/>
+        <w:t xml:space="preserve">Задание </w:t>
+      </w:r>
       <w:r>
         <w:rPr>
           <w:rFonts w:ascii="Times New Roman" w:hAnsi="Times New Roman" w:cs="Times New Roman"/>
@@ -8210,8 +11558,7 @@
           <w:szCs w:val="32"/>
           <w:u w:val="single"/>
         </w:rPr>
-        <w:lastRenderedPageBreak/>
-        <w:t xml:space="preserve">Задание </w:t>
+        <w:t>3.</w:t>
       </w:r>
       <w:r>
         <w:rPr>
@@ -8220,17 +11567,35 @@
           <w:szCs w:val="32"/>
           <w:u w:val="single"/>
         </w:rPr>
-        <w:t xml:space="preserve">3.3 </w:t>
-      </w:r>
-    </w:p>
-    <w:p>
-      <w:pPr>
-        <w:rPr>
-          <w:rFonts w:ascii="Times New Roman" w:hAnsi="Times New Roman" w:cs="Times New Roman"/>
-          <w:sz w:val="28"/>
-          <w:szCs w:val="28"/>
-        </w:rPr>
-      </w:pPr>
+        <w:t>6</w:t>
+      </w:r>
+      <w:r>
+        <w:rPr>
+          <w:rFonts w:ascii="Times New Roman" w:hAnsi="Times New Roman" w:cs="Times New Roman"/>
+          <w:sz w:val="32"/>
+          <w:szCs w:val="32"/>
+          <w:u w:val="single"/>
+        </w:rPr>
+        <w:t xml:space="preserve"> </w:t>
+      </w:r>
+    </w:p>
+    <w:p>
+      <w:pPr>
+        <w:ind w:firstLine="851"/>
+        <w:rPr>
+          <w:rFonts w:ascii="Times New Roman" w:hAnsi="Times New Roman" w:cs="Times New Roman"/>
+          <w:sz w:val="28"/>
+          <w:szCs w:val="28"/>
+        </w:rPr>
+      </w:pPr>
+      <w:r>
+        <w:rPr>
+          <w:rFonts w:ascii="Times New Roman" w:hAnsi="Times New Roman" w:cs="Times New Roman"/>
+          <w:sz w:val="28"/>
+          <w:szCs w:val="28"/>
+        </w:rPr>
+        <w:t>Написать код, который позволяет определить максимальный возможный уровень вложенности друг в друга полей в объекте, чтобы данный объект можно было преобразовать в строку формата JSON. Ответом является целое число.</w:t>
+      </w:r>
     </w:p>
     <w:p>
       <w:pPr>
@@ -8378,7 +11743,46 @@
     </w:p>
     <w:p>
       <w:pPr>
-        <w:ind w:firstLine="708"/>
+        <w:ind w:firstLine="851"/>
+        <w:rPr>
+          <w:rFonts w:ascii="Times New Roman" w:hAnsi="Times New Roman" w:cs="Times New Roman"/>
+          <w:sz w:val="32"/>
+          <w:szCs w:val="32"/>
+          <w:u w:val="single"/>
+        </w:rPr>
+      </w:pPr>
+      <w:r>
+        <w:rPr>
+          <w:rFonts w:ascii="Times New Roman" w:hAnsi="Times New Roman" w:cs="Times New Roman"/>
+          <w:sz w:val="32"/>
+          <w:szCs w:val="32"/>
+          <w:u w:val="single"/>
+        </w:rPr>
+        <w:lastRenderedPageBreak/>
+        <w:t xml:space="preserve">Задание </w:t>
+      </w:r>
+      <w:r>
+        <w:rPr>
+          <w:rFonts w:ascii="Times New Roman" w:hAnsi="Times New Roman" w:cs="Times New Roman"/>
+          <w:sz w:val="32"/>
+          <w:szCs w:val="32"/>
+          <w:u w:val="single"/>
+        </w:rPr>
+        <w:t xml:space="preserve">3.3 </w:t>
+      </w:r>
+    </w:p>
+    <w:p>
+      <w:pPr>
+        <w:rPr>
+          <w:rFonts w:ascii="Times New Roman" w:hAnsi="Times New Roman" w:cs="Times New Roman"/>
+          <w:sz w:val="28"/>
+          <w:szCs w:val="28"/>
+        </w:rPr>
+      </w:pPr>
+    </w:p>
+    <w:p>
+      <w:pPr>
+        <w:ind w:firstLine="851"/>
         <w:rPr>
           <w:rFonts w:ascii="Times New Roman" w:hAnsi="Times New Roman" w:cs="Times New Roman"/>
           <w:b/>
@@ -8395,6 +11799,150 @@
           <w:sz w:val="28"/>
           <w:szCs w:val="28"/>
         </w:rPr>
+        <w:t>Программная реализация</w:t>
+      </w:r>
+    </w:p>
+    <w:p>
+      <w:pPr>
+        <w:rPr>
+          <w:rFonts w:ascii="Consolas" w:eastAsia="Times New Roman" w:hAnsi="Consolas" w:cs="Times New Roman"/>
+          <w:color w:val="CE9178"/>
+          <w:sz w:val="21"/>
+          <w:szCs w:val="21"/>
+          <w:lang w:eastAsia="ru-RU"/>
+        </w:rPr>
+      </w:pPr>
+    </w:p>
+    <w:p>
+      <w:pPr>
+        <w:rPr>
+          <w:rFonts w:ascii="Consolas" w:eastAsia="Times New Roman" w:hAnsi="Consolas" w:cs="Times New Roman"/>
+          <w:color w:val="CE9178"/>
+          <w:sz w:val="21"/>
+          <w:szCs w:val="21"/>
+          <w:lang w:eastAsia="ru-RU"/>
+        </w:rPr>
+      </w:pPr>
+    </w:p>
+    <w:p>
+      <w:pPr>
+        <w:ind w:firstLine="851"/>
+        <w:rPr>
+          <w:rFonts w:ascii="Times New Roman" w:hAnsi="Times New Roman" w:cs="Times New Roman"/>
+          <w:b/>
+          <w:bCs/>
+          <w:sz w:val="28"/>
+          <w:szCs w:val="28"/>
+        </w:rPr>
+      </w:pPr>
+      <w:r>
+        <w:rPr>
+          <w:rFonts w:ascii="Times New Roman" w:hAnsi="Times New Roman" w:cs="Times New Roman"/>
+          <w:b/>
+          <w:bCs/>
+          <w:sz w:val="28"/>
+          <w:szCs w:val="28"/>
+        </w:rPr>
+        <w:t>Тесты</w:t>
+      </w:r>
+    </w:p>
+    <w:p>
+      <w:pPr>
+        <w:rPr>
+          <w:rFonts w:ascii="Times New Roman" w:hAnsi="Times New Roman" w:cs="Times New Roman"/>
+          <w:sz w:val="28"/>
+          <w:szCs w:val="28"/>
+        </w:rPr>
+      </w:pPr>
+      <w:r>
+        <w:rPr>
+          <w:rFonts w:ascii="Times New Roman" w:hAnsi="Times New Roman" w:cs="Times New Roman"/>
+          <w:sz w:val="28"/>
+          <w:szCs w:val="28"/>
+        </w:rPr>
+        <w:t>Ввод</w:t>
+      </w:r>
+      <w:r>
+        <w:rPr>
+          <w:rFonts w:ascii="Times New Roman" w:hAnsi="Times New Roman" w:cs="Times New Roman"/>
+          <w:sz w:val="28"/>
+          <w:szCs w:val="28"/>
+        </w:rPr>
+        <w:t>:</w:t>
+      </w:r>
+    </w:p>
+    <w:p>
+      <w:pPr>
+        <w:rPr>
+          <w:rFonts w:ascii="Times New Roman" w:hAnsi="Times New Roman" w:cs="Times New Roman"/>
+          <w:sz w:val="28"/>
+          <w:szCs w:val="28"/>
+        </w:rPr>
+      </w:pPr>
+    </w:p>
+    <w:p>
+      <w:pPr>
+        <w:rPr>
+          <w:rFonts w:ascii="Times New Roman" w:hAnsi="Times New Roman" w:cs="Times New Roman"/>
+          <w:sz w:val="28"/>
+          <w:szCs w:val="28"/>
+          <w:lang w:val="en-US"/>
+        </w:rPr>
+      </w:pPr>
+      <w:r>
+        <w:rPr>
+          <w:rFonts w:ascii="Times New Roman" w:hAnsi="Times New Roman" w:cs="Times New Roman"/>
+          <w:sz w:val="28"/>
+          <w:szCs w:val="28"/>
+        </w:rPr>
+        <w:t>Вывод</w:t>
+      </w:r>
+      <w:r>
+        <w:rPr>
+          <w:rFonts w:ascii="Times New Roman" w:hAnsi="Times New Roman" w:cs="Times New Roman"/>
+          <w:sz w:val="28"/>
+          <w:szCs w:val="28"/>
+          <w:lang w:val="en-US"/>
+        </w:rPr>
+        <w:t>:</w:t>
+      </w:r>
+    </w:p>
+    <w:p>
+      <w:pPr>
+        <w:rPr>
+          <w:rFonts w:ascii="Times New Roman" w:hAnsi="Times New Roman" w:cs="Times New Roman"/>
+          <w:sz w:val="28"/>
+          <w:szCs w:val="28"/>
+        </w:rPr>
+      </w:pPr>
+      <w:r>
+        <w:rPr>
+          <w:rFonts w:ascii="Times New Roman" w:hAnsi="Times New Roman" w:cs="Times New Roman"/>
+          <w:sz w:val="28"/>
+          <w:szCs w:val="28"/>
+        </w:rPr>
+        <w:br w:type="page"/>
+      </w:r>
+    </w:p>
+    <w:p>
+      <w:pPr>
+        <w:ind w:firstLine="708"/>
+        <w:rPr>
+          <w:rFonts w:ascii="Times New Roman" w:hAnsi="Times New Roman" w:cs="Times New Roman"/>
+          <w:b/>
+          <w:bCs/>
+          <w:sz w:val="28"/>
+          <w:szCs w:val="28"/>
+        </w:rPr>
+      </w:pPr>
+      <w:r>
+        <w:rPr>
+          <w:rFonts w:ascii="Times New Roman" w:hAnsi="Times New Roman" w:cs="Times New Roman"/>
+          <w:b/>
+          <w:bCs/>
+          <w:sz w:val="28"/>
+          <w:szCs w:val="28"/>
+        </w:rPr>
         <w:lastRenderedPageBreak/>
         <w:t>Вывод</w:t>
       </w:r>
@@ -8468,7 +12016,7 @@
       </w:r>
     </w:p>
     <w:sectPr>
-      <w:footerReference w:type="default" r:id="rId14"/>
+      <w:footerReference w:type="default" r:id="rId19"/>
       <w:pgSz w:w="11906" w:h="16838"/>
       <w:pgMar w:top="1134" w:right="850" w:bottom="1134" w:left="1701" w:header="708" w:footer="708" w:gutter="0"/>
       <w:pgNumType w:chapStyle="1"/>

</xml_diff>